<commit_message>
Subo cositas de teoría
</commit_message>
<xml_diff>
--- a/TeoriaDeModelos/Modelos_Analisis_Extremos.docx
+++ b/TeoriaDeModelos/Modelos_Analisis_Extremos.docx
@@ -466,17 +466,7 @@
             <w:szCs w:val="24"/>
             <w:lang w:val="es-AR"/>
           </w:rPr>
-          <m:t>,</m:t>
-        </m:r>
-        <m:r>
-          <w:rPr>
-            <w:rFonts w:ascii="Cambria Math" w:eastAsia="Times New Roman" w:hAnsi="Cambria Math" w:cs="Times New Roman"/>
-            <w:color w:val="000000"/>
-            <w:sz w:val="24"/>
-            <w:szCs w:val="24"/>
-            <w:lang w:val="es-AR"/>
-          </w:rPr>
-          <m:t xml:space="preserve"> …, </m:t>
+          <m:t xml:space="preserve">, …, </m:t>
         </m:r>
         <m:sSub>
           <m:sSubPr>
@@ -1642,6 +1632,844 @@
         </w:numPr>
         <w:shd w:val="clear" w:color="auto" w:fill="FFFFFF"/>
         <w:spacing w:after="0" w:line="360" w:lineRule="auto"/>
+        <w:jc w:val="center"/>
+        <w:rPr>
+          <w:rFonts w:ascii="Times New Roman" w:eastAsia="Times New Roman" w:hAnsi="Times New Roman" w:cs="Times New Roman"/>
+          <w:color w:val="000000"/>
+          <w:sz w:val="24"/>
+          <w:szCs w:val="24"/>
+        </w:rPr>
+      </w:pPr>
+      <m:oMath>
+        <m:r>
+          <w:rPr>
+            <w:rFonts w:ascii="Cambria Math" w:eastAsia="Times New Roman" w:hAnsi="Cambria Math" w:cs="Times New Roman"/>
+            <w:color w:val="000000"/>
+            <w:sz w:val="24"/>
+            <w:szCs w:val="24"/>
+            <w:lang w:val="es-AR"/>
+          </w:rPr>
+          <m:t>F</m:t>
+        </m:r>
+        <m:d>
+          <m:dPr>
+            <m:ctrlPr>
+              <w:rPr>
+                <w:rFonts w:ascii="Cambria Math" w:eastAsia="Times New Roman" w:hAnsi="Cambria Math" w:cs="Times New Roman"/>
+                <w:i/>
+                <w:color w:val="000000"/>
+                <w:sz w:val="24"/>
+                <w:szCs w:val="24"/>
+                <w:lang w:val="es-AR"/>
+              </w:rPr>
+            </m:ctrlPr>
+          </m:dPr>
+          <m:e>
+            <m:r>
+              <w:rPr>
+                <w:rFonts w:ascii="Cambria Math" w:eastAsia="Times New Roman" w:hAnsi="Cambria Math" w:cs="Times New Roman"/>
+                <w:color w:val="000000"/>
+                <w:sz w:val="24"/>
+                <w:szCs w:val="24"/>
+                <w:lang w:val="es-AR"/>
+              </w:rPr>
+              <m:t>x</m:t>
+            </m:r>
+          </m:e>
+        </m:d>
+        <m:r>
+          <w:rPr>
+            <w:rFonts w:ascii="Cambria Math" w:eastAsia="Times New Roman" w:hAnsi="Cambria Math" w:cs="Times New Roman"/>
+            <w:color w:val="000000"/>
+            <w:sz w:val="24"/>
+            <w:szCs w:val="24"/>
+          </w:rPr>
+          <m:t>=</m:t>
+        </m:r>
+        <m:sSup>
+          <m:sSupPr>
+            <m:ctrlPr>
+              <w:rPr>
+                <w:rFonts w:ascii="Cambria Math" w:eastAsia="Times New Roman" w:hAnsi="Cambria Math" w:cs="Times New Roman"/>
+                <w:i/>
+                <w:color w:val="000000"/>
+                <w:sz w:val="24"/>
+                <w:szCs w:val="24"/>
+                <w:lang w:val="es-AR"/>
+              </w:rPr>
+            </m:ctrlPr>
+          </m:sSupPr>
+          <m:e>
+            <m:r>
+              <w:rPr>
+                <w:rFonts w:ascii="Cambria Math" w:eastAsia="Times New Roman" w:hAnsi="Cambria Math" w:cs="Times New Roman"/>
+                <w:color w:val="000000"/>
+                <w:sz w:val="24"/>
+                <w:szCs w:val="24"/>
+                <w:lang w:val="es-AR"/>
+              </w:rPr>
+              <m:t>e</m:t>
+            </m:r>
+          </m:e>
+          <m:sup>
+            <m:r>
+              <w:rPr>
+                <w:rFonts w:ascii="Cambria Math" w:eastAsia="Times New Roman" w:hAnsi="Cambria Math" w:cs="Times New Roman"/>
+                <w:color w:val="000000"/>
+                <w:sz w:val="24"/>
+                <w:szCs w:val="24"/>
+              </w:rPr>
+              <m:t>-</m:t>
+            </m:r>
+            <m:sSup>
+              <m:sSupPr>
+                <m:ctrlPr>
+                  <w:rPr>
+                    <w:rFonts w:ascii="Cambria Math" w:eastAsia="Times New Roman" w:hAnsi="Cambria Math" w:cs="Times New Roman"/>
+                    <w:i/>
+                    <w:color w:val="000000"/>
+                    <w:sz w:val="24"/>
+                    <w:szCs w:val="24"/>
+                    <w:lang w:val="es-AR"/>
+                  </w:rPr>
+                </m:ctrlPr>
+              </m:sSupPr>
+              <m:e>
+                <m:r>
+                  <w:rPr>
+                    <w:rFonts w:ascii="Cambria Math" w:eastAsia="Times New Roman" w:hAnsi="Cambria Math" w:cs="Times New Roman"/>
+                    <w:color w:val="000000"/>
+                    <w:sz w:val="24"/>
+                    <w:szCs w:val="24"/>
+                    <w:lang w:val="es-AR"/>
+                  </w:rPr>
+                  <m:t>e</m:t>
+                </m:r>
+              </m:e>
+              <m:sup>
+                <m:r>
+                  <w:rPr>
+                    <w:rFonts w:ascii="Cambria Math" w:eastAsia="Times New Roman" w:hAnsi="Cambria Math" w:cs="Times New Roman"/>
+                    <w:color w:val="000000"/>
+                    <w:sz w:val="24"/>
+                    <w:szCs w:val="24"/>
+                  </w:rPr>
+                  <m:t>- -</m:t>
+                </m:r>
+                <m:f>
+                  <m:fPr>
+                    <m:ctrlPr>
+                      <w:rPr>
+                        <w:rFonts w:ascii="Cambria Math" w:eastAsia="Times New Roman" w:hAnsi="Cambria Math" w:cs="Times New Roman"/>
+                        <w:i/>
+                        <w:color w:val="000000"/>
+                        <w:sz w:val="24"/>
+                        <w:szCs w:val="24"/>
+                        <w:lang w:val="es-AR"/>
+                      </w:rPr>
+                    </m:ctrlPr>
+                  </m:fPr>
+                  <m:num>
+                    <m:r>
+                      <w:rPr>
+                        <w:rFonts w:ascii="Cambria Math" w:eastAsia="Times New Roman" w:hAnsi="Cambria Math" w:cs="Times New Roman"/>
+                        <w:color w:val="000000"/>
+                        <w:sz w:val="24"/>
+                        <w:szCs w:val="24"/>
+                        <w:lang w:val="es-AR"/>
+                      </w:rPr>
+                      <m:t>x</m:t>
+                    </m:r>
+                    <m:r>
+                      <w:rPr>
+                        <w:rFonts w:ascii="Cambria Math" w:eastAsia="Times New Roman" w:hAnsi="Cambria Math" w:cs="Times New Roman"/>
+                        <w:color w:val="000000"/>
+                        <w:sz w:val="24"/>
+                        <w:szCs w:val="24"/>
+                      </w:rPr>
+                      <m:t>-</m:t>
+                    </m:r>
+                    <m:r>
+                      <w:rPr>
+                        <w:rFonts w:ascii="Cambria Math" w:eastAsia="Times New Roman" w:hAnsi="Cambria Math" w:cs="Times New Roman"/>
+                        <w:color w:val="000000"/>
+                        <w:sz w:val="24"/>
+                        <w:szCs w:val="24"/>
+                        <w:lang w:val="es-AR"/>
+                      </w:rPr>
+                      <m:t>b</m:t>
+                    </m:r>
+                  </m:num>
+                  <m:den>
+                    <m:r>
+                      <w:rPr>
+                        <w:rFonts w:ascii="Cambria Math" w:eastAsia="Times New Roman" w:hAnsi="Cambria Math" w:cs="Times New Roman"/>
+                        <w:color w:val="000000"/>
+                        <w:sz w:val="24"/>
+                        <w:szCs w:val="24"/>
+                        <w:lang w:val="es-AR"/>
+                      </w:rPr>
+                      <m:t>a</m:t>
+                    </m:r>
+                  </m:den>
+                </m:f>
+              </m:sup>
+            </m:sSup>
+          </m:sup>
+        </m:sSup>
+        <m:r>
+          <w:rPr>
+            <w:rFonts w:ascii="Cambria Math" w:eastAsia="Times New Roman" w:hAnsi="Cambria Math" w:cs="Times New Roman"/>
+            <w:color w:val="000000"/>
+            <w:sz w:val="24"/>
+            <w:szCs w:val="24"/>
+          </w:rPr>
+          <m:t>, -∞&lt;</m:t>
+        </m:r>
+        <m:r>
+          <w:rPr>
+            <w:rFonts w:ascii="Cambria Math" w:eastAsia="Times New Roman" w:hAnsi="Cambria Math" w:cs="Times New Roman"/>
+            <w:color w:val="000000"/>
+            <w:sz w:val="24"/>
+            <w:szCs w:val="24"/>
+            <w:lang w:val="es-AR"/>
+          </w:rPr>
+          <m:t>x</m:t>
+        </m:r>
+        <m:r>
+          <w:rPr>
+            <w:rFonts w:ascii="Cambria Math" w:eastAsia="Times New Roman" w:hAnsi="Cambria Math" w:cs="Times New Roman"/>
+            <w:color w:val="000000"/>
+            <w:sz w:val="24"/>
+            <w:szCs w:val="24"/>
+          </w:rPr>
+          <m:t>&lt;∞</m:t>
+        </m:r>
+      </m:oMath>
+      <w:r>
+        <w:rPr>
+          <w:rFonts w:ascii="Times New Roman" w:eastAsia="Times New Roman" w:hAnsi="Times New Roman" w:cs="Times New Roman"/>
+          <w:color w:val="000000"/>
+          <w:sz w:val="24"/>
+          <w:szCs w:val="24"/>
+        </w:rPr>
+        <w:t xml:space="preserve">           Gu</w:t>
+      </w:r>
+      <w:proofErr w:type="spellStart"/>
+      <w:r>
+        <w:rPr>
+          <w:rFonts w:ascii="Times New Roman" w:eastAsia="Times New Roman" w:hAnsi="Times New Roman" w:cs="Times New Roman"/>
+          <w:color w:val="000000"/>
+          <w:sz w:val="24"/>
+          <w:szCs w:val="24"/>
+        </w:rPr>
+        <w:t>mbel</w:t>
+      </w:r>
+      <w:proofErr w:type="spellEnd"/>
+    </w:p>
+    <w:p>
+      <w:pPr>
+        <w:pStyle w:val="Prrafodelista"/>
+        <w:numPr>
+          <w:ilvl w:val="0"/>
+          <w:numId w:val="3"/>
+        </w:numPr>
+        <w:shd w:val="clear" w:color="auto" w:fill="FFFFFF"/>
+        <w:spacing w:after="0" w:line="360" w:lineRule="auto"/>
+        <w:jc w:val="center"/>
+        <w:rPr>
+          <w:rFonts w:ascii="Times New Roman" w:eastAsia="Times New Roman" w:hAnsi="Times New Roman" w:cs="Times New Roman"/>
+          <w:color w:val="000000"/>
+          <w:sz w:val="24"/>
+          <w:szCs w:val="24"/>
+          <w:lang w:val="es-AR"/>
+        </w:rPr>
+      </w:pPr>
+      <m:oMath>
+        <m:r>
+          <w:rPr>
+            <w:rFonts w:ascii="Cambria Math" w:eastAsia="Times New Roman" w:hAnsi="Cambria Math" w:cs="Times New Roman"/>
+            <w:color w:val="000000"/>
+            <w:sz w:val="24"/>
+            <w:szCs w:val="24"/>
+            <w:lang w:val="es-AR"/>
+          </w:rPr>
+          <m:t>F</m:t>
+        </m:r>
+        <m:d>
+          <m:dPr>
+            <m:ctrlPr>
+              <w:rPr>
+                <w:rFonts w:ascii="Cambria Math" w:eastAsia="Times New Roman" w:hAnsi="Cambria Math" w:cs="Times New Roman"/>
+                <w:i/>
+                <w:color w:val="000000"/>
+                <w:sz w:val="24"/>
+                <w:szCs w:val="24"/>
+                <w:lang w:val="es-AR"/>
+              </w:rPr>
+            </m:ctrlPr>
+          </m:dPr>
+          <m:e>
+            <m:r>
+              <w:rPr>
+                <w:rFonts w:ascii="Cambria Math" w:eastAsia="Times New Roman" w:hAnsi="Cambria Math" w:cs="Times New Roman"/>
+                <w:color w:val="000000"/>
+                <w:sz w:val="24"/>
+                <w:szCs w:val="24"/>
+                <w:lang w:val="es-AR"/>
+              </w:rPr>
+              <m:t>x</m:t>
+            </m:r>
+          </m:e>
+        </m:d>
+        <m:r>
+          <w:rPr>
+            <w:rFonts w:ascii="Cambria Math" w:eastAsia="Times New Roman" w:hAnsi="Cambria Math" w:cs="Times New Roman"/>
+            <w:color w:val="000000"/>
+            <w:sz w:val="24"/>
+            <w:szCs w:val="24"/>
+            <w:lang w:val="es-AR"/>
+          </w:rPr>
+          <m:t>=</m:t>
+        </m:r>
+        <m:d>
+          <m:dPr>
+            <m:begChr m:val="{"/>
+            <m:endChr m:val=""/>
+            <m:ctrlPr>
+              <w:rPr>
+                <w:rFonts w:ascii="Cambria Math" w:eastAsia="Times New Roman" w:hAnsi="Cambria Math" w:cs="Times New Roman"/>
+                <w:i/>
+                <w:color w:val="000000"/>
+                <w:sz w:val="24"/>
+                <w:szCs w:val="24"/>
+                <w:lang w:val="es-AR"/>
+              </w:rPr>
+            </m:ctrlPr>
+          </m:dPr>
+          <m:e>
+            <m:eqArr>
+              <m:eqArrPr>
+                <m:ctrlPr>
+                  <w:rPr>
+                    <w:rFonts w:ascii="Cambria Math" w:eastAsia="Times New Roman" w:hAnsi="Cambria Math" w:cs="Times New Roman"/>
+                    <w:i/>
+                    <w:color w:val="000000"/>
+                    <w:sz w:val="24"/>
+                    <w:szCs w:val="24"/>
+                    <w:lang w:val="es-AR"/>
+                  </w:rPr>
+                </m:ctrlPr>
+              </m:eqArrPr>
+              <m:e>
+                <m:r>
+                  <w:rPr>
+                    <w:rFonts w:ascii="Cambria Math" w:eastAsia="Times New Roman" w:hAnsi="Cambria Math" w:cs="Times New Roman"/>
+                    <w:color w:val="000000"/>
+                    <w:sz w:val="24"/>
+                    <w:szCs w:val="24"/>
+                    <w:lang w:val="es-AR"/>
+                  </w:rPr>
+                  <m:t>0                       x≤b</m:t>
+                </m:r>
+              </m:e>
+              <m:e>
+                <m:sSup>
+                  <m:sSupPr>
+                    <m:ctrlPr>
+                      <w:rPr>
+                        <w:rFonts w:ascii="Cambria Math" w:eastAsia="Times New Roman" w:hAnsi="Cambria Math" w:cs="Times New Roman"/>
+                        <w:i/>
+                        <w:color w:val="000000"/>
+                        <w:sz w:val="24"/>
+                        <w:szCs w:val="24"/>
+                        <w:lang w:val="es-AR"/>
+                      </w:rPr>
+                    </m:ctrlPr>
+                  </m:sSupPr>
+                  <m:e>
+                    <m:r>
+                      <w:rPr>
+                        <w:rFonts w:ascii="Cambria Math" w:eastAsia="Times New Roman" w:hAnsi="Cambria Math" w:cs="Times New Roman"/>
+                        <w:color w:val="000000"/>
+                        <w:sz w:val="24"/>
+                        <w:szCs w:val="24"/>
+                        <w:lang w:val="es-AR"/>
+                      </w:rPr>
+                      <m:t>e</m:t>
+                    </m:r>
+                  </m:e>
+                  <m:sup>
+                    <m:r>
+                      <w:rPr>
+                        <w:rFonts w:ascii="Cambria Math" w:eastAsia="Times New Roman" w:hAnsi="Cambria Math" w:cs="Times New Roman"/>
+                        <w:color w:val="000000"/>
+                        <w:sz w:val="24"/>
+                        <w:szCs w:val="24"/>
+                        <w:lang w:val="es-AR"/>
+                      </w:rPr>
+                      <m:t>-</m:t>
+                    </m:r>
+                    <m:sSup>
+                      <m:sSupPr>
+                        <m:ctrlPr>
+                          <w:rPr>
+                            <w:rFonts w:ascii="Cambria Math" w:eastAsia="Times New Roman" w:hAnsi="Cambria Math" w:cs="Times New Roman"/>
+                            <w:i/>
+                            <w:color w:val="000000"/>
+                            <w:sz w:val="24"/>
+                            <w:szCs w:val="24"/>
+                            <w:lang w:val="es-AR"/>
+                          </w:rPr>
+                        </m:ctrlPr>
+                      </m:sSupPr>
+                      <m:e>
+                        <m:d>
+                          <m:dPr>
+                            <m:ctrlPr>
+                              <w:rPr>
+                                <w:rFonts w:ascii="Cambria Math" w:eastAsia="Times New Roman" w:hAnsi="Cambria Math" w:cs="Times New Roman"/>
+                                <w:i/>
+                                <w:color w:val="000000"/>
+                                <w:sz w:val="24"/>
+                                <w:szCs w:val="24"/>
+                                <w:lang w:val="es-AR"/>
+                              </w:rPr>
+                            </m:ctrlPr>
+                          </m:dPr>
+                          <m:e>
+                            <m:f>
+                              <m:fPr>
+                                <m:ctrlPr>
+                                  <w:rPr>
+                                    <w:rFonts w:ascii="Cambria Math" w:eastAsia="Times New Roman" w:hAnsi="Cambria Math" w:cs="Times New Roman"/>
+                                    <w:i/>
+                                    <w:color w:val="000000"/>
+                                    <w:sz w:val="24"/>
+                                    <w:szCs w:val="24"/>
+                                    <w:lang w:val="es-AR"/>
+                                  </w:rPr>
+                                </m:ctrlPr>
+                              </m:fPr>
+                              <m:num>
+                                <m:r>
+                                  <w:rPr>
+                                    <w:rFonts w:ascii="Cambria Math" w:eastAsia="Times New Roman" w:hAnsi="Cambria Math" w:cs="Times New Roman"/>
+                                    <w:color w:val="000000"/>
+                                    <w:sz w:val="24"/>
+                                    <w:szCs w:val="24"/>
+                                    <w:lang w:val="es-AR"/>
+                                  </w:rPr>
+                                  <m:t>x-b</m:t>
+                                </m:r>
+                              </m:num>
+                              <m:den>
+                                <m:r>
+                                  <w:rPr>
+                                    <w:rFonts w:ascii="Cambria Math" w:eastAsia="Times New Roman" w:hAnsi="Cambria Math" w:cs="Times New Roman"/>
+                                    <w:color w:val="000000"/>
+                                    <w:sz w:val="24"/>
+                                    <w:szCs w:val="24"/>
+                                    <w:lang w:val="es-AR"/>
+                                  </w:rPr>
+                                  <m:t>a</m:t>
+                                </m:r>
+                              </m:den>
+                            </m:f>
+                          </m:e>
+                        </m:d>
+                      </m:e>
+                      <m:sup>
+                        <m:r>
+                          <w:rPr>
+                            <w:rFonts w:ascii="Cambria Math" w:eastAsia="Times New Roman" w:hAnsi="Cambria Math" w:cs="Times New Roman"/>
+                            <w:color w:val="000000"/>
+                            <w:sz w:val="24"/>
+                            <w:szCs w:val="24"/>
+                            <w:lang w:val="es-AR"/>
+                          </w:rPr>
+                          <m:t>-α</m:t>
+                        </m:r>
+                      </m:sup>
+                    </m:sSup>
+                  </m:sup>
+                </m:sSup>
+                <m:r>
+                  <w:rPr>
+                    <w:rFonts w:ascii="Cambria Math" w:eastAsia="Times New Roman" w:hAnsi="Cambria Math" w:cs="Times New Roman"/>
+                    <w:color w:val="000000"/>
+                    <w:sz w:val="24"/>
+                    <w:szCs w:val="24"/>
+                    <w:lang w:val="es-AR"/>
+                  </w:rPr>
+                  <m:t xml:space="preserve">        x&gt;b</m:t>
+                </m:r>
+              </m:e>
+            </m:eqArr>
+          </m:e>
+        </m:d>
+      </m:oMath>
+      <w:r>
+        <w:rPr>
+          <w:rFonts w:ascii="Times New Roman" w:eastAsia="Times New Roman" w:hAnsi="Times New Roman" w:cs="Times New Roman"/>
+          <w:color w:val="000000"/>
+          <w:sz w:val="24"/>
+          <w:szCs w:val="24"/>
+          <w:lang w:val="es-AR"/>
+        </w:rPr>
+        <w:t xml:space="preserve">                 Fréchet</w:t>
+      </w:r>
+    </w:p>
+    <w:p>
+      <w:pPr>
+        <w:pStyle w:val="Prrafodelista"/>
+        <w:numPr>
+          <w:ilvl w:val="0"/>
+          <w:numId w:val="3"/>
+        </w:numPr>
+        <w:shd w:val="clear" w:color="auto" w:fill="FFFFFF"/>
+        <w:spacing w:after="0" w:line="360" w:lineRule="auto"/>
+        <w:jc w:val="center"/>
+        <w:rPr>
+          <w:rFonts w:ascii="Times New Roman" w:eastAsia="Times New Roman" w:hAnsi="Times New Roman" w:cs="Times New Roman"/>
+          <w:color w:val="000000"/>
+          <w:sz w:val="24"/>
+          <w:szCs w:val="24"/>
+        </w:rPr>
+      </w:pPr>
+      <m:oMath>
+        <m:r>
+          <w:rPr>
+            <w:rFonts w:ascii="Cambria Math" w:eastAsia="Times New Roman" w:hAnsi="Cambria Math" w:cs="Times New Roman"/>
+            <w:color w:val="000000"/>
+            <w:sz w:val="24"/>
+            <w:szCs w:val="24"/>
+            <w:lang w:val="es-AR"/>
+          </w:rPr>
+          <m:t>F</m:t>
+        </m:r>
+        <m:d>
+          <m:dPr>
+            <m:ctrlPr>
+              <w:rPr>
+                <w:rFonts w:ascii="Cambria Math" w:eastAsia="Times New Roman" w:hAnsi="Cambria Math" w:cs="Times New Roman"/>
+                <w:i/>
+                <w:color w:val="000000"/>
+                <w:sz w:val="24"/>
+                <w:szCs w:val="24"/>
+                <w:lang w:val="es-AR"/>
+              </w:rPr>
+            </m:ctrlPr>
+          </m:dPr>
+          <m:e>
+            <m:r>
+              <w:rPr>
+                <w:rFonts w:ascii="Cambria Math" w:eastAsia="Times New Roman" w:hAnsi="Cambria Math" w:cs="Times New Roman"/>
+                <w:color w:val="000000"/>
+                <w:sz w:val="24"/>
+                <w:szCs w:val="24"/>
+                <w:lang w:val="es-AR"/>
+              </w:rPr>
+              <m:t>x</m:t>
+            </m:r>
+          </m:e>
+        </m:d>
+        <m:r>
+          <w:rPr>
+            <w:rFonts w:ascii="Cambria Math" w:eastAsia="Times New Roman" w:hAnsi="Cambria Math" w:cs="Times New Roman"/>
+            <w:color w:val="000000"/>
+            <w:sz w:val="24"/>
+            <w:szCs w:val="24"/>
+          </w:rPr>
+          <m:t>=</m:t>
+        </m:r>
+        <m:d>
+          <m:dPr>
+            <m:begChr m:val="{"/>
+            <m:endChr m:val=""/>
+            <m:ctrlPr>
+              <w:rPr>
+                <w:rFonts w:ascii="Cambria Math" w:eastAsia="Times New Roman" w:hAnsi="Cambria Math" w:cs="Times New Roman"/>
+                <w:i/>
+                <w:color w:val="000000"/>
+                <w:sz w:val="24"/>
+                <w:szCs w:val="24"/>
+                <w:lang w:val="es-AR"/>
+              </w:rPr>
+            </m:ctrlPr>
+          </m:dPr>
+          <m:e>
+            <m:eqArr>
+              <m:eqArrPr>
+                <m:ctrlPr>
+                  <w:rPr>
+                    <w:rFonts w:ascii="Cambria Math" w:eastAsia="Times New Roman" w:hAnsi="Cambria Math" w:cs="Times New Roman"/>
+                    <w:i/>
+                    <w:color w:val="000000"/>
+                    <w:sz w:val="24"/>
+                    <w:szCs w:val="24"/>
+                    <w:lang w:val="es-AR"/>
+                  </w:rPr>
+                </m:ctrlPr>
+              </m:eqArrPr>
+              <m:e>
+                <m:sSup>
+                  <m:sSupPr>
+                    <m:ctrlPr>
+                      <w:rPr>
+                        <w:rFonts w:ascii="Cambria Math" w:eastAsia="Times New Roman" w:hAnsi="Cambria Math" w:cs="Times New Roman"/>
+                        <w:i/>
+                        <w:color w:val="000000"/>
+                        <w:sz w:val="24"/>
+                        <w:szCs w:val="24"/>
+                        <w:lang w:val="es-AR"/>
+                      </w:rPr>
+                    </m:ctrlPr>
+                  </m:sSupPr>
+                  <m:e>
+                    <m:r>
+                      <w:rPr>
+                        <w:rFonts w:ascii="Cambria Math" w:eastAsia="Times New Roman" w:hAnsi="Cambria Math" w:cs="Times New Roman"/>
+                        <w:color w:val="000000"/>
+                        <w:sz w:val="24"/>
+                        <w:szCs w:val="24"/>
+                        <w:lang w:val="es-AR"/>
+                      </w:rPr>
+                      <m:t>e</m:t>
+                    </m:r>
+                  </m:e>
+                  <m:sup>
+                    <m:r>
+                      <w:rPr>
+                        <w:rFonts w:ascii="Cambria Math" w:eastAsia="Times New Roman" w:hAnsi="Cambria Math" w:cs="Times New Roman"/>
+                        <w:color w:val="000000"/>
+                        <w:sz w:val="24"/>
+                        <w:szCs w:val="24"/>
+                      </w:rPr>
+                      <m:t>-</m:t>
+                    </m:r>
+                    <m:sSup>
+                      <m:sSupPr>
+                        <m:ctrlPr>
+                          <w:rPr>
+                            <w:rFonts w:ascii="Cambria Math" w:eastAsia="Times New Roman" w:hAnsi="Cambria Math" w:cs="Times New Roman"/>
+                            <w:i/>
+                            <w:color w:val="000000"/>
+                            <w:sz w:val="24"/>
+                            <w:szCs w:val="24"/>
+                            <w:lang w:val="es-AR"/>
+                          </w:rPr>
+                        </m:ctrlPr>
+                      </m:sSupPr>
+                      <m:e>
+                        <m:d>
+                          <m:dPr>
+                            <m:ctrlPr>
+                              <w:rPr>
+                                <w:rFonts w:ascii="Cambria Math" w:eastAsia="Times New Roman" w:hAnsi="Cambria Math" w:cs="Times New Roman"/>
+                                <w:i/>
+                                <w:color w:val="000000"/>
+                                <w:sz w:val="24"/>
+                                <w:szCs w:val="24"/>
+                                <w:lang w:val="es-AR"/>
+                              </w:rPr>
+                            </m:ctrlPr>
+                          </m:dPr>
+                          <m:e>
+                            <m:f>
+                              <m:fPr>
+                                <m:ctrlPr>
+                                  <w:rPr>
+                                    <w:rFonts w:ascii="Cambria Math" w:eastAsia="Times New Roman" w:hAnsi="Cambria Math" w:cs="Times New Roman"/>
+                                    <w:i/>
+                                    <w:color w:val="000000"/>
+                                    <w:sz w:val="24"/>
+                                    <w:szCs w:val="24"/>
+                                    <w:lang w:val="es-AR"/>
+                                  </w:rPr>
+                                </m:ctrlPr>
+                              </m:fPr>
+                              <m:num>
+                                <m:r>
+                                  <w:rPr>
+                                    <w:rFonts w:ascii="Cambria Math" w:eastAsia="Times New Roman" w:hAnsi="Cambria Math" w:cs="Times New Roman"/>
+                                    <w:color w:val="000000"/>
+                                    <w:sz w:val="24"/>
+                                    <w:szCs w:val="24"/>
+                                    <w:lang w:val="es-AR"/>
+                                  </w:rPr>
+                                  <m:t>x</m:t>
+                                </m:r>
+                                <m:r>
+                                  <w:rPr>
+                                    <w:rFonts w:ascii="Cambria Math" w:eastAsia="Times New Roman" w:hAnsi="Cambria Math" w:cs="Times New Roman"/>
+                                    <w:color w:val="000000"/>
+                                    <w:sz w:val="24"/>
+                                    <w:szCs w:val="24"/>
+                                  </w:rPr>
+                                  <m:t>-</m:t>
+                                </m:r>
+                                <m:r>
+                                  <w:rPr>
+                                    <w:rFonts w:ascii="Cambria Math" w:eastAsia="Times New Roman" w:hAnsi="Cambria Math" w:cs="Times New Roman"/>
+                                    <w:color w:val="000000"/>
+                                    <w:sz w:val="24"/>
+                                    <w:szCs w:val="24"/>
+                                    <w:lang w:val="es-AR"/>
+                                  </w:rPr>
+                                  <m:t>b</m:t>
+                                </m:r>
+                              </m:num>
+                              <m:den>
+                                <m:r>
+                                  <w:rPr>
+                                    <w:rFonts w:ascii="Cambria Math" w:eastAsia="Times New Roman" w:hAnsi="Cambria Math" w:cs="Times New Roman"/>
+                                    <w:color w:val="000000"/>
+                                    <w:sz w:val="24"/>
+                                    <w:szCs w:val="24"/>
+                                    <w:lang w:val="es-AR"/>
+                                  </w:rPr>
+                                  <m:t>a</m:t>
+                                </m:r>
+                              </m:den>
+                            </m:f>
+                          </m:e>
+                        </m:d>
+                      </m:e>
+                      <m:sup>
+                        <m:r>
+                          <w:rPr>
+                            <w:rFonts w:ascii="Cambria Math" w:eastAsia="Times New Roman" w:hAnsi="Cambria Math" w:cs="Times New Roman"/>
+                            <w:color w:val="000000"/>
+                            <w:sz w:val="24"/>
+                            <w:szCs w:val="24"/>
+                            <w:lang w:val="es-AR"/>
+                          </w:rPr>
+                          <m:t>α</m:t>
+                        </m:r>
+                      </m:sup>
+                    </m:sSup>
+                  </m:sup>
+                </m:sSup>
+                <m:r>
+                  <w:rPr>
+                    <w:rFonts w:ascii="Cambria Math" w:eastAsia="Times New Roman" w:hAnsi="Cambria Math" w:cs="Times New Roman"/>
+                    <w:color w:val="000000"/>
+                    <w:sz w:val="24"/>
+                    <w:szCs w:val="24"/>
+                  </w:rPr>
+                  <m:t xml:space="preserve">          </m:t>
+                </m:r>
+                <m:r>
+                  <w:rPr>
+                    <w:rFonts w:ascii="Cambria Math" w:eastAsia="Times New Roman" w:hAnsi="Cambria Math" w:cs="Times New Roman"/>
+                    <w:color w:val="000000"/>
+                    <w:sz w:val="24"/>
+                    <w:szCs w:val="24"/>
+                    <w:lang w:val="es-AR"/>
+                  </w:rPr>
+                  <m:t>x</m:t>
+                </m:r>
+                <m:r>
+                  <w:rPr>
+                    <w:rFonts w:ascii="Cambria Math" w:eastAsia="Times New Roman" w:hAnsi="Cambria Math" w:cs="Times New Roman"/>
+                    <w:color w:val="000000"/>
+                    <w:sz w:val="24"/>
+                    <w:szCs w:val="24"/>
+                  </w:rPr>
+                  <m:t>&lt;</m:t>
+                </m:r>
+                <m:r>
+                  <w:rPr>
+                    <w:rFonts w:ascii="Cambria Math" w:eastAsia="Times New Roman" w:hAnsi="Cambria Math" w:cs="Times New Roman"/>
+                    <w:color w:val="000000"/>
+                    <w:sz w:val="24"/>
+                    <w:szCs w:val="24"/>
+                    <w:lang w:val="es-AR"/>
+                  </w:rPr>
+                  <m:t>b</m:t>
+                </m:r>
+                <m:r>
+                  <w:rPr>
+                    <w:rFonts w:ascii="Cambria Math" w:eastAsia="Times New Roman" w:hAnsi="Cambria Math" w:cs="Times New Roman"/>
+                    <w:color w:val="000000"/>
+                    <w:sz w:val="24"/>
+                    <w:szCs w:val="24"/>
+                  </w:rPr>
+                  <m:t xml:space="preserve"> </m:t>
+                </m:r>
+              </m:e>
+              <m:e>
+                <m:r>
+                  <w:rPr>
+                    <w:rFonts w:ascii="Cambria Math" w:eastAsia="Times New Roman" w:hAnsi="Cambria Math" w:cs="Times New Roman"/>
+                    <w:color w:val="000000"/>
+                    <w:sz w:val="24"/>
+                    <w:szCs w:val="24"/>
+                  </w:rPr>
+                  <m:t xml:space="preserve">1                      </m:t>
+                </m:r>
+                <m:r>
+                  <w:rPr>
+                    <w:rFonts w:ascii="Cambria Math" w:eastAsia="Times New Roman" w:hAnsi="Cambria Math" w:cs="Times New Roman"/>
+                    <w:color w:val="000000"/>
+                    <w:sz w:val="24"/>
+                    <w:szCs w:val="24"/>
+                    <w:lang w:val="es-AR"/>
+                  </w:rPr>
+                  <m:t>x</m:t>
+                </m:r>
+                <m:r>
+                  <w:rPr>
+                    <w:rFonts w:ascii="Cambria Math" w:eastAsia="Times New Roman" w:hAnsi="Cambria Math" w:cs="Times New Roman"/>
+                    <w:color w:val="000000"/>
+                    <w:sz w:val="24"/>
+                    <w:szCs w:val="24"/>
+                  </w:rPr>
+                  <m:t>≥</m:t>
+                </m:r>
+                <m:r>
+                  <w:rPr>
+                    <w:rFonts w:ascii="Cambria Math" w:eastAsia="Times New Roman" w:hAnsi="Cambria Math" w:cs="Times New Roman"/>
+                    <w:color w:val="000000"/>
+                    <w:sz w:val="24"/>
+                    <w:szCs w:val="24"/>
+                    <w:lang w:val="es-AR"/>
+                  </w:rPr>
+                  <m:t>b</m:t>
+                </m:r>
+              </m:e>
+            </m:eqArr>
+          </m:e>
+        </m:d>
+      </m:oMath>
+      <w:r>
+        <w:rPr>
+          <w:rFonts w:ascii="Times New Roman" w:eastAsia="Times New Roman" w:hAnsi="Times New Roman" w:cs="Times New Roman"/>
+          <w:color w:val="000000"/>
+          <w:sz w:val="24"/>
+          <w:szCs w:val="24"/>
+        </w:rPr>
+        <w:tab/>
+        <w:t xml:space="preserve">    W</w:t>
+      </w:r>
+      <w:r>
+        <w:rPr>
+          <w:rFonts w:ascii="Times New Roman" w:eastAsia="Times New Roman" w:hAnsi="Times New Roman" w:cs="Times New Roman"/>
+          <w:color w:val="000000"/>
+          <w:sz w:val="24"/>
+          <w:szCs w:val="24"/>
+        </w:rPr>
+        <w:t>eibull</w:t>
+      </w:r>
+    </w:p>
+    <w:p>
+      <w:pPr>
+        <w:shd w:val="clear" w:color="auto" w:fill="FFFFFF"/>
+        <w:tabs>
+          <w:tab w:val="left" w:pos="10206"/>
+        </w:tabs>
+        <w:spacing w:after="0" w:line="360" w:lineRule="auto"/>
         <w:jc w:val="both"/>
         <w:rPr>
           <w:rFonts w:ascii="Times New Roman" w:eastAsia="Times New Roman" w:hAnsi="Times New Roman" w:cs="Times New Roman"/>
@@ -1651,6 +2479,1210 @@
           <w:lang w:val="es-AR"/>
         </w:rPr>
       </w:pPr>
+      <w:r>
+        <w:rPr>
+          <w:rFonts w:ascii="Times New Roman" w:eastAsia="Times New Roman" w:hAnsi="Times New Roman" w:cs="Times New Roman"/>
+          <w:color w:val="000000"/>
+          <w:sz w:val="24"/>
+          <w:szCs w:val="24"/>
+          <w:lang w:val="es-AR"/>
+        </w:rPr>
+        <w:t>con</w:t>
+      </w:r>
+      <w:r>
+        <w:rPr>
+          <w:rFonts w:ascii="Times New Roman" w:eastAsia="Times New Roman" w:hAnsi="Times New Roman" w:cs="Times New Roman"/>
+          <w:color w:val="000000"/>
+          <w:sz w:val="24"/>
+          <w:szCs w:val="24"/>
+          <w:lang w:val="es-AR"/>
+        </w:rPr>
+        <w:t xml:space="preserve"> los parámetros de </w:t>
+      </w:r>
+      <w:r>
+        <w:rPr>
+          <w:rFonts w:ascii="Times New Roman" w:eastAsia="Times New Roman" w:hAnsi="Times New Roman" w:cs="Times New Roman"/>
+          <w:color w:val="000000"/>
+          <w:sz w:val="24"/>
+          <w:szCs w:val="24"/>
+          <w:lang w:val="es-AR"/>
+        </w:rPr>
+        <w:t xml:space="preserve">ubicación </w:t>
+      </w:r>
+      <w:r>
+        <w:rPr>
+          <w:rFonts w:ascii="Times New Roman" w:eastAsia="Times New Roman" w:hAnsi="Times New Roman" w:cs="Times New Roman"/>
+          <w:color w:val="000000"/>
+          <w:sz w:val="24"/>
+          <w:szCs w:val="24"/>
+          <w:lang w:val="es-AR"/>
+        </w:rPr>
+        <w:t xml:space="preserve">b y </w:t>
+      </w:r>
+      <w:r>
+        <w:rPr>
+          <w:rFonts w:ascii="Times New Roman" w:eastAsia="Times New Roman" w:hAnsi="Times New Roman" w:cs="Times New Roman"/>
+          <w:color w:val="000000"/>
+          <w:sz w:val="24"/>
+          <w:szCs w:val="24"/>
+          <w:lang w:val="es-AR"/>
+        </w:rPr>
+        <w:t xml:space="preserve">de escala </w:t>
+      </w:r>
+      <m:oMath>
+        <m:r>
+          <w:rPr>
+            <w:rFonts w:ascii="Cambria Math" w:eastAsia="Times New Roman" w:hAnsi="Cambria Math" w:cs="Times New Roman"/>
+            <w:color w:val="000000"/>
+            <w:sz w:val="24"/>
+            <w:szCs w:val="24"/>
+            <w:lang w:val="es-AR"/>
+          </w:rPr>
+          <m:t xml:space="preserve">a&gt;0, </m:t>
+        </m:r>
+      </m:oMath>
+      <w:r>
+        <w:rPr>
+          <w:rFonts w:ascii="Times New Roman" w:eastAsia="Times New Roman" w:hAnsi="Times New Roman" w:cs="Times New Roman"/>
+          <w:color w:val="000000"/>
+          <w:sz w:val="24"/>
+          <w:szCs w:val="24"/>
+          <w:lang w:val="es-AR"/>
+        </w:rPr>
+        <w:t xml:space="preserve">y en el caso de las familias 2 y 3, también </w:t>
+      </w:r>
+      <w:r>
+        <w:rPr>
+          <w:rFonts w:ascii="Times New Roman" w:eastAsia="Times New Roman" w:hAnsi="Times New Roman" w:cs="Times New Roman"/>
+          <w:color w:val="000000"/>
+          <w:sz w:val="24"/>
+          <w:szCs w:val="24"/>
+          <w:lang w:val="es-AR"/>
+        </w:rPr>
+        <w:t xml:space="preserve">el parámetro </w:t>
+      </w:r>
+      <m:oMath>
+        <m:r>
+          <w:rPr>
+            <w:rFonts w:ascii="Cambria Math" w:eastAsia="Times New Roman" w:hAnsi="Cambria Math" w:cs="Times New Roman"/>
+            <w:color w:val="000000"/>
+            <w:sz w:val="24"/>
+            <w:szCs w:val="24"/>
+            <w:lang w:val="es-AR"/>
+          </w:rPr>
+          <m:t>α&gt;0</m:t>
+        </m:r>
+      </m:oMath>
+      <w:r>
+        <w:rPr>
+          <w:rFonts w:ascii="Times New Roman" w:eastAsia="Times New Roman" w:hAnsi="Times New Roman" w:cs="Times New Roman"/>
+          <w:color w:val="000000"/>
+          <w:sz w:val="24"/>
+          <w:szCs w:val="24"/>
+          <w:lang w:val="es-AR"/>
+        </w:rPr>
+        <w:t xml:space="preserve"> de forma.</w:t>
+      </w:r>
+      <w:r>
+        <w:rPr>
+          <w:rFonts w:ascii="Times New Roman" w:eastAsia="Times New Roman" w:hAnsi="Times New Roman" w:cs="Times New Roman"/>
+          <w:color w:val="000000"/>
+          <w:sz w:val="24"/>
+          <w:szCs w:val="24"/>
+          <w:lang w:val="es-AR"/>
+        </w:rPr>
+        <w:t xml:space="preserve"> </w:t>
+      </w:r>
+    </w:p>
+    <w:p>
+      <w:pPr>
+        <w:shd w:val="clear" w:color="auto" w:fill="FFFFFF"/>
+        <w:tabs>
+          <w:tab w:val="left" w:pos="10206"/>
+        </w:tabs>
+        <w:spacing w:after="0" w:line="360" w:lineRule="auto"/>
+        <w:jc w:val="both"/>
+        <w:rPr>
+          <w:rFonts w:ascii="Times New Roman" w:eastAsia="Times New Roman" w:hAnsi="Times New Roman" w:cs="Times New Roman"/>
+          <w:color w:val="000000"/>
+          <w:sz w:val="24"/>
+          <w:szCs w:val="24"/>
+          <w:lang w:val="es-AR"/>
+        </w:rPr>
+      </w:pPr>
+      <w:r>
+        <w:rPr>
+          <w:rFonts w:ascii="Times New Roman" w:eastAsia="Times New Roman" w:hAnsi="Times New Roman" w:cs="Times New Roman"/>
+          <w:color w:val="000000"/>
+          <w:sz w:val="24"/>
+          <w:szCs w:val="24"/>
+          <w:lang w:val="es-AR"/>
+        </w:rPr>
+        <w:t>Estas</w:t>
+      </w:r>
+      <w:r>
+        <w:rPr>
+          <w:rFonts w:ascii="Times New Roman" w:eastAsia="Times New Roman" w:hAnsi="Times New Roman" w:cs="Times New Roman"/>
+          <w:color w:val="000000"/>
+          <w:sz w:val="24"/>
+          <w:szCs w:val="24"/>
+          <w:lang w:val="es-AR"/>
+        </w:rPr>
+        <w:t xml:space="preserve"> tres familias se agrupan bajo el nombre de Distribuciones para valores extremos</w:t>
+      </w:r>
+      <w:r>
+        <w:rPr>
+          <w:rFonts w:ascii="Times New Roman" w:eastAsia="Times New Roman" w:hAnsi="Times New Roman" w:cs="Times New Roman"/>
+          <w:color w:val="000000"/>
+          <w:sz w:val="24"/>
+          <w:szCs w:val="24"/>
+          <w:lang w:val="es-AR"/>
+        </w:rPr>
+        <w:t xml:space="preserve">, y tienen </w:t>
+      </w:r>
+      <w:r>
+        <w:rPr>
+          <w:rFonts w:ascii="Times New Roman" w:eastAsia="Times New Roman" w:hAnsi="Times New Roman" w:cs="Times New Roman"/>
+          <w:color w:val="000000"/>
+          <w:sz w:val="24"/>
+          <w:szCs w:val="24"/>
+          <w:lang w:val="es-AR"/>
+        </w:rPr>
+        <w:t xml:space="preserve">comportamientos distintos debidos a las diferentes conductas que toman sus colas: por ejemplo, en el caso de la distribución </w:t>
+      </w:r>
+      <w:proofErr w:type="spellStart"/>
+      <w:r>
+        <w:rPr>
+          <w:rFonts w:ascii="Times New Roman" w:eastAsia="Times New Roman" w:hAnsi="Times New Roman" w:cs="Times New Roman"/>
+          <w:color w:val="000000"/>
+          <w:sz w:val="24"/>
+          <w:szCs w:val="24"/>
+          <w:lang w:val="es-AR"/>
+        </w:rPr>
+        <w:t>Weibull</w:t>
+      </w:r>
+      <w:proofErr w:type="spellEnd"/>
+      <w:r>
+        <w:rPr>
+          <w:rFonts w:ascii="Times New Roman" w:eastAsia="Times New Roman" w:hAnsi="Times New Roman" w:cs="Times New Roman"/>
+          <w:color w:val="000000"/>
+          <w:sz w:val="24"/>
+          <w:szCs w:val="24"/>
+          <w:lang w:val="es-AR"/>
+        </w:rPr>
+        <w:t xml:space="preserve">, </w:t>
+      </w:r>
+      <m:oMath>
+        <m:sSub>
+          <m:sSubPr>
+            <m:ctrlPr>
+              <w:rPr>
+                <w:rFonts w:ascii="Cambria Math" w:eastAsia="Times New Roman" w:hAnsi="Cambria Math" w:cs="Times New Roman"/>
+                <w:i/>
+                <w:color w:val="000000"/>
+                <w:sz w:val="24"/>
+                <w:szCs w:val="24"/>
+                <w:lang w:val="es-AR"/>
+              </w:rPr>
+            </m:ctrlPr>
+          </m:sSubPr>
+          <m:e>
+            <m:r>
+              <w:rPr>
+                <w:rFonts w:ascii="Cambria Math" w:eastAsia="Times New Roman" w:hAnsi="Cambria Math" w:cs="Times New Roman"/>
+                <w:color w:val="000000"/>
+                <w:sz w:val="24"/>
+                <w:szCs w:val="24"/>
+                <w:lang w:val="es-AR"/>
+              </w:rPr>
+              <m:t>z</m:t>
+            </m:r>
+          </m:e>
+          <m:sub>
+            <m:r>
+              <w:rPr>
+                <w:rFonts w:ascii="Cambria Math" w:eastAsia="Times New Roman" w:hAnsi="Cambria Math" w:cs="Times New Roman"/>
+                <w:color w:val="000000"/>
+                <w:sz w:val="24"/>
+                <w:szCs w:val="24"/>
+                <w:lang w:val="es-AR"/>
+              </w:rPr>
+              <m:t>+</m:t>
+            </m:r>
+          </m:sub>
+        </m:sSub>
+      </m:oMath>
+      <w:r>
+        <w:rPr>
+          <w:rFonts w:ascii="Times New Roman" w:eastAsia="Times New Roman" w:hAnsi="Times New Roman" w:cs="Times New Roman"/>
+          <w:color w:val="000000"/>
+          <w:sz w:val="24"/>
+          <w:szCs w:val="24"/>
+          <w:lang w:val="es-AR"/>
+        </w:rPr>
+        <w:t xml:space="preserve"> tiene límite finito, mientras que para las distribuciones de </w:t>
+      </w:r>
+      <w:proofErr w:type="spellStart"/>
+      <w:r>
+        <w:rPr>
+          <w:rFonts w:ascii="Times New Roman" w:eastAsia="Times New Roman" w:hAnsi="Times New Roman" w:cs="Times New Roman"/>
+          <w:color w:val="000000"/>
+          <w:sz w:val="24"/>
+          <w:szCs w:val="24"/>
+          <w:lang w:val="es-AR"/>
+        </w:rPr>
+        <w:t>Fréchet</w:t>
+      </w:r>
+      <w:proofErr w:type="spellEnd"/>
+      <w:r>
+        <w:rPr>
+          <w:rFonts w:ascii="Times New Roman" w:eastAsia="Times New Roman" w:hAnsi="Times New Roman" w:cs="Times New Roman"/>
+          <w:color w:val="000000"/>
+          <w:sz w:val="24"/>
+          <w:szCs w:val="24"/>
+          <w:lang w:val="es-AR"/>
+        </w:rPr>
+        <w:t xml:space="preserve"> y </w:t>
+      </w:r>
+      <w:proofErr w:type="spellStart"/>
+      <w:r>
+        <w:rPr>
+          <w:rFonts w:ascii="Times New Roman" w:eastAsia="Times New Roman" w:hAnsi="Times New Roman" w:cs="Times New Roman"/>
+          <w:color w:val="000000"/>
+          <w:sz w:val="24"/>
+          <w:szCs w:val="24"/>
+          <w:lang w:val="es-AR"/>
+        </w:rPr>
+        <w:t>Gumbel</w:t>
+      </w:r>
+      <w:proofErr w:type="spellEnd"/>
+      <w:r>
+        <w:rPr>
+          <w:rFonts w:ascii="Times New Roman" w:eastAsia="Times New Roman" w:hAnsi="Times New Roman" w:cs="Times New Roman"/>
+          <w:color w:val="000000"/>
+          <w:sz w:val="24"/>
+          <w:szCs w:val="24"/>
+          <w:lang w:val="es-AR"/>
+        </w:rPr>
+        <w:t xml:space="preserve"> </w:t>
+      </w:r>
+      <m:oMath>
+        <m:sSub>
+          <m:sSubPr>
+            <m:ctrlPr>
+              <w:rPr>
+                <w:rFonts w:ascii="Cambria Math" w:eastAsia="Times New Roman" w:hAnsi="Cambria Math" w:cs="Times New Roman"/>
+                <w:i/>
+                <w:color w:val="000000"/>
+                <w:sz w:val="24"/>
+                <w:szCs w:val="24"/>
+                <w:lang w:val="es-AR"/>
+              </w:rPr>
+            </m:ctrlPr>
+          </m:sSubPr>
+          <m:e>
+            <m:r>
+              <w:rPr>
+                <w:rFonts w:ascii="Cambria Math" w:eastAsia="Times New Roman" w:hAnsi="Cambria Math" w:cs="Times New Roman"/>
+                <w:color w:val="000000"/>
+                <w:sz w:val="24"/>
+                <w:szCs w:val="24"/>
+                <w:lang w:val="es-AR"/>
+              </w:rPr>
+              <m:t>z</m:t>
+            </m:r>
+          </m:e>
+          <m:sub>
+            <m:r>
+              <w:rPr>
+                <w:rFonts w:ascii="Cambria Math" w:eastAsia="Times New Roman" w:hAnsi="Cambria Math" w:cs="Times New Roman"/>
+                <w:color w:val="000000"/>
+                <w:sz w:val="24"/>
+                <w:szCs w:val="24"/>
+                <w:lang w:val="es-AR"/>
+              </w:rPr>
+              <m:t>+</m:t>
+            </m:r>
+          </m:sub>
+        </m:sSub>
+        <m:r>
+          <w:rPr>
+            <w:rFonts w:ascii="Cambria Math" w:eastAsia="Times New Roman" w:hAnsi="Cambria Math" w:cs="Times New Roman"/>
+            <w:color w:val="000000"/>
+            <w:sz w:val="24"/>
+            <w:szCs w:val="24"/>
+            <w:lang w:val="es-AR"/>
+          </w:rPr>
+          <m:t xml:space="preserve">=∞ </m:t>
+        </m:r>
+      </m:oMath>
+      <w:r>
+        <w:rPr>
+          <w:rFonts w:ascii="Times New Roman" w:eastAsia="Times New Roman" w:hAnsi="Times New Roman" w:cs="Times New Roman"/>
+          <w:color w:val="000000"/>
+          <w:sz w:val="24"/>
+          <w:szCs w:val="24"/>
+          <w:lang w:val="es-AR"/>
+        </w:rPr>
+        <w:t>o mismo l</w:t>
+      </w:r>
+      <w:r>
+        <w:rPr>
+          <w:rFonts w:ascii="Times New Roman" w:eastAsia="Times New Roman" w:hAnsi="Times New Roman" w:cs="Times New Roman"/>
+          <w:color w:val="000000"/>
+          <w:sz w:val="24"/>
+          <w:szCs w:val="24"/>
+          <w:lang w:val="es-AR"/>
+        </w:rPr>
+        <w:t xml:space="preserve">a densidad de F decae exponencialmente para la distribución de Gumbel, pero de forma polinómica en la de </w:t>
+      </w:r>
+      <w:proofErr w:type="spellStart"/>
+      <w:r>
+        <w:rPr>
+          <w:rFonts w:ascii="Times New Roman" w:eastAsia="Times New Roman" w:hAnsi="Times New Roman" w:cs="Times New Roman"/>
+          <w:color w:val="000000"/>
+          <w:sz w:val="24"/>
+          <w:szCs w:val="24"/>
+          <w:lang w:val="es-AR"/>
+        </w:rPr>
+        <w:t>Fréchet</w:t>
+      </w:r>
+      <w:proofErr w:type="spellEnd"/>
+      <w:r>
+        <w:rPr>
+          <w:rFonts w:ascii="Times New Roman" w:eastAsia="Times New Roman" w:hAnsi="Times New Roman" w:cs="Times New Roman"/>
+          <w:color w:val="000000"/>
+          <w:sz w:val="24"/>
+          <w:szCs w:val="24"/>
+          <w:lang w:val="es-AR"/>
+        </w:rPr>
+        <w:t xml:space="preserve">. Primariamente para un set de datos se podría adoptar alguna de estas tres familias y encontrar los parámetros correspondientes, pero esto no resulta útil porque habría que saber de antemano qué distribución es la apropiada para los datos y la realidad es que eso implica una suposición muy grande que a veces puede no ser acertada. </w:t>
+      </w:r>
+    </w:p>
+    <w:p>
+      <w:pPr>
+        <w:shd w:val="clear" w:color="auto" w:fill="FFFFFF"/>
+        <w:tabs>
+          <w:tab w:val="left" w:pos="10206"/>
+        </w:tabs>
+        <w:spacing w:after="0" w:line="360" w:lineRule="auto"/>
+        <w:jc w:val="both"/>
+        <w:rPr>
+          <w:rFonts w:ascii="Times New Roman" w:eastAsia="Times New Roman" w:hAnsi="Times New Roman" w:cs="Times New Roman"/>
+          <w:color w:val="000000"/>
+          <w:sz w:val="24"/>
+          <w:szCs w:val="24"/>
+          <w:lang w:val="es-AR"/>
+        </w:rPr>
+      </w:pPr>
+      <w:r>
+        <w:rPr>
+          <w:rFonts w:ascii="Times New Roman" w:eastAsia="Times New Roman" w:hAnsi="Times New Roman" w:cs="Times New Roman"/>
+          <w:color w:val="000000"/>
+          <w:sz w:val="24"/>
+          <w:szCs w:val="24"/>
+          <w:lang w:val="es-AR"/>
+        </w:rPr>
+        <w:t xml:space="preserve">En cambio, se pueden reformular estos tres modelos, combinándolos en una sola familia de modelos </w:t>
+      </w:r>
+      <w:r>
+        <w:rPr>
+          <w:rFonts w:ascii="Times New Roman" w:eastAsia="Times New Roman" w:hAnsi="Times New Roman" w:cs="Times New Roman"/>
+          <w:color w:val="000000"/>
+          <w:sz w:val="24"/>
+          <w:szCs w:val="24"/>
+          <w:lang w:val="es-AR"/>
+        </w:rPr>
+        <w:t xml:space="preserve">llamada </w:t>
+      </w:r>
+      <w:proofErr w:type="spellStart"/>
+      <w:r>
+        <w:rPr>
+          <w:rFonts w:ascii="Times New Roman" w:eastAsia="Times New Roman" w:hAnsi="Times New Roman" w:cs="Times New Roman"/>
+          <w:color w:val="000000"/>
+          <w:sz w:val="24"/>
+          <w:szCs w:val="24"/>
+          <w:lang w:val="es-AR"/>
+        </w:rPr>
+        <w:t>Generalized</w:t>
+      </w:r>
+      <w:proofErr w:type="spellEnd"/>
+      <w:r>
+        <w:rPr>
+          <w:rFonts w:ascii="Times New Roman" w:eastAsia="Times New Roman" w:hAnsi="Times New Roman" w:cs="Times New Roman"/>
+          <w:color w:val="000000"/>
+          <w:sz w:val="24"/>
+          <w:szCs w:val="24"/>
+          <w:lang w:val="es-AR"/>
+        </w:rPr>
+        <w:t xml:space="preserve"> extreme </w:t>
+      </w:r>
+      <w:proofErr w:type="spellStart"/>
+      <w:r>
+        <w:rPr>
+          <w:rFonts w:ascii="Times New Roman" w:eastAsia="Times New Roman" w:hAnsi="Times New Roman" w:cs="Times New Roman"/>
+          <w:color w:val="000000"/>
+          <w:sz w:val="24"/>
+          <w:szCs w:val="24"/>
+          <w:lang w:val="es-AR"/>
+        </w:rPr>
+        <w:t>value</w:t>
+      </w:r>
+      <w:proofErr w:type="spellEnd"/>
+      <w:r>
+        <w:rPr>
+          <w:rFonts w:ascii="Times New Roman" w:eastAsia="Times New Roman" w:hAnsi="Times New Roman" w:cs="Times New Roman"/>
+          <w:color w:val="000000"/>
+          <w:sz w:val="24"/>
+          <w:szCs w:val="24"/>
+          <w:lang w:val="es-AR"/>
+        </w:rPr>
+        <w:t xml:space="preserve"> (GEV) </w:t>
+      </w:r>
+      <w:r>
+        <w:rPr>
+          <w:rFonts w:ascii="Times New Roman" w:eastAsia="Times New Roman" w:hAnsi="Times New Roman" w:cs="Times New Roman"/>
+          <w:color w:val="000000"/>
+          <w:sz w:val="24"/>
+          <w:szCs w:val="24"/>
+          <w:lang w:val="es-AR"/>
+        </w:rPr>
+        <w:t>tal que su función de distribución cumpla con la forma</w:t>
+      </w:r>
+    </w:p>
+    <w:p>
+      <w:pPr>
+        <w:shd w:val="clear" w:color="auto" w:fill="FFFFFF"/>
+        <w:tabs>
+          <w:tab w:val="left" w:pos="10206"/>
+        </w:tabs>
+        <w:spacing w:after="0" w:line="360" w:lineRule="auto"/>
+        <w:jc w:val="center"/>
+        <w:rPr>
+          <w:rFonts w:ascii="Times New Roman" w:eastAsia="Times New Roman" w:hAnsi="Times New Roman" w:cs="Times New Roman"/>
+          <w:color w:val="000000"/>
+          <w:sz w:val="24"/>
+          <w:szCs w:val="24"/>
+          <w:lang w:val="es-AR"/>
+        </w:rPr>
+      </w:pPr>
+      <m:oMathPara>
+        <m:oMath>
+          <m:r>
+            <w:rPr>
+              <w:rFonts w:ascii="Cambria Math" w:eastAsia="Times New Roman" w:hAnsi="Cambria Math" w:cs="Times New Roman"/>
+              <w:color w:val="000000"/>
+              <w:sz w:val="24"/>
+              <w:szCs w:val="24"/>
+              <w:lang w:val="es-AR"/>
+            </w:rPr>
+            <w:lastRenderedPageBreak/>
+            <m:t>F</m:t>
+          </m:r>
+          <m:d>
+            <m:dPr>
+              <m:ctrlPr>
+                <w:rPr>
+                  <w:rFonts w:ascii="Cambria Math" w:eastAsia="Times New Roman" w:hAnsi="Cambria Math" w:cs="Times New Roman"/>
+                  <w:i/>
+                  <w:color w:val="000000"/>
+                  <w:sz w:val="24"/>
+                  <w:szCs w:val="24"/>
+                  <w:lang w:val="es-AR"/>
+                </w:rPr>
+              </m:ctrlPr>
+            </m:dPr>
+            <m:e>
+              <m:r>
+                <w:rPr>
+                  <w:rFonts w:ascii="Cambria Math" w:eastAsia="Times New Roman" w:hAnsi="Cambria Math" w:cs="Times New Roman"/>
+                  <w:color w:val="000000"/>
+                  <w:sz w:val="24"/>
+                  <w:szCs w:val="24"/>
+                  <w:lang w:val="es-AR"/>
+                </w:rPr>
+                <m:t>x</m:t>
+              </m:r>
+            </m:e>
+          </m:d>
+          <m:r>
+            <w:rPr>
+              <w:rFonts w:ascii="Cambria Math" w:eastAsia="Times New Roman" w:hAnsi="Cambria Math" w:cs="Times New Roman"/>
+              <w:color w:val="000000"/>
+              <w:sz w:val="24"/>
+              <w:szCs w:val="24"/>
+              <w:lang w:val="es-AR"/>
+            </w:rPr>
+            <m:t>=</m:t>
+          </m:r>
+          <m:sSup>
+            <m:sSupPr>
+              <m:ctrlPr>
+                <w:rPr>
+                  <w:rFonts w:ascii="Cambria Math" w:eastAsia="Times New Roman" w:hAnsi="Cambria Math" w:cs="Times New Roman"/>
+                  <w:i/>
+                  <w:color w:val="000000"/>
+                  <w:sz w:val="24"/>
+                  <w:szCs w:val="24"/>
+                  <w:lang w:val="es-AR"/>
+                </w:rPr>
+              </m:ctrlPr>
+            </m:sSupPr>
+            <m:e>
+              <m:r>
+                <w:rPr>
+                  <w:rFonts w:ascii="Cambria Math" w:eastAsia="Times New Roman" w:hAnsi="Cambria Math" w:cs="Times New Roman"/>
+                  <w:color w:val="000000"/>
+                  <w:sz w:val="24"/>
+                  <w:szCs w:val="24"/>
+                  <w:lang w:val="es-AR"/>
+                </w:rPr>
+                <m:t>e</m:t>
+              </m:r>
+            </m:e>
+            <m:sup>
+              <m:r>
+                <w:rPr>
+                  <w:rFonts w:ascii="Cambria Math" w:eastAsia="Times New Roman" w:hAnsi="Cambria Math" w:cs="Times New Roman"/>
+                  <w:color w:val="000000"/>
+                  <w:sz w:val="24"/>
+                  <w:szCs w:val="24"/>
+                  <w:lang w:val="es-AR"/>
+                </w:rPr>
+                <m:t>-</m:t>
+              </m:r>
+              <m:sSup>
+                <m:sSupPr>
+                  <m:ctrlPr>
+                    <w:rPr>
+                      <w:rFonts w:ascii="Cambria Math" w:eastAsia="Times New Roman" w:hAnsi="Cambria Math" w:cs="Times New Roman"/>
+                      <w:i/>
+                      <w:color w:val="000000"/>
+                      <w:sz w:val="24"/>
+                      <w:szCs w:val="24"/>
+                      <w:lang w:val="es-AR"/>
+                    </w:rPr>
+                  </m:ctrlPr>
+                </m:sSupPr>
+                <m:e>
+                  <m:d>
+                    <m:dPr>
+                      <m:ctrlPr>
+                        <w:rPr>
+                          <w:rFonts w:ascii="Cambria Math" w:eastAsia="Times New Roman" w:hAnsi="Cambria Math" w:cs="Times New Roman"/>
+                          <w:i/>
+                          <w:color w:val="000000"/>
+                          <w:sz w:val="24"/>
+                          <w:szCs w:val="24"/>
+                          <w:lang w:val="es-AR"/>
+                        </w:rPr>
+                      </m:ctrlPr>
+                    </m:dPr>
+                    <m:e>
+                      <m:r>
+                        <w:rPr>
+                          <w:rFonts w:ascii="Cambria Math" w:eastAsia="Times New Roman" w:hAnsi="Cambria Math" w:cs="Times New Roman"/>
+                          <w:color w:val="000000"/>
+                          <w:sz w:val="24"/>
+                          <w:szCs w:val="24"/>
+                          <w:lang w:val="es-AR"/>
+                        </w:rPr>
+                        <m:t>1+ξ</m:t>
+                      </m:r>
+                      <m:d>
+                        <m:dPr>
+                          <m:ctrlPr>
+                            <w:rPr>
+                              <w:rFonts w:ascii="Cambria Math" w:eastAsia="Times New Roman" w:hAnsi="Cambria Math" w:cs="Times New Roman"/>
+                              <w:i/>
+                              <w:color w:val="000000"/>
+                              <w:sz w:val="24"/>
+                              <w:szCs w:val="24"/>
+                              <w:lang w:val="es-AR"/>
+                            </w:rPr>
+                          </m:ctrlPr>
+                        </m:dPr>
+                        <m:e>
+                          <m:f>
+                            <m:fPr>
+                              <m:ctrlPr>
+                                <w:rPr>
+                                  <w:rFonts w:ascii="Cambria Math" w:eastAsia="Times New Roman" w:hAnsi="Cambria Math" w:cs="Times New Roman"/>
+                                  <w:i/>
+                                  <w:color w:val="000000"/>
+                                  <w:sz w:val="24"/>
+                                  <w:szCs w:val="24"/>
+                                  <w:lang w:val="es-AR"/>
+                                </w:rPr>
+                              </m:ctrlPr>
+                            </m:fPr>
+                            <m:num>
+                              <m:r>
+                                <w:rPr>
+                                  <w:rFonts w:ascii="Cambria Math" w:eastAsia="Times New Roman" w:hAnsi="Cambria Math" w:cs="Times New Roman"/>
+                                  <w:color w:val="000000"/>
+                                  <w:sz w:val="24"/>
+                                  <w:szCs w:val="24"/>
+                                  <w:lang w:val="es-AR"/>
+                                </w:rPr>
+                                <m:t>x-μ</m:t>
+                              </m:r>
+                            </m:num>
+                            <m:den>
+                              <m:r>
+                                <w:rPr>
+                                  <w:rFonts w:ascii="Cambria Math" w:eastAsia="Times New Roman" w:hAnsi="Cambria Math" w:cs="Times New Roman"/>
+                                  <w:color w:val="000000"/>
+                                  <w:sz w:val="24"/>
+                                  <w:szCs w:val="24"/>
+                                  <w:lang w:val="es-AR"/>
+                                </w:rPr>
+                                <m:t>σ</m:t>
+                              </m:r>
+                            </m:den>
+                          </m:f>
+                        </m:e>
+                      </m:d>
+                    </m:e>
+                  </m:d>
+                </m:e>
+                <m:sup>
+                  <m:r>
+                    <w:rPr>
+                      <w:rFonts w:ascii="Cambria Math" w:eastAsia="Times New Roman" w:hAnsi="Cambria Math" w:cs="Times New Roman"/>
+                      <w:color w:val="000000"/>
+                      <w:sz w:val="24"/>
+                      <w:szCs w:val="24"/>
+                      <w:lang w:val="es-AR"/>
+                    </w:rPr>
+                    <m:t>-</m:t>
+                  </m:r>
+                  <m:f>
+                    <m:fPr>
+                      <m:ctrlPr>
+                        <w:rPr>
+                          <w:rFonts w:ascii="Cambria Math" w:eastAsia="Times New Roman" w:hAnsi="Cambria Math" w:cs="Times New Roman"/>
+                          <w:i/>
+                          <w:color w:val="000000"/>
+                          <w:sz w:val="24"/>
+                          <w:szCs w:val="24"/>
+                          <w:lang w:val="es-AR"/>
+                        </w:rPr>
+                      </m:ctrlPr>
+                    </m:fPr>
+                    <m:num>
+                      <m:r>
+                        <w:rPr>
+                          <w:rFonts w:ascii="Cambria Math" w:eastAsia="Times New Roman" w:hAnsi="Cambria Math" w:cs="Times New Roman"/>
+                          <w:color w:val="000000"/>
+                          <w:sz w:val="24"/>
+                          <w:szCs w:val="24"/>
+                          <w:lang w:val="es-AR"/>
+                        </w:rPr>
+                        <m:t>1</m:t>
+                      </m:r>
+                    </m:num>
+                    <m:den>
+                      <m:r>
+                        <w:rPr>
+                          <w:rFonts w:ascii="Cambria Math" w:eastAsia="Times New Roman" w:hAnsi="Cambria Math" w:cs="Times New Roman"/>
+                          <w:color w:val="000000"/>
+                          <w:sz w:val="24"/>
+                          <w:szCs w:val="24"/>
+                          <w:lang w:val="es-AR"/>
+                        </w:rPr>
+                        <m:t>ξ</m:t>
+                      </m:r>
+                    </m:den>
+                  </m:f>
+                </m:sup>
+              </m:sSup>
+            </m:sup>
+          </m:sSup>
+        </m:oMath>
+      </m:oMathPara>
+    </w:p>
+    <w:p>
+      <w:pPr>
+        <w:shd w:val="clear" w:color="auto" w:fill="FFFFFF"/>
+        <w:tabs>
+          <w:tab w:val="left" w:pos="10206"/>
+        </w:tabs>
+        <w:spacing w:after="0" w:line="360" w:lineRule="auto"/>
+        <w:jc w:val="both"/>
+        <w:rPr>
+          <w:rFonts w:ascii="Times New Roman" w:eastAsia="Times New Roman" w:hAnsi="Times New Roman" w:cs="Times New Roman"/>
+          <w:color w:val="000000"/>
+          <w:sz w:val="24"/>
+          <w:szCs w:val="24"/>
+          <w:lang w:val="es-AR"/>
+        </w:rPr>
+      </w:pPr>
+      <w:r>
+        <w:rPr>
+          <w:rFonts w:ascii="Times New Roman" w:eastAsia="Times New Roman" w:hAnsi="Times New Roman" w:cs="Times New Roman"/>
+          <w:color w:val="000000"/>
+          <w:sz w:val="24"/>
+          <w:szCs w:val="24"/>
+          <w:lang w:val="es-AR"/>
+        </w:rPr>
+        <w:t xml:space="preserve">definida para </w:t>
+      </w:r>
+      <m:oMath>
+        <m:r>
+          <w:rPr>
+            <w:rFonts w:ascii="Cambria Math" w:eastAsia="Times New Roman" w:hAnsi="Cambria Math" w:cs="Times New Roman"/>
+            <w:color w:val="000000"/>
+            <w:sz w:val="24"/>
+            <w:szCs w:val="24"/>
+            <w:lang w:val="es-AR"/>
+          </w:rPr>
+          <m:t>{x:1+</m:t>
+        </m:r>
+        <m:f>
+          <m:fPr>
+            <m:ctrlPr>
+              <w:rPr>
+                <w:rFonts w:ascii="Cambria Math" w:eastAsia="Times New Roman" w:hAnsi="Cambria Math" w:cs="Times New Roman"/>
+                <w:i/>
+                <w:color w:val="000000"/>
+                <w:sz w:val="24"/>
+                <w:szCs w:val="24"/>
+                <w:lang w:val="es-AR"/>
+              </w:rPr>
+            </m:ctrlPr>
+          </m:fPr>
+          <m:num>
+            <m:r>
+              <w:rPr>
+                <w:rFonts w:ascii="Cambria Math" w:eastAsia="Times New Roman" w:hAnsi="Cambria Math" w:cs="Times New Roman"/>
+                <w:color w:val="000000"/>
+                <w:sz w:val="24"/>
+                <w:szCs w:val="24"/>
+                <w:lang w:val="es-AR"/>
+              </w:rPr>
+              <m:t>ξ</m:t>
+            </m:r>
+            <m:d>
+              <m:dPr>
+                <m:ctrlPr>
+                  <w:rPr>
+                    <w:rFonts w:ascii="Cambria Math" w:eastAsia="Times New Roman" w:hAnsi="Cambria Math" w:cs="Times New Roman"/>
+                    <w:i/>
+                    <w:color w:val="000000"/>
+                    <w:sz w:val="24"/>
+                    <w:szCs w:val="24"/>
+                    <w:lang w:val="es-AR"/>
+                  </w:rPr>
+                </m:ctrlPr>
+              </m:dPr>
+              <m:e>
+                <m:r>
+                  <w:rPr>
+                    <w:rFonts w:ascii="Cambria Math" w:eastAsia="Times New Roman" w:hAnsi="Cambria Math" w:cs="Times New Roman"/>
+                    <w:color w:val="000000"/>
+                    <w:sz w:val="24"/>
+                    <w:szCs w:val="24"/>
+                    <w:lang w:val="es-AR"/>
+                  </w:rPr>
+                  <m:t>x-μ</m:t>
+                </m:r>
+              </m:e>
+            </m:d>
+          </m:num>
+          <m:den>
+            <m:r>
+              <w:rPr>
+                <w:rFonts w:ascii="Cambria Math" w:eastAsia="Times New Roman" w:hAnsi="Cambria Math" w:cs="Times New Roman"/>
+                <w:color w:val="000000"/>
+                <w:sz w:val="24"/>
+                <w:szCs w:val="24"/>
+                <w:lang w:val="es-AR"/>
+              </w:rPr>
+              <m:t>σ</m:t>
+            </m:r>
+          </m:den>
+        </m:f>
+        <m:r>
+          <w:rPr>
+            <w:rFonts w:ascii="Cambria Math" w:eastAsia="Times New Roman" w:hAnsi="Cambria Math" w:cs="Times New Roman"/>
+            <w:color w:val="000000"/>
+            <w:sz w:val="24"/>
+            <w:szCs w:val="24"/>
+            <w:lang w:val="es-AR"/>
+          </w:rPr>
+          <m:t>&gt;0}</m:t>
+        </m:r>
+      </m:oMath>
+      <w:r>
+        <w:rPr>
+          <w:rFonts w:ascii="Times New Roman" w:eastAsia="Times New Roman" w:hAnsi="Times New Roman" w:cs="Times New Roman"/>
+          <w:color w:val="000000"/>
+          <w:sz w:val="24"/>
+          <w:szCs w:val="24"/>
+          <w:lang w:val="es-AR"/>
+        </w:rPr>
+        <w:t xml:space="preserve"> donde los parámetros satisfacen que </w:t>
+      </w:r>
+      <m:oMath>
+        <m:r>
+          <w:rPr>
+            <w:rFonts w:ascii="Cambria Math" w:eastAsia="Times New Roman" w:hAnsi="Cambria Math" w:cs="Times New Roman"/>
+            <w:color w:val="000000"/>
+            <w:sz w:val="24"/>
+            <w:szCs w:val="24"/>
+            <w:lang w:val="es-AR"/>
+          </w:rPr>
+          <m:t>-∞&lt;μ&lt;∞, σ&gt;0</m:t>
+        </m:r>
+      </m:oMath>
+      <w:r>
+        <w:rPr>
+          <w:rFonts w:ascii="Times New Roman" w:eastAsia="Times New Roman" w:hAnsi="Times New Roman" w:cs="Times New Roman"/>
+          <w:color w:val="000000"/>
+          <w:sz w:val="24"/>
+          <w:szCs w:val="24"/>
+          <w:lang w:val="es-AR"/>
+        </w:rPr>
+        <w:t xml:space="preserve"> y </w:t>
+      </w:r>
+      <m:oMath>
+        <m:r>
+          <w:rPr>
+            <w:rFonts w:ascii="Cambria Math" w:eastAsia="Times New Roman" w:hAnsi="Cambria Math" w:cs="Times New Roman"/>
+            <w:color w:val="000000"/>
+            <w:sz w:val="24"/>
+            <w:szCs w:val="24"/>
+            <w:lang w:val="es-AR"/>
+          </w:rPr>
+          <m:t>-∞&lt;ξ&lt;∞.</m:t>
+        </m:r>
+      </m:oMath>
+      <w:r>
+        <w:rPr>
+          <w:rFonts w:ascii="Times New Roman" w:eastAsia="Times New Roman" w:hAnsi="Times New Roman" w:cs="Times New Roman"/>
+          <w:color w:val="000000"/>
+          <w:sz w:val="24"/>
+          <w:szCs w:val="24"/>
+          <w:lang w:val="es-AR"/>
+        </w:rPr>
+        <w:t xml:space="preserve"> Los parámetros son de ubicación, escala y forma para </w:t>
+      </w:r>
+      <m:oMath>
+        <m:r>
+          <w:rPr>
+            <w:rFonts w:ascii="Cambria Math" w:eastAsia="Times New Roman" w:hAnsi="Cambria Math" w:cs="Times New Roman"/>
+            <w:color w:val="000000"/>
+            <w:sz w:val="24"/>
+            <w:szCs w:val="24"/>
+            <w:lang w:val="es-AR"/>
+          </w:rPr>
+          <m:t>μ</m:t>
+        </m:r>
+        <m:r>
+          <w:rPr>
+            <w:rFonts w:ascii="Cambria Math" w:eastAsia="Times New Roman" w:hAnsi="Cambria Math" w:cs="Times New Roman"/>
+            <w:color w:val="000000"/>
+            <w:sz w:val="24"/>
+            <w:szCs w:val="24"/>
+            <w:lang w:val="es-AR"/>
+          </w:rPr>
+          <m:t>,</m:t>
+        </m:r>
+      </m:oMath>
+      <w:r>
+        <w:rPr>
+          <w:rFonts w:ascii="Times New Roman" w:eastAsia="Times New Roman" w:hAnsi="Times New Roman" w:cs="Times New Roman"/>
+          <w:color w:val="000000"/>
+          <w:sz w:val="24"/>
+          <w:szCs w:val="24"/>
+          <w:lang w:val="es-AR"/>
+        </w:rPr>
+        <w:t xml:space="preserve"> </w:t>
+      </w:r>
+      <m:oMath>
+        <m:r>
+          <w:rPr>
+            <w:rFonts w:ascii="Cambria Math" w:eastAsia="Times New Roman" w:hAnsi="Cambria Math" w:cs="Times New Roman"/>
+            <w:color w:val="000000"/>
+            <w:sz w:val="24"/>
+            <w:szCs w:val="24"/>
+            <w:lang w:val="es-AR"/>
+          </w:rPr>
+          <m:t>σ</m:t>
+        </m:r>
+      </m:oMath>
+      <w:r>
+        <w:rPr>
+          <w:rFonts w:ascii="Times New Roman" w:eastAsia="Times New Roman" w:hAnsi="Times New Roman" w:cs="Times New Roman"/>
+          <w:color w:val="000000"/>
+          <w:sz w:val="24"/>
+          <w:szCs w:val="24"/>
+          <w:lang w:val="es-AR"/>
+        </w:rPr>
+        <w:t xml:space="preserve"> y </w:t>
+      </w:r>
+      <m:oMath>
+        <m:r>
+          <w:rPr>
+            <w:rFonts w:ascii="Cambria Math" w:eastAsia="Times New Roman" w:hAnsi="Cambria Math" w:cs="Times New Roman"/>
+            <w:color w:val="000000"/>
+            <w:sz w:val="24"/>
+            <w:szCs w:val="24"/>
+            <w:lang w:val="es-AR"/>
+          </w:rPr>
+          <m:t>ξ</m:t>
+        </m:r>
+      </m:oMath>
+      <w:r>
+        <w:rPr>
+          <w:rFonts w:ascii="Times New Roman" w:eastAsia="Times New Roman" w:hAnsi="Times New Roman" w:cs="Times New Roman"/>
+          <w:color w:val="000000"/>
+          <w:sz w:val="24"/>
+          <w:szCs w:val="24"/>
+          <w:lang w:val="es-AR"/>
+        </w:rPr>
+        <w:t xml:space="preserve"> respectivamente. En particular, las distribuciones de las familias de </w:t>
+      </w:r>
+      <w:proofErr w:type="spellStart"/>
+      <w:r>
+        <w:rPr>
+          <w:rFonts w:ascii="Times New Roman" w:eastAsia="Times New Roman" w:hAnsi="Times New Roman" w:cs="Times New Roman"/>
+          <w:color w:val="000000"/>
+          <w:sz w:val="24"/>
+          <w:szCs w:val="24"/>
+          <w:lang w:val="es-AR"/>
+        </w:rPr>
+        <w:t>Fréchet</w:t>
+      </w:r>
+      <w:proofErr w:type="spellEnd"/>
+      <w:r>
+        <w:rPr>
+          <w:rFonts w:ascii="Times New Roman" w:eastAsia="Times New Roman" w:hAnsi="Times New Roman" w:cs="Times New Roman"/>
+          <w:color w:val="000000"/>
+          <w:sz w:val="24"/>
+          <w:szCs w:val="24"/>
+          <w:lang w:val="es-AR"/>
+        </w:rPr>
+        <w:t xml:space="preserve"> y </w:t>
+      </w:r>
+      <w:proofErr w:type="spellStart"/>
+      <w:r>
+        <w:rPr>
+          <w:rFonts w:ascii="Times New Roman" w:eastAsia="Times New Roman" w:hAnsi="Times New Roman" w:cs="Times New Roman"/>
+          <w:color w:val="000000"/>
+          <w:sz w:val="24"/>
+          <w:szCs w:val="24"/>
+          <w:lang w:val="es-AR"/>
+        </w:rPr>
+        <w:t>Weibull</w:t>
+      </w:r>
+      <w:proofErr w:type="spellEnd"/>
+      <w:r>
+        <w:rPr>
+          <w:rFonts w:ascii="Times New Roman" w:eastAsia="Times New Roman" w:hAnsi="Times New Roman" w:cs="Times New Roman"/>
+          <w:color w:val="000000"/>
+          <w:sz w:val="24"/>
+          <w:szCs w:val="24"/>
+          <w:lang w:val="es-AR"/>
+        </w:rPr>
+        <w:t xml:space="preserve"> se corresponden con </w:t>
+      </w:r>
+      <m:oMath>
+        <m:r>
+          <w:rPr>
+            <w:rFonts w:ascii="Cambria Math" w:eastAsia="Times New Roman" w:hAnsi="Cambria Math" w:cs="Times New Roman"/>
+            <w:color w:val="000000"/>
+            <w:sz w:val="24"/>
+            <w:szCs w:val="24"/>
+            <w:lang w:val="es-AR"/>
+          </w:rPr>
+          <m:t>ξ</m:t>
+        </m:r>
+        <m:r>
+          <w:rPr>
+            <w:rFonts w:ascii="Cambria Math" w:eastAsia="Times New Roman" w:hAnsi="Cambria Math" w:cs="Times New Roman"/>
+            <w:color w:val="000000"/>
+            <w:sz w:val="24"/>
+            <w:szCs w:val="24"/>
+            <w:lang w:val="es-AR"/>
+          </w:rPr>
+          <m:t>&gt;0</m:t>
+        </m:r>
+      </m:oMath>
+      <w:r>
+        <w:rPr>
+          <w:rFonts w:ascii="Times New Roman" w:eastAsia="Times New Roman" w:hAnsi="Times New Roman" w:cs="Times New Roman"/>
+          <w:color w:val="000000"/>
+          <w:sz w:val="24"/>
+          <w:szCs w:val="24"/>
+          <w:lang w:val="es-AR"/>
+        </w:rPr>
+        <w:t xml:space="preserve"> para la primera y </w:t>
+      </w:r>
+      <m:oMath>
+        <m:r>
+          <w:rPr>
+            <w:rFonts w:ascii="Cambria Math" w:eastAsia="Times New Roman" w:hAnsi="Cambria Math" w:cs="Times New Roman"/>
+            <w:color w:val="000000"/>
+            <w:sz w:val="24"/>
+            <w:szCs w:val="24"/>
+            <w:lang w:val="es-AR"/>
+          </w:rPr>
+          <m:t>ξ</m:t>
+        </m:r>
+        <m:r>
+          <w:rPr>
+            <w:rFonts w:ascii="Cambria Math" w:eastAsia="Times New Roman" w:hAnsi="Cambria Math" w:cs="Times New Roman"/>
+            <w:color w:val="000000"/>
+            <w:sz w:val="24"/>
+            <w:szCs w:val="24"/>
+            <w:lang w:val="es-AR"/>
+          </w:rPr>
+          <m:t>&lt;0</m:t>
+        </m:r>
+      </m:oMath>
+      <w:r>
+        <w:rPr>
+          <w:rFonts w:ascii="Times New Roman" w:eastAsia="Times New Roman" w:hAnsi="Times New Roman" w:cs="Times New Roman"/>
+          <w:color w:val="000000"/>
+          <w:sz w:val="24"/>
+          <w:szCs w:val="24"/>
+          <w:lang w:val="es-AR"/>
+        </w:rPr>
+        <w:t xml:space="preserve"> para la segunda, mientras que la de Gumbel se corresponde con el caso en que </w:t>
+      </w:r>
+      <m:oMath>
+        <m:r>
+          <w:rPr>
+            <w:rFonts w:ascii="Cambria Math" w:eastAsia="Times New Roman" w:hAnsi="Cambria Math" w:cs="Times New Roman"/>
+            <w:color w:val="000000"/>
+            <w:sz w:val="24"/>
+            <w:szCs w:val="24"/>
+            <w:lang w:val="es-AR"/>
+          </w:rPr>
+          <m:t>ξ</m:t>
+        </m:r>
+        <m:r>
+          <w:rPr>
+            <w:rFonts w:ascii="Cambria Math" w:eastAsia="Times New Roman" w:hAnsi="Cambria Math" w:cs="Times New Roman"/>
+            <w:color w:val="000000"/>
+            <w:sz w:val="24"/>
+            <w:szCs w:val="24"/>
+            <w:lang w:val="es-AR"/>
+          </w:rPr>
+          <m:t>=0</m:t>
+        </m:r>
+      </m:oMath>
+      <w:r>
+        <w:rPr>
+          <w:rFonts w:ascii="Times New Roman" w:eastAsia="Times New Roman" w:hAnsi="Times New Roman" w:cs="Times New Roman"/>
+          <w:color w:val="000000"/>
+          <w:sz w:val="24"/>
+          <w:szCs w:val="24"/>
+          <w:lang w:val="es-AR"/>
+        </w:rPr>
+        <w:t xml:space="preserve"> que se interpreta como el límite en que </w:t>
+      </w:r>
+      <m:oMath>
+        <m:r>
+          <w:rPr>
+            <w:rFonts w:ascii="Cambria Math" w:eastAsia="Times New Roman" w:hAnsi="Cambria Math" w:cs="Times New Roman"/>
+            <w:color w:val="000000"/>
+            <w:sz w:val="24"/>
+            <w:szCs w:val="24"/>
+            <w:lang w:val="es-AR"/>
+          </w:rPr>
+          <m:t>ξ</m:t>
+        </m:r>
+        <m:box>
+          <m:boxPr>
+            <m:opEmu m:val="1"/>
+            <m:ctrlPr>
+              <w:rPr>
+                <w:rFonts w:ascii="Cambria Math" w:eastAsia="Times New Roman" w:hAnsi="Cambria Math" w:cs="Times New Roman"/>
+                <w:i/>
+                <w:color w:val="000000"/>
+                <w:sz w:val="24"/>
+                <w:szCs w:val="24"/>
+                <w:lang w:val="es-AR"/>
+              </w:rPr>
+            </m:ctrlPr>
+          </m:boxPr>
+          <m:e>
+            <m:groupChr>
+              <m:groupChrPr>
+                <m:chr m:val="→"/>
+                <m:pos m:val="top"/>
+                <m:ctrlPr>
+                  <w:rPr>
+                    <w:rFonts w:ascii="Cambria Math" w:eastAsia="Times New Roman" w:hAnsi="Cambria Math" w:cs="Times New Roman"/>
+                    <w:i/>
+                    <w:color w:val="000000"/>
+                    <w:sz w:val="24"/>
+                    <w:szCs w:val="24"/>
+                    <w:lang w:val="es-AR"/>
+                  </w:rPr>
+                </m:ctrlPr>
+              </m:groupChrPr>
+              <m:e>
+                <m:r>
+                  <w:rPr>
+                    <w:rFonts w:ascii="Cambria Math" w:eastAsia="Times New Roman" w:hAnsi="Cambria Math" w:cs="Times New Roman"/>
+                    <w:color w:val="000000"/>
+                    <w:sz w:val="24"/>
+                    <w:szCs w:val="24"/>
+                    <w:lang w:val="es-AR"/>
+                  </w:rPr>
+                  <m:t xml:space="preserve"> </m:t>
+                </m:r>
+              </m:e>
+            </m:groupChr>
+          </m:e>
+        </m:box>
+        <m:r>
+          <w:rPr>
+            <w:rFonts w:ascii="Cambria Math" w:eastAsia="Times New Roman" w:hAnsi="Cambria Math" w:cs="Times New Roman"/>
+            <w:color w:val="000000"/>
+            <w:sz w:val="24"/>
+            <w:szCs w:val="24"/>
+            <w:lang w:val="es-AR"/>
+          </w:rPr>
+          <m:t>0</m:t>
+        </m:r>
+      </m:oMath>
+      <w:r>
+        <w:rPr>
+          <w:rFonts w:ascii="Times New Roman" w:eastAsia="Times New Roman" w:hAnsi="Times New Roman" w:cs="Times New Roman"/>
+          <w:color w:val="000000"/>
+          <w:sz w:val="24"/>
+          <w:szCs w:val="24"/>
+          <w:lang w:val="es-AR"/>
+        </w:rPr>
+        <w:t xml:space="preserve"> conduciendo a la distribución de la familia de </w:t>
+      </w:r>
+      <w:proofErr w:type="spellStart"/>
+      <w:r>
+        <w:rPr>
+          <w:rFonts w:ascii="Times New Roman" w:eastAsia="Times New Roman" w:hAnsi="Times New Roman" w:cs="Times New Roman"/>
+          <w:color w:val="000000"/>
+          <w:sz w:val="24"/>
+          <w:szCs w:val="24"/>
+          <w:lang w:val="es-AR"/>
+        </w:rPr>
+        <w:t>Gumbel</w:t>
+      </w:r>
+      <w:proofErr w:type="spellEnd"/>
+      <w:r>
+        <w:rPr>
+          <w:rFonts w:ascii="Times New Roman" w:eastAsia="Times New Roman" w:hAnsi="Times New Roman" w:cs="Times New Roman"/>
+          <w:color w:val="000000"/>
+          <w:sz w:val="24"/>
+          <w:szCs w:val="24"/>
+          <w:lang w:val="es-AR"/>
+        </w:rPr>
+        <w:t xml:space="preserve">: </w:t>
+      </w:r>
       <m:oMath>
         <m:r>
           <w:rPr>
@@ -1792,7 +3824,27 @@
                         <w:szCs w:val="24"/>
                         <w:lang w:val="es-AR"/>
                       </w:rPr>
-                      <m:t>x-b</m:t>
+                      <m:t>x</m:t>
+                    </m:r>
+                    <m:r>
+                      <w:rPr>
+                        <w:rFonts w:ascii="Cambria Math" w:eastAsia="Times New Roman" w:hAnsi="Cambria Math" w:cs="Times New Roman"/>
+                        <w:color w:val="000000"/>
+                        <w:sz w:val="24"/>
+                        <w:szCs w:val="24"/>
+                        <w:lang w:val="es-AR"/>
+                      </w:rPr>
+                      <m:t>-</m:t>
+                    </m:r>
+                    <m:r>
+                      <w:rPr>
+                        <w:rFonts w:ascii="Cambria Math" w:eastAsia="Times New Roman" w:hAnsi="Cambria Math" w:cs="Times New Roman"/>
+                        <w:color w:val="000000"/>
+                        <w:sz w:val="24"/>
+                        <w:szCs w:val="24"/>
+                        <w:lang w:val="es-AR"/>
+                      </w:rPr>
+                      <m:t>μ</m:t>
                     </m:r>
                   </m:num>
                   <m:den>
@@ -1804,7 +3856,7 @@
                         <w:szCs w:val="24"/>
                         <w:lang w:val="es-AR"/>
                       </w:rPr>
-                      <m:t>a</m:t>
+                      <m:t>σ</m:t>
                     </m:r>
                   </m:den>
                 </m:f>
@@ -1812,6 +3864,18 @@
             </m:sSup>
           </m:sup>
         </m:sSup>
+      </m:oMath>
+      <w:r>
+        <w:rPr>
+          <w:rFonts w:ascii="Times New Roman" w:eastAsia="Times New Roman" w:hAnsi="Times New Roman" w:cs="Times New Roman"/>
+          <w:color w:val="000000"/>
+          <w:sz w:val="24"/>
+          <w:szCs w:val="24"/>
+          <w:lang w:val="es-AR"/>
+        </w:rPr>
+        <w:t xml:space="preserve">, con </w:t>
+      </w:r>
+      <m:oMath>
         <m:r>
           <w:rPr>
             <w:rFonts w:ascii="Cambria Math" w:eastAsia="Times New Roman" w:hAnsi="Cambria Math" w:cs="Times New Roman"/>
@@ -1820,17 +3884,7 @@
             <w:szCs w:val="24"/>
             <w:lang w:val="es-AR"/>
           </w:rPr>
-          <m:t xml:space="preserve">, </m:t>
-        </m:r>
-        <m:r>
-          <w:rPr>
-            <w:rFonts w:ascii="Cambria Math" w:eastAsia="Times New Roman" w:hAnsi="Cambria Math" w:cs="Times New Roman"/>
-            <w:color w:val="000000"/>
-            <w:sz w:val="24"/>
-            <w:szCs w:val="24"/>
-            <w:lang w:val="es-AR"/>
-          </w:rPr>
-          <m:t>-∞&lt;</m:t>
+          <m:t xml:space="preserve"> -∞&lt;</m:t>
         </m:r>
         <m:r>
           <w:rPr>
@@ -1853,14 +3907,100 @@
           <m:t>&lt;∞</m:t>
         </m:r>
       </m:oMath>
+      <w:r>
+        <w:rPr>
+          <w:rFonts w:ascii="Times New Roman" w:eastAsia="Times New Roman" w:hAnsi="Times New Roman" w:cs="Times New Roman"/>
+          <w:color w:val="000000"/>
+          <w:sz w:val="24"/>
+          <w:szCs w:val="24"/>
+          <w:lang w:val="es-AR"/>
+        </w:rPr>
+        <w:t>.</w:t>
+      </w:r>
     </w:p>
     <w:p>
       <w:pPr>
-        <w:pStyle w:val="Prrafodelista"/>
-        <w:numPr>
-          <w:ilvl w:val="0"/>
-          <w:numId w:val="3"/>
-        </w:numPr>
+        <w:shd w:val="clear" w:color="auto" w:fill="FFFFFF"/>
+        <w:tabs>
+          <w:tab w:val="left" w:pos="10206"/>
+        </w:tabs>
+        <w:spacing w:after="0" w:line="360" w:lineRule="auto"/>
+        <w:jc w:val="both"/>
+        <w:rPr>
+          <w:rFonts w:ascii="Times New Roman" w:eastAsia="Times New Roman" w:hAnsi="Times New Roman" w:cs="Times New Roman"/>
+          <w:color w:val="000000"/>
+          <w:sz w:val="24"/>
+          <w:szCs w:val="24"/>
+          <w:lang w:val="es-AR"/>
+        </w:rPr>
+      </w:pPr>
+      <w:r>
+        <w:rPr>
+          <w:rFonts w:ascii="Times New Roman" w:eastAsia="Times New Roman" w:hAnsi="Times New Roman" w:cs="Times New Roman"/>
+          <w:color w:val="000000"/>
+          <w:sz w:val="24"/>
+          <w:szCs w:val="24"/>
+          <w:lang w:val="es-AR"/>
+        </w:rPr>
+        <w:t xml:space="preserve">La unificación de las tres familias de distribuciones de valores extremos en una sola gran familia simplifica la implementación estadística. A través de realizar inferencias sobre </w:t>
+      </w:r>
+      <m:oMath>
+        <m:r>
+          <w:rPr>
+            <w:rFonts w:ascii="Cambria Math" w:eastAsia="Times New Roman" w:hAnsi="Cambria Math" w:cs="Times New Roman"/>
+            <w:color w:val="000000"/>
+            <w:sz w:val="24"/>
+            <w:szCs w:val="24"/>
+            <w:lang w:val="es-AR"/>
+          </w:rPr>
+          <m:t>ξ</m:t>
+        </m:r>
+        <m:r>
+          <w:rPr>
+            <w:rFonts w:ascii="Cambria Math" w:eastAsia="Times New Roman" w:hAnsi="Cambria Math" w:cs="Times New Roman"/>
+            <w:color w:val="000000"/>
+            <w:sz w:val="24"/>
+            <w:szCs w:val="24"/>
+            <w:lang w:val="es-AR"/>
+          </w:rPr>
+          <m:t>,</m:t>
+        </m:r>
+      </m:oMath>
+      <w:r>
+        <w:rPr>
+          <w:rFonts w:ascii="Times New Roman" w:eastAsia="Times New Roman" w:hAnsi="Times New Roman" w:cs="Times New Roman"/>
+          <w:color w:val="000000"/>
+          <w:sz w:val="24"/>
+          <w:szCs w:val="24"/>
+          <w:lang w:val="es-AR"/>
+        </w:rPr>
+        <w:t xml:space="preserve"> los mismísimos datos determinan el comportamiento más apropiado para la cola de la distribución, sin realizar juicios previos sobre cuál familia de distribuciones tomar por oportuna. Incluso la incertidumbre en el valor inferido para </w:t>
+      </w:r>
+      <m:oMath>
+        <m:r>
+          <w:rPr>
+            <w:rFonts w:ascii="Cambria Math" w:eastAsia="Times New Roman" w:hAnsi="Cambria Math" w:cs="Times New Roman"/>
+            <w:color w:val="000000"/>
+            <w:sz w:val="24"/>
+            <w:szCs w:val="24"/>
+            <w:lang w:val="es-AR"/>
+          </w:rPr>
+          <m:t>ξ</m:t>
+        </m:r>
+      </m:oMath>
+      <w:r>
+        <w:rPr>
+          <w:rFonts w:ascii="Times New Roman" w:eastAsia="Times New Roman" w:hAnsi="Times New Roman" w:cs="Times New Roman"/>
+          <w:color w:val="000000"/>
+          <w:sz w:val="24"/>
+          <w:szCs w:val="24"/>
+          <w:lang w:val="es-AR"/>
+        </w:rPr>
+        <w:t xml:space="preserve"> da una medida de la incertidumbre a la hora de elegir un tipo de familia por sobre los demás para un set de datos. </w:t>
+      </w:r>
+    </w:p>
+    <w:p>
+      <w:pPr>
         <w:shd w:val="clear" w:color="auto" w:fill="FFFFFF"/>
         <w:spacing w:after="0" w:line="360" w:lineRule="auto"/>
         <w:jc w:val="both"/>
@@ -1872,6 +4012,604 @@
           <w:lang w:val="es-AR"/>
         </w:rPr>
       </w:pPr>
+      <w:r>
+        <w:rPr>
+          <w:rFonts w:ascii="Times New Roman" w:eastAsia="Times New Roman" w:hAnsi="Times New Roman" w:cs="Times New Roman"/>
+          <w:color w:val="000000"/>
+          <w:sz w:val="24"/>
+          <w:szCs w:val="24"/>
+          <w:lang w:val="es-AR"/>
+        </w:rPr>
+        <w:t xml:space="preserve">Teniendo esto en cuenta entonces el </w:t>
+      </w:r>
+      <w:r>
+        <w:rPr>
+          <w:rFonts w:ascii="Times New Roman" w:eastAsia="Times New Roman" w:hAnsi="Times New Roman" w:cs="Times New Roman"/>
+          <w:color w:val="000000"/>
+          <w:sz w:val="24"/>
+          <w:szCs w:val="24"/>
+          <w:lang w:val="es-AR"/>
+        </w:rPr>
+        <w:t>Teorema de Fisher-</w:t>
+      </w:r>
+      <w:proofErr w:type="spellStart"/>
+      <w:r>
+        <w:rPr>
+          <w:rFonts w:ascii="Times New Roman" w:eastAsia="Times New Roman" w:hAnsi="Times New Roman" w:cs="Times New Roman"/>
+          <w:color w:val="000000"/>
+          <w:sz w:val="24"/>
+          <w:szCs w:val="24"/>
+          <w:lang w:val="es-AR"/>
+        </w:rPr>
+        <w:t>Tippett</w:t>
+      </w:r>
+      <w:proofErr w:type="spellEnd"/>
+      <w:r>
+        <w:rPr>
+          <w:rFonts w:ascii="Times New Roman" w:eastAsia="Times New Roman" w:hAnsi="Times New Roman" w:cs="Times New Roman"/>
+          <w:color w:val="000000"/>
+          <w:sz w:val="24"/>
+          <w:szCs w:val="24"/>
+          <w:lang w:val="es-AR"/>
+        </w:rPr>
+        <w:t>-</w:t>
+      </w:r>
+      <w:proofErr w:type="spellStart"/>
+      <w:r>
+        <w:rPr>
+          <w:rFonts w:ascii="Times New Roman" w:eastAsia="Times New Roman" w:hAnsi="Times New Roman" w:cs="Times New Roman"/>
+          <w:color w:val="000000"/>
+          <w:sz w:val="24"/>
+          <w:szCs w:val="24"/>
+          <w:lang w:val="es-AR"/>
+        </w:rPr>
+        <w:t>Gnedenko</w:t>
+      </w:r>
+      <w:proofErr w:type="spellEnd"/>
+      <w:r>
+        <w:rPr>
+          <w:rFonts w:ascii="Times New Roman" w:eastAsia="Times New Roman" w:hAnsi="Times New Roman" w:cs="Times New Roman"/>
+          <w:color w:val="000000"/>
+          <w:sz w:val="24"/>
+          <w:szCs w:val="24"/>
+          <w:lang w:val="es-AR"/>
+        </w:rPr>
+        <w:t xml:space="preserve"> podemos reformularlo de la sigui</w:t>
+      </w:r>
+      <w:r>
+        <w:rPr>
+          <w:rFonts w:ascii="Times New Roman" w:eastAsia="Times New Roman" w:hAnsi="Times New Roman" w:cs="Times New Roman"/>
+          <w:color w:val="000000"/>
+          <w:sz w:val="24"/>
+          <w:szCs w:val="24"/>
+          <w:lang w:val="es-AR"/>
+        </w:rPr>
+        <w:t>ente manera: s</w:t>
+      </w:r>
+      <w:r>
+        <w:rPr>
+          <w:rFonts w:ascii="Times New Roman" w:eastAsia="Times New Roman" w:hAnsi="Times New Roman" w:cs="Times New Roman"/>
+          <w:color w:val="000000"/>
+          <w:sz w:val="24"/>
+          <w:szCs w:val="24"/>
+          <w:lang w:val="es-AR"/>
+        </w:rPr>
+        <w:t xml:space="preserve">i existe una sucesión de pares de números reales </w:t>
+      </w:r>
+      <m:oMath>
+        <m:r>
+          <w:rPr>
+            <w:rFonts w:ascii="Cambria Math" w:eastAsia="Times New Roman" w:hAnsi="Cambria Math" w:cs="Times New Roman"/>
+            <w:color w:val="000000"/>
+            <w:sz w:val="24"/>
+            <w:szCs w:val="24"/>
+            <w:lang w:val="es-AR"/>
+          </w:rPr>
+          <m:t>(</m:t>
+        </m:r>
+        <m:sSub>
+          <m:sSubPr>
+            <m:ctrlPr>
+              <w:rPr>
+                <w:rFonts w:ascii="Cambria Math" w:eastAsia="Times New Roman" w:hAnsi="Cambria Math" w:cs="Times New Roman"/>
+                <w:i/>
+                <w:color w:val="000000"/>
+                <w:sz w:val="24"/>
+                <w:szCs w:val="24"/>
+                <w:lang w:val="es-AR"/>
+              </w:rPr>
+            </m:ctrlPr>
+          </m:sSubPr>
+          <m:e>
+            <m:r>
+              <w:rPr>
+                <w:rFonts w:ascii="Cambria Math" w:eastAsia="Times New Roman" w:hAnsi="Cambria Math" w:cs="Times New Roman"/>
+                <w:color w:val="000000"/>
+                <w:sz w:val="24"/>
+                <w:szCs w:val="24"/>
+                <w:lang w:val="es-AR"/>
+              </w:rPr>
+              <m:t>a</m:t>
+            </m:r>
+          </m:e>
+          <m:sub>
+            <m:r>
+              <w:rPr>
+                <w:rFonts w:ascii="Cambria Math" w:eastAsia="Times New Roman" w:hAnsi="Cambria Math" w:cs="Times New Roman"/>
+                <w:color w:val="000000"/>
+                <w:sz w:val="24"/>
+                <w:szCs w:val="24"/>
+                <w:lang w:val="es-AR"/>
+              </w:rPr>
+              <m:t>n</m:t>
+            </m:r>
+          </m:sub>
+        </m:sSub>
+        <m:r>
+          <w:rPr>
+            <w:rFonts w:ascii="Cambria Math" w:eastAsia="Times New Roman" w:hAnsi="Cambria Math" w:cs="Times New Roman"/>
+            <w:color w:val="000000"/>
+            <w:sz w:val="24"/>
+            <w:szCs w:val="24"/>
+            <w:lang w:val="es-AR"/>
+          </w:rPr>
+          <m:t>,</m:t>
+        </m:r>
+        <m:sSub>
+          <m:sSubPr>
+            <m:ctrlPr>
+              <w:rPr>
+                <w:rFonts w:ascii="Cambria Math" w:eastAsia="Times New Roman" w:hAnsi="Cambria Math" w:cs="Times New Roman"/>
+                <w:i/>
+                <w:color w:val="000000"/>
+                <w:sz w:val="24"/>
+                <w:szCs w:val="24"/>
+                <w:lang w:val="es-AR"/>
+              </w:rPr>
+            </m:ctrlPr>
+          </m:sSubPr>
+          <m:e>
+            <m:r>
+              <w:rPr>
+                <w:rFonts w:ascii="Cambria Math" w:eastAsia="Times New Roman" w:hAnsi="Cambria Math" w:cs="Times New Roman"/>
+                <w:color w:val="000000"/>
+                <w:sz w:val="24"/>
+                <w:szCs w:val="24"/>
+                <w:lang w:val="es-AR"/>
+              </w:rPr>
+              <m:t>b</m:t>
+            </m:r>
+          </m:e>
+          <m:sub>
+            <m:r>
+              <w:rPr>
+                <w:rFonts w:ascii="Cambria Math" w:eastAsia="Times New Roman" w:hAnsi="Cambria Math" w:cs="Times New Roman"/>
+                <w:color w:val="000000"/>
+                <w:sz w:val="24"/>
+                <w:szCs w:val="24"/>
+                <w:lang w:val="es-AR"/>
+              </w:rPr>
+              <m:t>n</m:t>
+            </m:r>
+          </m:sub>
+        </m:sSub>
+        <m:r>
+          <w:rPr>
+            <w:rFonts w:ascii="Cambria Math" w:eastAsia="Times New Roman" w:hAnsi="Cambria Math" w:cs="Times New Roman"/>
+            <w:color w:val="000000"/>
+            <w:sz w:val="24"/>
+            <w:szCs w:val="24"/>
+            <w:lang w:val="es-AR"/>
+          </w:rPr>
+          <m:t>)</m:t>
+        </m:r>
+      </m:oMath>
+      <w:r>
+        <w:rPr>
+          <w:rFonts w:ascii="Times New Roman" w:eastAsia="Times New Roman" w:hAnsi="Times New Roman" w:cs="Times New Roman"/>
+          <w:color w:val="000000"/>
+          <w:sz w:val="24"/>
+          <w:szCs w:val="24"/>
+          <w:lang w:val="es-AR"/>
+        </w:rPr>
+        <w:t xml:space="preserve"> tal que para cada </w:t>
+      </w:r>
+      <m:oMath>
+        <m:r>
+          <w:rPr>
+            <w:rFonts w:ascii="Cambria Math" w:eastAsia="Times New Roman" w:hAnsi="Cambria Math" w:cs="Times New Roman"/>
+            <w:color w:val="000000"/>
+            <w:sz w:val="24"/>
+            <w:szCs w:val="24"/>
+            <w:lang w:val="es-AR"/>
+          </w:rPr>
+          <m:t>n</m:t>
+        </m:r>
+      </m:oMath>
+      <w:r>
+        <w:rPr>
+          <w:rFonts w:ascii="Times New Roman" w:eastAsia="Times New Roman" w:hAnsi="Times New Roman" w:cs="Times New Roman"/>
+          <w:color w:val="000000"/>
+          <w:sz w:val="24"/>
+          <w:szCs w:val="24"/>
+          <w:lang w:val="es-AR"/>
+        </w:rPr>
+        <w:t xml:space="preserve"> </w:t>
+      </w:r>
+      <m:oMath>
+        <m:sSub>
+          <m:sSubPr>
+            <m:ctrlPr>
+              <w:rPr>
+                <w:rFonts w:ascii="Cambria Math" w:eastAsia="Times New Roman" w:hAnsi="Cambria Math" w:cs="Times New Roman"/>
+                <w:i/>
+                <w:color w:val="000000"/>
+                <w:sz w:val="24"/>
+                <w:szCs w:val="24"/>
+                <w:lang w:val="es-AR"/>
+              </w:rPr>
+            </m:ctrlPr>
+          </m:sSubPr>
+          <m:e>
+            <m:r>
+              <w:rPr>
+                <w:rFonts w:ascii="Cambria Math" w:eastAsia="Times New Roman" w:hAnsi="Cambria Math" w:cs="Times New Roman"/>
+                <w:color w:val="000000"/>
+                <w:sz w:val="24"/>
+                <w:szCs w:val="24"/>
+                <w:lang w:val="es-AR"/>
+              </w:rPr>
+              <m:t>a</m:t>
+            </m:r>
+          </m:e>
+          <m:sub>
+            <m:r>
+              <w:rPr>
+                <w:rFonts w:ascii="Cambria Math" w:eastAsia="Times New Roman" w:hAnsi="Cambria Math" w:cs="Times New Roman"/>
+                <w:color w:val="000000"/>
+                <w:sz w:val="24"/>
+                <w:szCs w:val="24"/>
+                <w:lang w:val="es-AR"/>
+              </w:rPr>
+              <m:t>n</m:t>
+            </m:r>
+          </m:sub>
+        </m:sSub>
+        <m:r>
+          <w:rPr>
+            <w:rFonts w:ascii="Cambria Math" w:eastAsia="Times New Roman" w:hAnsi="Cambria Math" w:cs="Times New Roman"/>
+            <w:color w:val="000000"/>
+            <w:sz w:val="24"/>
+            <w:szCs w:val="24"/>
+            <w:lang w:val="es-AR"/>
+          </w:rPr>
+          <m:t>&gt;0</m:t>
+        </m:r>
+      </m:oMath>
+      <w:r>
+        <w:rPr>
+          <w:rFonts w:ascii="Times New Roman" w:eastAsia="Times New Roman" w:hAnsi="Times New Roman" w:cs="Times New Roman"/>
+          <w:color w:val="000000"/>
+          <w:sz w:val="24"/>
+          <w:szCs w:val="24"/>
+          <w:lang w:val="es-AR"/>
+        </w:rPr>
+        <w:t xml:space="preserve"> y </w:t>
+      </w:r>
+      <m:oMath>
+        <m:func>
+          <m:funcPr>
+            <m:ctrlPr>
+              <w:rPr>
+                <w:rFonts w:ascii="Cambria Math" w:eastAsia="Times New Roman" w:hAnsi="Cambria Math" w:cs="Times New Roman"/>
+                <w:i/>
+                <w:color w:val="000000"/>
+                <w:sz w:val="24"/>
+                <w:szCs w:val="24"/>
+                <w:lang w:val="es-AR"/>
+              </w:rPr>
+            </m:ctrlPr>
+          </m:funcPr>
+          <m:fName>
+            <m:limLow>
+              <m:limLowPr>
+                <m:ctrlPr>
+                  <w:rPr>
+                    <w:rFonts w:ascii="Cambria Math" w:eastAsia="Times New Roman" w:hAnsi="Cambria Math" w:cs="Times New Roman"/>
+                    <w:i/>
+                    <w:color w:val="000000"/>
+                    <w:sz w:val="24"/>
+                    <w:szCs w:val="24"/>
+                    <w:lang w:val="es-AR"/>
+                  </w:rPr>
+                </m:ctrlPr>
+              </m:limLowPr>
+              <m:e>
+                <m:r>
+                  <m:rPr>
+                    <m:sty m:val="p"/>
+                  </m:rPr>
+                  <w:rPr>
+                    <w:rFonts w:ascii="Cambria Math" w:eastAsia="Times New Roman" w:hAnsi="Cambria Math" w:cs="Times New Roman"/>
+                    <w:color w:val="000000"/>
+                    <w:sz w:val="24"/>
+                    <w:szCs w:val="24"/>
+                    <w:lang w:val="es-AR"/>
+                  </w:rPr>
+                  <m:t>lim</m:t>
+                </m:r>
+              </m:e>
+              <m:lim>
+                <m:r>
+                  <w:rPr>
+                    <w:rFonts w:ascii="Cambria Math" w:eastAsia="Times New Roman" w:hAnsi="Cambria Math" w:cs="Times New Roman"/>
+                    <w:color w:val="000000"/>
+                    <w:sz w:val="24"/>
+                    <w:szCs w:val="24"/>
+                    <w:lang w:val="es-AR"/>
+                  </w:rPr>
+                  <m:t>n</m:t>
+                </m:r>
+                <m:box>
+                  <m:boxPr>
+                    <m:opEmu m:val="1"/>
+                    <m:ctrlPr>
+                      <w:rPr>
+                        <w:rFonts w:ascii="Cambria Math" w:eastAsia="Times New Roman" w:hAnsi="Cambria Math" w:cs="Times New Roman"/>
+                        <w:i/>
+                        <w:color w:val="000000"/>
+                        <w:sz w:val="24"/>
+                        <w:szCs w:val="24"/>
+                        <w:lang w:val="es-AR"/>
+                      </w:rPr>
+                    </m:ctrlPr>
+                  </m:boxPr>
+                  <m:e>
+                    <m:groupChr>
+                      <m:groupChrPr>
+                        <m:chr m:val="→"/>
+                        <m:pos m:val="top"/>
+                        <m:ctrlPr>
+                          <w:rPr>
+                            <w:rFonts w:ascii="Cambria Math" w:eastAsia="Times New Roman" w:hAnsi="Cambria Math" w:cs="Times New Roman"/>
+                            <w:i/>
+                            <w:color w:val="000000"/>
+                            <w:sz w:val="24"/>
+                            <w:szCs w:val="24"/>
+                            <w:lang w:val="es-AR"/>
+                          </w:rPr>
+                        </m:ctrlPr>
+                      </m:groupChrPr>
+                      <m:e>
+                        <m:r>
+                          <w:rPr>
+                            <w:rFonts w:ascii="Cambria Math" w:eastAsia="Times New Roman" w:hAnsi="Cambria Math" w:cs="Times New Roman"/>
+                            <w:color w:val="000000"/>
+                            <w:sz w:val="24"/>
+                            <w:szCs w:val="24"/>
+                            <w:lang w:val="es-AR"/>
+                          </w:rPr>
+                          <m:t xml:space="preserve"> </m:t>
+                        </m:r>
+                      </m:e>
+                    </m:groupChr>
+                    <m:r>
+                      <w:rPr>
+                        <w:rFonts w:ascii="Cambria Math" w:eastAsia="Times New Roman" w:hAnsi="Cambria Math" w:cs="Times New Roman"/>
+                        <w:color w:val="000000"/>
+                        <w:sz w:val="24"/>
+                        <w:szCs w:val="24"/>
+                        <w:lang w:val="es-AR"/>
+                      </w:rPr>
+                      <m:t>∞</m:t>
+                    </m:r>
+                  </m:e>
+                </m:box>
+              </m:lim>
+            </m:limLow>
+          </m:fName>
+          <m:e>
+            <m:r>
+              <w:rPr>
+                <w:rFonts w:ascii="Cambria Math" w:eastAsia="Times New Roman" w:hAnsi="Cambria Math" w:cs="Times New Roman"/>
+                <w:color w:val="000000"/>
+                <w:sz w:val="24"/>
+                <w:szCs w:val="24"/>
+                <w:lang w:val="es-AR"/>
+              </w:rPr>
+              <m:t>P</m:t>
+            </m:r>
+            <m:d>
+              <m:dPr>
+                <m:ctrlPr>
+                  <w:rPr>
+                    <w:rFonts w:ascii="Cambria Math" w:eastAsia="Times New Roman" w:hAnsi="Cambria Math" w:cs="Times New Roman"/>
+                    <w:i/>
+                    <w:color w:val="000000"/>
+                    <w:sz w:val="24"/>
+                    <w:szCs w:val="24"/>
+                    <w:lang w:val="es-AR"/>
+                  </w:rPr>
+                </m:ctrlPr>
+              </m:dPr>
+              <m:e>
+                <m:f>
+                  <m:fPr>
+                    <m:ctrlPr>
+                      <w:rPr>
+                        <w:rFonts w:ascii="Cambria Math" w:eastAsia="Times New Roman" w:hAnsi="Cambria Math" w:cs="Times New Roman"/>
+                        <w:i/>
+                        <w:color w:val="000000"/>
+                        <w:sz w:val="24"/>
+                        <w:szCs w:val="24"/>
+                        <w:lang w:val="es-AR"/>
+                      </w:rPr>
+                    </m:ctrlPr>
+                  </m:fPr>
+                  <m:num>
+                    <m:sSub>
+                      <m:sSubPr>
+                        <m:ctrlPr>
+                          <w:rPr>
+                            <w:rFonts w:ascii="Cambria Math" w:eastAsia="Times New Roman" w:hAnsi="Cambria Math" w:cs="Times New Roman"/>
+                            <w:i/>
+                            <w:color w:val="000000"/>
+                            <w:sz w:val="24"/>
+                            <w:szCs w:val="24"/>
+                            <w:lang w:val="es-AR"/>
+                          </w:rPr>
+                        </m:ctrlPr>
+                      </m:sSubPr>
+                      <m:e>
+                        <m:r>
+                          <w:rPr>
+                            <w:rFonts w:ascii="Cambria Math" w:eastAsia="Times New Roman" w:hAnsi="Cambria Math" w:cs="Times New Roman"/>
+                            <w:color w:val="000000"/>
+                            <w:sz w:val="24"/>
+                            <w:szCs w:val="24"/>
+                            <w:lang w:val="es-AR"/>
+                          </w:rPr>
+                          <m:t>M</m:t>
+                        </m:r>
+                      </m:e>
+                      <m:sub>
+                        <m:r>
+                          <w:rPr>
+                            <w:rFonts w:ascii="Cambria Math" w:eastAsia="Times New Roman" w:hAnsi="Cambria Math" w:cs="Times New Roman"/>
+                            <w:color w:val="000000"/>
+                            <w:sz w:val="24"/>
+                            <w:szCs w:val="24"/>
+                            <w:lang w:val="es-AR"/>
+                          </w:rPr>
+                          <m:t>n</m:t>
+                        </m:r>
+                      </m:sub>
+                    </m:sSub>
+                    <m:r>
+                      <w:rPr>
+                        <w:rFonts w:ascii="Cambria Math" w:eastAsia="Times New Roman" w:hAnsi="Cambria Math" w:cs="Times New Roman"/>
+                        <w:color w:val="000000"/>
+                        <w:sz w:val="24"/>
+                        <w:szCs w:val="24"/>
+                        <w:lang w:val="es-AR"/>
+                      </w:rPr>
+                      <m:t>-</m:t>
+                    </m:r>
+                    <m:sSub>
+                      <m:sSubPr>
+                        <m:ctrlPr>
+                          <w:rPr>
+                            <w:rFonts w:ascii="Cambria Math" w:eastAsia="Times New Roman" w:hAnsi="Cambria Math" w:cs="Times New Roman"/>
+                            <w:i/>
+                            <w:color w:val="000000"/>
+                            <w:sz w:val="24"/>
+                            <w:szCs w:val="24"/>
+                            <w:lang w:val="es-AR"/>
+                          </w:rPr>
+                        </m:ctrlPr>
+                      </m:sSubPr>
+                      <m:e>
+                        <m:r>
+                          <w:rPr>
+                            <w:rFonts w:ascii="Cambria Math" w:eastAsia="Times New Roman" w:hAnsi="Cambria Math" w:cs="Times New Roman"/>
+                            <w:color w:val="000000"/>
+                            <w:sz w:val="24"/>
+                            <w:szCs w:val="24"/>
+                            <w:lang w:val="es-AR"/>
+                          </w:rPr>
+                          <m:t>b</m:t>
+                        </m:r>
+                      </m:e>
+                      <m:sub>
+                        <m:r>
+                          <w:rPr>
+                            <w:rFonts w:ascii="Cambria Math" w:eastAsia="Times New Roman" w:hAnsi="Cambria Math" w:cs="Times New Roman"/>
+                            <w:color w:val="000000"/>
+                            <w:sz w:val="24"/>
+                            <w:szCs w:val="24"/>
+                            <w:lang w:val="es-AR"/>
+                          </w:rPr>
+                          <m:t>n</m:t>
+                        </m:r>
+                      </m:sub>
+                    </m:sSub>
+                  </m:num>
+                  <m:den>
+                    <m:sSub>
+                      <m:sSubPr>
+                        <m:ctrlPr>
+                          <w:rPr>
+                            <w:rFonts w:ascii="Cambria Math" w:eastAsia="Times New Roman" w:hAnsi="Cambria Math" w:cs="Times New Roman"/>
+                            <w:i/>
+                            <w:color w:val="000000"/>
+                            <w:sz w:val="24"/>
+                            <w:szCs w:val="24"/>
+                            <w:lang w:val="es-AR"/>
+                          </w:rPr>
+                        </m:ctrlPr>
+                      </m:sSubPr>
+                      <m:e>
+                        <m:r>
+                          <w:rPr>
+                            <w:rFonts w:ascii="Cambria Math" w:eastAsia="Times New Roman" w:hAnsi="Cambria Math" w:cs="Times New Roman"/>
+                            <w:color w:val="000000"/>
+                            <w:sz w:val="24"/>
+                            <w:szCs w:val="24"/>
+                            <w:lang w:val="es-AR"/>
+                          </w:rPr>
+                          <m:t>a</m:t>
+                        </m:r>
+                      </m:e>
+                      <m:sub>
+                        <m:r>
+                          <w:rPr>
+                            <w:rFonts w:ascii="Cambria Math" w:eastAsia="Times New Roman" w:hAnsi="Cambria Math" w:cs="Times New Roman"/>
+                            <w:color w:val="000000"/>
+                            <w:sz w:val="24"/>
+                            <w:szCs w:val="24"/>
+                            <w:lang w:val="es-AR"/>
+                          </w:rPr>
+                          <m:t>n</m:t>
+                        </m:r>
+                      </m:sub>
+                    </m:sSub>
+                  </m:den>
+                </m:f>
+                <m:r>
+                  <w:rPr>
+                    <w:rFonts w:ascii="Cambria Math" w:eastAsia="Times New Roman" w:hAnsi="Cambria Math" w:cs="Times New Roman"/>
+                    <w:color w:val="000000"/>
+                    <w:sz w:val="24"/>
+                    <w:szCs w:val="24"/>
+                    <w:lang w:val="es-AR"/>
+                  </w:rPr>
+                  <m:t>≤x</m:t>
+                </m:r>
+              </m:e>
+            </m:d>
+            <m:r>
+              <w:rPr>
+                <w:rFonts w:ascii="Cambria Math" w:eastAsia="Times New Roman" w:hAnsi="Cambria Math" w:cs="Times New Roman"/>
+                <w:color w:val="000000"/>
+                <w:sz w:val="24"/>
+                <w:szCs w:val="24"/>
+                <w:lang w:val="es-AR"/>
+              </w:rPr>
+              <m:t>=F(X)</m:t>
+            </m:r>
+          </m:e>
+        </m:func>
+      </m:oMath>
+      <w:r>
+        <w:rPr>
+          <w:rFonts w:ascii="Times New Roman" w:eastAsia="Times New Roman" w:hAnsi="Times New Roman" w:cs="Times New Roman"/>
+          <w:color w:val="000000"/>
+          <w:sz w:val="24"/>
+          <w:szCs w:val="24"/>
+          <w:lang w:val="es-AR"/>
+        </w:rPr>
+        <w:t xml:space="preserve"> donde </w:t>
+      </w:r>
       <m:oMath>
         <m:r>
           <w:rPr>
@@ -1883,32 +4621,39 @@
           </w:rPr>
           <m:t>F</m:t>
         </m:r>
-        <m:d>
-          <m:dPr>
-            <m:ctrlPr>
-              <w:rPr>
-                <w:rFonts w:ascii="Cambria Math" w:eastAsia="Times New Roman" w:hAnsi="Cambria Math" w:cs="Times New Roman"/>
-                <w:i/>
-                <w:color w:val="000000"/>
-                <w:sz w:val="24"/>
-                <w:szCs w:val="24"/>
-                <w:lang w:val="es-AR"/>
-              </w:rPr>
-            </m:ctrlPr>
-          </m:dPr>
-          <m:e>
-            <m:r>
-              <w:rPr>
-                <w:rFonts w:ascii="Cambria Math" w:eastAsia="Times New Roman" w:hAnsi="Cambria Math" w:cs="Times New Roman"/>
-                <w:color w:val="000000"/>
-                <w:sz w:val="24"/>
-                <w:szCs w:val="24"/>
-                <w:lang w:val="es-AR"/>
-              </w:rPr>
-              <m:t>x</m:t>
-            </m:r>
-          </m:e>
-        </m:d>
+      </m:oMath>
+      <w:r>
+        <w:rPr>
+          <w:rFonts w:ascii="Times New Roman" w:eastAsia="Times New Roman" w:hAnsi="Times New Roman" w:cs="Times New Roman"/>
+          <w:color w:val="000000"/>
+          <w:sz w:val="24"/>
+          <w:szCs w:val="24"/>
+          <w:lang w:val="es-AR"/>
+        </w:rPr>
+        <w:t xml:space="preserve"> es una función de distribución no degenerada</w:t>
+      </w:r>
+      <w:r>
+        <w:rPr>
+          <w:rStyle w:val="Refdenotaalpie"/>
+          <w:rFonts w:ascii="Times New Roman" w:eastAsia="Times New Roman" w:hAnsi="Times New Roman" w:cs="Times New Roman"/>
+          <w:color w:val="000000"/>
+          <w:sz w:val="24"/>
+          <w:szCs w:val="24"/>
+          <w:lang w:val="es-AR"/>
+        </w:rPr>
+        <w:footnoteReference w:id="2"/>
+      </w:r>
+      <w:r>
+        <w:rPr>
+          <w:rFonts w:ascii="Times New Roman" w:eastAsia="Times New Roman" w:hAnsi="Times New Roman" w:cs="Times New Roman"/>
+          <w:color w:val="000000"/>
+          <w:sz w:val="24"/>
+          <w:szCs w:val="24"/>
+          <w:lang w:val="es-AR"/>
+        </w:rPr>
+        <w:t xml:space="preserve">, entonces la distribución límite </w:t>
+      </w:r>
+      <m:oMath>
         <m:r>
           <w:rPr>
             <w:rFonts w:ascii="Cambria Math" w:eastAsia="Times New Roman" w:hAnsi="Cambria Math" w:cs="Times New Roman"/>
@@ -1917,11 +4662,317 @@
             <w:szCs w:val="24"/>
             <w:lang w:val="es-AR"/>
           </w:rPr>
-          <m:t>={</m:t>
+          <m:t>F</m:t>
+        </m:r>
+      </m:oMath>
+      <w:r>
+        <w:rPr>
+          <w:rFonts w:ascii="Times New Roman" w:eastAsia="Times New Roman" w:hAnsi="Times New Roman" w:cs="Times New Roman"/>
+          <w:color w:val="000000"/>
+          <w:sz w:val="24"/>
+          <w:szCs w:val="24"/>
+          <w:lang w:val="es-AR"/>
+        </w:rPr>
+        <w:t xml:space="preserve"> </w:t>
+      </w:r>
+      <w:r>
+        <w:rPr>
+          <w:rFonts w:ascii="Times New Roman" w:eastAsia="Times New Roman" w:hAnsi="Times New Roman" w:cs="Times New Roman"/>
+          <w:color w:val="000000"/>
+          <w:sz w:val="24"/>
+          <w:szCs w:val="24"/>
+          <w:lang w:val="es-AR"/>
+        </w:rPr>
+        <w:t xml:space="preserve">pertenece a la familia GEV: </w:t>
+      </w:r>
+    </w:p>
+    <w:p>
+      <w:pPr>
+        <w:shd w:val="clear" w:color="auto" w:fill="FFFFFF"/>
+        <w:tabs>
+          <w:tab w:val="left" w:pos="10206"/>
+        </w:tabs>
+        <w:spacing w:after="0" w:line="360" w:lineRule="auto"/>
+        <w:jc w:val="center"/>
+        <w:rPr>
+          <w:rFonts w:ascii="Times New Roman" w:eastAsia="Times New Roman" w:hAnsi="Times New Roman" w:cs="Times New Roman"/>
+          <w:color w:val="000000"/>
+          <w:sz w:val="24"/>
+          <w:szCs w:val="24"/>
+          <w:lang w:val="es-AR"/>
+        </w:rPr>
+      </w:pPr>
+      <m:oMathPara>
+        <m:oMath>
+          <m:r>
+            <w:rPr>
+              <w:rFonts w:ascii="Cambria Math" w:eastAsia="Times New Roman" w:hAnsi="Cambria Math" w:cs="Times New Roman"/>
+              <w:color w:val="000000"/>
+              <w:sz w:val="24"/>
+              <w:szCs w:val="24"/>
+              <w:lang w:val="es-AR"/>
+            </w:rPr>
+            <m:t>F</m:t>
+          </m:r>
+          <m:d>
+            <m:dPr>
+              <m:ctrlPr>
+                <w:rPr>
+                  <w:rFonts w:ascii="Cambria Math" w:eastAsia="Times New Roman" w:hAnsi="Cambria Math" w:cs="Times New Roman"/>
+                  <w:i/>
+                  <w:color w:val="000000"/>
+                  <w:sz w:val="24"/>
+                  <w:szCs w:val="24"/>
+                  <w:lang w:val="es-AR"/>
+                </w:rPr>
+              </m:ctrlPr>
+            </m:dPr>
+            <m:e>
+              <m:r>
+                <w:rPr>
+                  <w:rFonts w:ascii="Cambria Math" w:eastAsia="Times New Roman" w:hAnsi="Cambria Math" w:cs="Times New Roman"/>
+                  <w:color w:val="000000"/>
+                  <w:sz w:val="24"/>
+                  <w:szCs w:val="24"/>
+                  <w:lang w:val="es-AR"/>
+                </w:rPr>
+                <m:t>x</m:t>
+              </m:r>
+            </m:e>
+          </m:d>
+          <m:r>
+            <w:rPr>
+              <w:rFonts w:ascii="Cambria Math" w:eastAsia="Times New Roman" w:hAnsi="Cambria Math" w:cs="Times New Roman"/>
+              <w:color w:val="000000"/>
+              <w:sz w:val="24"/>
+              <w:szCs w:val="24"/>
+              <w:lang w:val="es-AR"/>
+            </w:rPr>
+            <m:t>=</m:t>
+          </m:r>
+          <m:sSup>
+            <m:sSupPr>
+              <m:ctrlPr>
+                <w:rPr>
+                  <w:rFonts w:ascii="Cambria Math" w:eastAsia="Times New Roman" w:hAnsi="Cambria Math" w:cs="Times New Roman"/>
+                  <w:i/>
+                  <w:color w:val="000000"/>
+                  <w:sz w:val="24"/>
+                  <w:szCs w:val="24"/>
+                  <w:lang w:val="es-AR"/>
+                </w:rPr>
+              </m:ctrlPr>
+            </m:sSupPr>
+            <m:e>
+              <m:r>
+                <w:rPr>
+                  <w:rFonts w:ascii="Cambria Math" w:eastAsia="Times New Roman" w:hAnsi="Cambria Math" w:cs="Times New Roman"/>
+                  <w:color w:val="000000"/>
+                  <w:sz w:val="24"/>
+                  <w:szCs w:val="24"/>
+                  <w:lang w:val="es-AR"/>
+                </w:rPr>
+                <m:t>e</m:t>
+              </m:r>
+            </m:e>
+            <m:sup>
+              <m:r>
+                <w:rPr>
+                  <w:rFonts w:ascii="Cambria Math" w:eastAsia="Times New Roman" w:hAnsi="Cambria Math" w:cs="Times New Roman"/>
+                  <w:color w:val="000000"/>
+                  <w:sz w:val="24"/>
+                  <w:szCs w:val="24"/>
+                  <w:lang w:val="es-AR"/>
+                </w:rPr>
+                <m:t>-</m:t>
+              </m:r>
+              <m:sSup>
+                <m:sSupPr>
+                  <m:ctrlPr>
+                    <w:rPr>
+                      <w:rFonts w:ascii="Cambria Math" w:eastAsia="Times New Roman" w:hAnsi="Cambria Math" w:cs="Times New Roman"/>
+                      <w:i/>
+                      <w:color w:val="000000"/>
+                      <w:sz w:val="24"/>
+                      <w:szCs w:val="24"/>
+                      <w:lang w:val="es-AR"/>
+                    </w:rPr>
+                  </m:ctrlPr>
+                </m:sSupPr>
+                <m:e>
+                  <m:d>
+                    <m:dPr>
+                      <m:ctrlPr>
+                        <w:rPr>
+                          <w:rFonts w:ascii="Cambria Math" w:eastAsia="Times New Roman" w:hAnsi="Cambria Math" w:cs="Times New Roman"/>
+                          <w:i/>
+                          <w:color w:val="000000"/>
+                          <w:sz w:val="24"/>
+                          <w:szCs w:val="24"/>
+                          <w:lang w:val="es-AR"/>
+                        </w:rPr>
+                      </m:ctrlPr>
+                    </m:dPr>
+                    <m:e>
+                      <m:r>
+                        <w:rPr>
+                          <w:rFonts w:ascii="Cambria Math" w:eastAsia="Times New Roman" w:hAnsi="Cambria Math" w:cs="Times New Roman"/>
+                          <w:color w:val="000000"/>
+                          <w:sz w:val="24"/>
+                          <w:szCs w:val="24"/>
+                          <w:lang w:val="es-AR"/>
+                        </w:rPr>
+                        <m:t>1+ξ</m:t>
+                      </m:r>
+                      <m:d>
+                        <m:dPr>
+                          <m:ctrlPr>
+                            <w:rPr>
+                              <w:rFonts w:ascii="Cambria Math" w:eastAsia="Times New Roman" w:hAnsi="Cambria Math" w:cs="Times New Roman"/>
+                              <w:i/>
+                              <w:color w:val="000000"/>
+                              <w:sz w:val="24"/>
+                              <w:szCs w:val="24"/>
+                              <w:lang w:val="es-AR"/>
+                            </w:rPr>
+                          </m:ctrlPr>
+                        </m:dPr>
+                        <m:e>
+                          <m:f>
+                            <m:fPr>
+                              <m:ctrlPr>
+                                <w:rPr>
+                                  <w:rFonts w:ascii="Cambria Math" w:eastAsia="Times New Roman" w:hAnsi="Cambria Math" w:cs="Times New Roman"/>
+                                  <w:i/>
+                                  <w:color w:val="000000"/>
+                                  <w:sz w:val="24"/>
+                                  <w:szCs w:val="24"/>
+                                  <w:lang w:val="es-AR"/>
+                                </w:rPr>
+                              </m:ctrlPr>
+                            </m:fPr>
+                            <m:num>
+                              <m:r>
+                                <w:rPr>
+                                  <w:rFonts w:ascii="Cambria Math" w:eastAsia="Times New Roman" w:hAnsi="Cambria Math" w:cs="Times New Roman"/>
+                                  <w:color w:val="000000"/>
+                                  <w:sz w:val="24"/>
+                                  <w:szCs w:val="24"/>
+                                  <w:lang w:val="es-AR"/>
+                                </w:rPr>
+                                <m:t>x-μ</m:t>
+                              </m:r>
+                            </m:num>
+                            <m:den>
+                              <m:r>
+                                <w:rPr>
+                                  <w:rFonts w:ascii="Cambria Math" w:eastAsia="Times New Roman" w:hAnsi="Cambria Math" w:cs="Times New Roman"/>
+                                  <w:color w:val="000000"/>
+                                  <w:sz w:val="24"/>
+                                  <w:szCs w:val="24"/>
+                                  <w:lang w:val="es-AR"/>
+                                </w:rPr>
+                                <m:t>σ</m:t>
+                              </m:r>
+                            </m:den>
+                          </m:f>
+                        </m:e>
+                      </m:d>
+                    </m:e>
+                  </m:d>
+                </m:e>
+                <m:sup>
+                  <m:r>
+                    <w:rPr>
+                      <w:rFonts w:ascii="Cambria Math" w:eastAsia="Times New Roman" w:hAnsi="Cambria Math" w:cs="Times New Roman"/>
+                      <w:color w:val="000000"/>
+                      <w:sz w:val="24"/>
+                      <w:szCs w:val="24"/>
+                      <w:lang w:val="es-AR"/>
+                    </w:rPr>
+                    <m:t>-</m:t>
+                  </m:r>
+                  <m:f>
+                    <m:fPr>
+                      <m:ctrlPr>
+                        <w:rPr>
+                          <w:rFonts w:ascii="Cambria Math" w:eastAsia="Times New Roman" w:hAnsi="Cambria Math" w:cs="Times New Roman"/>
+                          <w:i/>
+                          <w:color w:val="000000"/>
+                          <w:sz w:val="24"/>
+                          <w:szCs w:val="24"/>
+                          <w:lang w:val="es-AR"/>
+                        </w:rPr>
+                      </m:ctrlPr>
+                    </m:fPr>
+                    <m:num>
+                      <m:r>
+                        <w:rPr>
+                          <w:rFonts w:ascii="Cambria Math" w:eastAsia="Times New Roman" w:hAnsi="Cambria Math" w:cs="Times New Roman"/>
+                          <w:color w:val="000000"/>
+                          <w:sz w:val="24"/>
+                          <w:szCs w:val="24"/>
+                          <w:lang w:val="es-AR"/>
+                        </w:rPr>
+                        <m:t>1</m:t>
+                      </m:r>
+                    </m:num>
+                    <m:den>
+                      <m:r>
+                        <w:rPr>
+                          <w:rFonts w:ascii="Cambria Math" w:eastAsia="Times New Roman" w:hAnsi="Cambria Math" w:cs="Times New Roman"/>
+                          <w:color w:val="000000"/>
+                          <w:sz w:val="24"/>
+                          <w:szCs w:val="24"/>
+                          <w:lang w:val="es-AR"/>
+                        </w:rPr>
+                        <m:t>ξ</m:t>
+                      </m:r>
+                    </m:den>
+                  </m:f>
+                </m:sup>
+              </m:sSup>
+            </m:sup>
+          </m:sSup>
+        </m:oMath>
+      </m:oMathPara>
+    </w:p>
+    <w:p>
+      <w:pPr>
+        <w:shd w:val="clear" w:color="auto" w:fill="FFFFFF"/>
+        <w:spacing w:after="0" w:line="360" w:lineRule="auto"/>
+        <w:jc w:val="both"/>
+        <w:rPr>
+          <w:rFonts w:ascii="Times New Roman" w:eastAsia="Times New Roman" w:hAnsi="Times New Roman" w:cs="Times New Roman"/>
+          <w:color w:val="000000"/>
+          <w:sz w:val="24"/>
+          <w:szCs w:val="24"/>
+          <w:lang w:val="es-AR"/>
+        </w:rPr>
+      </w:pPr>
+      <w:r>
+        <w:rPr>
+          <w:rFonts w:ascii="Times New Roman" w:eastAsia="Times New Roman" w:hAnsi="Times New Roman" w:cs="Times New Roman"/>
+          <w:color w:val="000000"/>
+          <w:sz w:val="24"/>
+          <w:szCs w:val="24"/>
+          <w:lang w:val="es-AR"/>
+        </w:rPr>
+        <w:t xml:space="preserve">definida para </w:t>
+      </w:r>
+      <m:oMath>
+        <m:r>
+          <w:rPr>
+            <w:rFonts w:ascii="Cambria Math" w:eastAsia="Times New Roman" w:hAnsi="Cambria Math" w:cs="Times New Roman"/>
+            <w:color w:val="000000"/>
+            <w:sz w:val="24"/>
+            <w:szCs w:val="24"/>
+            <w:lang w:val="es-AR"/>
+          </w:rPr>
+          <m:t>{x:1+</m:t>
         </m:r>
         <m:f>
           <m:fPr>
-            <m:type m:val="noBar"/>
             <m:ctrlPr>
               <w:rPr>
                 <w:rFonts w:ascii="Cambria Math" w:eastAsia="Times New Roman" w:hAnsi="Cambria Math" w:cs="Times New Roman"/>
@@ -1942,12 +4993,10 @@
                 <w:szCs w:val="24"/>
                 <w:lang w:val="es-AR"/>
               </w:rPr>
-              <m:t>0</m:t>
+              <m:t>ξ</m:t>
             </m:r>
-          </m:num>
-          <m:den>
-            <m:sSup>
-              <m:sSupPr>
+            <m:d>
+              <m:dPr>
                 <m:ctrlPr>
                   <w:rPr>
                     <w:rFonts w:ascii="Cambria Math" w:eastAsia="Times New Roman" w:hAnsi="Cambria Math" w:cs="Times New Roman"/>
@@ -1958,7 +5007,7 @@
                     <w:lang w:val="es-AR"/>
                   </w:rPr>
                 </m:ctrlPr>
-              </m:sSupPr>
+              </m:dPr>
               <m:e>
                 <m:r>
                   <w:rPr>
@@ -1968,103 +5017,120 @@
                     <w:szCs w:val="24"/>
                     <w:lang w:val="es-AR"/>
                   </w:rPr>
-                  <m:t>e</m:t>
+                  <m:t>x-μ</m:t>
                 </m:r>
               </m:e>
-              <m:sup>
-                <m:r>
-                  <w:rPr>
-                    <w:rFonts w:ascii="Cambria Math" w:eastAsia="Times New Roman" w:hAnsi="Cambria Math" w:cs="Times New Roman"/>
-                    <w:color w:val="000000"/>
-                    <w:sz w:val="24"/>
-                    <w:szCs w:val="24"/>
-                    <w:lang w:val="es-AR"/>
-                  </w:rPr>
-                  <m:t>-</m:t>
-                </m:r>
-                <m:sSup>
-                  <m:sSupPr>
-                    <m:ctrlPr>
-                      <w:rPr>
-                        <w:rFonts w:ascii="Cambria Math" w:eastAsia="Times New Roman" w:hAnsi="Cambria Math" w:cs="Times New Roman"/>
-                        <w:i/>
-                        <w:color w:val="000000"/>
-                        <w:sz w:val="24"/>
-                        <w:szCs w:val="24"/>
-                        <w:lang w:val="es-AR"/>
-                      </w:rPr>
-                    </m:ctrlPr>
-                  </m:sSupPr>
-                  <m:e>
-                    <m:f>
-                      <m:fPr>
-                        <m:ctrlPr>
-                          <w:rPr>
-                            <w:rFonts w:ascii="Cambria Math" w:eastAsia="Times New Roman" w:hAnsi="Cambria Math" w:cs="Times New Roman"/>
-                            <w:i/>
-                            <w:color w:val="000000"/>
-                            <w:sz w:val="24"/>
-                            <w:szCs w:val="24"/>
-                            <w:lang w:val="es-AR"/>
-                          </w:rPr>
-                        </m:ctrlPr>
-                      </m:fPr>
-                      <m:num>
-                        <m:r>
-                          <w:rPr>
-                            <w:rFonts w:ascii="Cambria Math" w:eastAsia="Times New Roman" w:hAnsi="Cambria Math" w:cs="Times New Roman"/>
-                            <w:color w:val="000000"/>
-                            <w:sz w:val="24"/>
-                            <w:szCs w:val="24"/>
-                            <w:lang w:val="es-AR"/>
-                          </w:rPr>
-                          <m:t>x-b</m:t>
-                        </m:r>
-                      </m:num>
-                      <m:den>
-                        <m:r>
-                          <w:rPr>
-                            <w:rFonts w:ascii="Cambria Math" w:eastAsia="Times New Roman" w:hAnsi="Cambria Math" w:cs="Times New Roman"/>
-                            <w:color w:val="000000"/>
-                            <w:sz w:val="24"/>
-                            <w:szCs w:val="24"/>
-                            <w:lang w:val="es-AR"/>
-                          </w:rPr>
-                          <m:t>a</m:t>
-                        </m:r>
-                      </m:den>
-                    </m:f>
-                    <w:bookmarkStart w:id="0" w:name="_GoBack"/>
-                    <w:bookmarkEnd w:id="0"/>
-                    <m:r>
-                      <w:rPr>
-                        <w:rFonts w:ascii="Cambria Math" w:eastAsia="Times New Roman" w:hAnsi="Cambria Math" w:cs="Times New Roman"/>
-                        <w:color w:val="000000"/>
-                        <w:sz w:val="24"/>
-                        <w:szCs w:val="24"/>
-                        <w:lang w:val="es-AR"/>
-                      </w:rPr>
-                      <m:t xml:space="preserve"> </m:t>
-                    </m:r>
-                  </m:e>
-                  <m:sup>
-                    <m:r>
-                      <w:rPr>
-                        <w:rFonts w:ascii="Cambria Math" w:eastAsia="Times New Roman" w:hAnsi="Cambria Math" w:cs="Times New Roman"/>
-                        <w:color w:val="000000"/>
-                        <w:sz w:val="24"/>
-                        <w:szCs w:val="24"/>
-                        <w:lang w:val="es-AR"/>
-                      </w:rPr>
-                      <m:t>-a</m:t>
-                    </m:r>
-                  </m:sup>
-                </m:sSup>
-              </m:sup>
-            </m:sSup>
+            </m:d>
+          </m:num>
+          <m:den>
+            <m:r>
+              <w:rPr>
+                <w:rFonts w:ascii="Cambria Math" w:eastAsia="Times New Roman" w:hAnsi="Cambria Math" w:cs="Times New Roman"/>
+                <w:color w:val="000000"/>
+                <w:sz w:val="24"/>
+                <w:szCs w:val="24"/>
+                <w:lang w:val="es-AR"/>
+              </w:rPr>
+              <m:t>σ</m:t>
+            </m:r>
           </m:den>
         </m:f>
+        <m:r>
+          <w:rPr>
+            <w:rFonts w:ascii="Cambria Math" w:eastAsia="Times New Roman" w:hAnsi="Cambria Math" w:cs="Times New Roman"/>
+            <w:color w:val="000000"/>
+            <w:sz w:val="24"/>
+            <w:szCs w:val="24"/>
+            <w:lang w:val="es-AR"/>
+          </w:rPr>
+          <m:t>&gt;0}</m:t>
+        </m:r>
       </m:oMath>
+      <w:r>
+        <w:rPr>
+          <w:rFonts w:ascii="Times New Roman" w:eastAsia="Times New Roman" w:hAnsi="Times New Roman" w:cs="Times New Roman"/>
+          <w:color w:val="000000"/>
+          <w:sz w:val="24"/>
+          <w:szCs w:val="24"/>
+          <w:lang w:val="es-AR"/>
+        </w:rPr>
+        <w:t xml:space="preserve"> d</w:t>
+      </w:r>
+      <w:proofErr w:type="spellStart"/>
+      <w:r>
+        <w:rPr>
+          <w:rFonts w:ascii="Times New Roman" w:eastAsia="Times New Roman" w:hAnsi="Times New Roman" w:cs="Times New Roman"/>
+          <w:color w:val="000000"/>
+          <w:sz w:val="24"/>
+          <w:szCs w:val="24"/>
+          <w:lang w:val="es-AR"/>
+        </w:rPr>
+        <w:t>onde</w:t>
+      </w:r>
+      <w:proofErr w:type="spellEnd"/>
+      <w:r>
+        <w:rPr>
+          <w:rFonts w:ascii="Times New Roman" w:eastAsia="Times New Roman" w:hAnsi="Times New Roman" w:cs="Times New Roman"/>
+          <w:color w:val="000000"/>
+          <w:sz w:val="24"/>
+          <w:szCs w:val="24"/>
+          <w:lang w:val="es-AR"/>
+        </w:rPr>
+        <w:t xml:space="preserve"> los parámetros satisfacen que </w:t>
+      </w:r>
+      <m:oMath>
+        <m:r>
+          <w:rPr>
+            <w:rFonts w:ascii="Cambria Math" w:eastAsia="Times New Roman" w:hAnsi="Cambria Math" w:cs="Times New Roman"/>
+            <w:color w:val="000000"/>
+            <w:sz w:val="24"/>
+            <w:szCs w:val="24"/>
+            <w:lang w:val="es-AR"/>
+          </w:rPr>
+          <m:t>-∞&lt;μ&lt;∞, σ&gt;0</m:t>
+        </m:r>
+      </m:oMath>
+      <w:r>
+        <w:rPr>
+          <w:rFonts w:ascii="Times New Roman" w:eastAsia="Times New Roman" w:hAnsi="Times New Roman" w:cs="Times New Roman"/>
+          <w:color w:val="000000"/>
+          <w:sz w:val="24"/>
+          <w:szCs w:val="24"/>
+          <w:lang w:val="es-AR"/>
+        </w:rPr>
+        <w:t xml:space="preserve"> y </w:t>
+      </w:r>
+      <m:oMath>
+        <m:r>
+          <w:rPr>
+            <w:rFonts w:ascii="Cambria Math" w:eastAsia="Times New Roman" w:hAnsi="Cambria Math" w:cs="Times New Roman"/>
+            <w:color w:val="000000"/>
+            <w:sz w:val="24"/>
+            <w:szCs w:val="24"/>
+            <w:lang w:val="es-AR"/>
+          </w:rPr>
+          <m:t>-∞&lt;ξ&lt;∞.</m:t>
+        </m:r>
+      </m:oMath>
+    </w:p>
+    <w:p>
+      <w:pPr>
+        <w:shd w:val="clear" w:color="auto" w:fill="FFFFFF"/>
+        <w:tabs>
+          <w:tab w:val="left" w:pos="10206"/>
+        </w:tabs>
+        <w:spacing w:after="0" w:line="360" w:lineRule="auto"/>
+        <w:jc w:val="both"/>
+        <w:rPr>
+          <w:rFonts w:ascii="Times New Roman" w:eastAsia="Times New Roman" w:hAnsi="Times New Roman" w:cs="Times New Roman"/>
+          <w:color w:val="000000"/>
+          <w:sz w:val="24"/>
+          <w:szCs w:val="24"/>
+          <w:lang w:val="es-AR"/>
+        </w:rPr>
+      </w:pPr>
+      <w:bookmarkStart w:id="0" w:name="_GoBack"/>
+      <w:bookmarkEnd w:id="0"/>
     </w:p>
     <w:sectPr>
       <w:pgSz w:w="12240" w:h="15840"/>
@@ -2124,6 +5190,57 @@
     </w:p>
   </w:footnote>
   <w:footnote w:id="1">
+    <w:p>
+      <w:pPr>
+        <w:pStyle w:val="Textonotapie"/>
+        <w:rPr>
+          <w:lang w:val="es-AR"/>
+        </w:rPr>
+      </w:pPr>
+      <w:r>
+        <w:rPr>
+          <w:rStyle w:val="Refdenotaalpie"/>
+        </w:rPr>
+        <w:footnoteRef/>
+      </w:r>
+      <w:r>
+        <w:t xml:space="preserve"> </w:t>
+      </w:r>
+      <m:oMath>
+        <m:r>
+          <w:rPr>
+            <w:rFonts w:ascii="Cambria Math" w:hAnsi="Cambria Math"/>
+          </w:rPr>
+          <m:t>VAR</m:t>
+        </m:r>
+        <m:d>
+          <m:dPr>
+            <m:ctrlPr>
+              <w:rPr>
+                <w:rFonts w:ascii="Cambria Math" w:hAnsi="Cambria Math"/>
+                <w:i/>
+              </w:rPr>
+            </m:ctrlPr>
+          </m:dPr>
+          <m:e>
+            <m:r>
+              <w:rPr>
+                <w:rFonts w:ascii="Cambria Math" w:hAnsi="Cambria Math"/>
+              </w:rPr>
+              <m:t>X</m:t>
+            </m:r>
+          </m:e>
+        </m:d>
+        <m:r>
+          <w:rPr>
+            <w:rFonts w:ascii="Cambria Math" w:hAnsi="Cambria Math"/>
+          </w:rPr>
+          <m:t>≠0?Chequear</m:t>
+        </m:r>
+      </m:oMath>
+    </w:p>
+  </w:footnote>
+  <w:footnote w:id="2">
     <w:p>
       <w:pPr>
         <w:pStyle w:val="Textonotapie"/>
@@ -3338,7 +6455,7 @@
 </file>
 
 <file path=customXml/itemProps1.xml><?xml version="1.0" encoding="utf-8"?>
-<ds:datastoreItem xmlns:ds="http://schemas.openxmlformats.org/officeDocument/2006/customXml" ds:itemID="{A1860736-9976-4CE0-B702-9EFD2B4335EB}">
+<ds:datastoreItem xmlns:ds="http://schemas.openxmlformats.org/officeDocument/2006/customXml" ds:itemID="{E22113EF-D9DA-4E3E-9AF2-0588323DF88F}">
   <ds:schemaRefs>
     <ds:schemaRef ds:uri="http://schemas.openxmlformats.org/officeDocument/2006/bibliography"/>
   </ds:schemaRefs>

</xml_diff>

<commit_message>
22/8 ppt teoría y speech
</commit_message>
<xml_diff>
--- a/TeoriaDeModelos/Modelos_Analisis_Extremos.docx
+++ b/TeoriaDeModelos/Modelos_Analisis_Extremos.docx
@@ -2,6 +2,742 @@
 <file path=word/document.xml><?xml version="1.0" encoding="utf-8"?>
 <w:document xmlns:wpc="http://schemas.microsoft.com/office/word/2010/wordprocessingCanvas" xmlns:cx="http://schemas.microsoft.com/office/drawing/2014/chartex" xmlns:mc="http://schemas.openxmlformats.org/markup-compatibility/2006" xmlns:o="urn:schemas-microsoft-com:office:office" xmlns:r="http://schemas.openxmlformats.org/officeDocument/2006/relationships" xmlns:m="http://schemas.openxmlformats.org/officeDocument/2006/math" xmlns:v="urn:schemas-microsoft-com:vml" xmlns:wp14="http://schemas.microsoft.com/office/word/2010/wordprocessingDrawing" xmlns:wp="http://schemas.openxmlformats.org/drawingml/2006/wordprocessingDrawing" xmlns:w10="urn:schemas-microsoft-com:office:word" xmlns:w="http://schemas.openxmlformats.org/wordprocessingml/2006/main" xmlns:w14="http://schemas.microsoft.com/office/word/2010/wordml" xmlns:w15="http://schemas.microsoft.com/office/word/2012/wordml" xmlns:w16se="http://schemas.microsoft.com/office/word/2015/wordml/symex" xmlns:wpg="http://schemas.microsoft.com/office/word/2010/wordprocessingGroup" xmlns:wpi="http://schemas.microsoft.com/office/word/2010/wordprocessingInk" xmlns:wne="http://schemas.microsoft.com/office/word/2006/wordml" xmlns:wps="http://schemas.microsoft.com/office/word/2010/wordprocessingShape" mc:Ignorable="w14 w15 w16se wp14">
   <w:body>
+    <w:p>
+      <w:pPr>
+        <w:shd w:val="clear" w:color="auto" w:fill="FFFFFF"/>
+        <w:spacing w:after="0" w:line="360" w:lineRule="auto"/>
+        <w:jc w:val="both"/>
+        <w:rPr>
+          <w:rFonts w:ascii="Times New Roman" w:eastAsia="Times New Roman" w:hAnsi="Times New Roman" w:cs="Times New Roman"/>
+          <w:color w:val="000000"/>
+          <w:sz w:val="24"/>
+          <w:szCs w:val="24"/>
+          <w:lang w:val="es-AR"/>
+        </w:rPr>
+      </w:pPr>
+      <w:bookmarkStart w:id="0" w:name="_GoBack"/>
+      <w:bookmarkEnd w:id="0"/>
+      <w:r>
+        <w:rPr>
+          <w:rFonts w:ascii="Times New Roman" w:eastAsia="Times New Roman" w:hAnsi="Times New Roman" w:cs="Times New Roman"/>
+          <w:color w:val="000000"/>
+          <w:sz w:val="24"/>
+          <w:szCs w:val="24"/>
+          <w:lang w:val="es-AR"/>
+        </w:rPr>
+        <w:t>A lo largo de la</w:t>
+      </w:r>
+      <w:r>
+        <w:rPr>
+          <w:rFonts w:ascii="Times New Roman" w:eastAsia="Times New Roman" w:hAnsi="Times New Roman" w:cs="Times New Roman"/>
+          <w:color w:val="000000"/>
+          <w:sz w:val="24"/>
+          <w:szCs w:val="24"/>
+          <w:lang w:val="es-AR"/>
+        </w:rPr>
+        <w:t xml:space="preserve"> materia estudiamos distintos mé</w:t>
+      </w:r>
+      <w:r>
+        <w:rPr>
+          <w:rFonts w:ascii="Times New Roman" w:eastAsia="Times New Roman" w:hAnsi="Times New Roman" w:cs="Times New Roman"/>
+          <w:color w:val="000000"/>
+          <w:sz w:val="24"/>
+          <w:szCs w:val="24"/>
+          <w:lang w:val="es-AR"/>
+        </w:rPr>
+        <w:t>todos para tra</w:t>
+      </w:r>
+      <w:r>
+        <w:rPr>
+          <w:rFonts w:ascii="Times New Roman" w:eastAsia="Times New Roman" w:hAnsi="Times New Roman" w:cs="Times New Roman"/>
+          <w:color w:val="000000"/>
+          <w:sz w:val="24"/>
+          <w:szCs w:val="24"/>
+          <w:lang w:val="es-AR"/>
+        </w:rPr>
+        <w:t>tar una muestra de datos, enfocá</w:t>
+      </w:r>
+      <w:r>
+        <w:rPr>
+          <w:rFonts w:ascii="Times New Roman" w:eastAsia="Times New Roman" w:hAnsi="Times New Roman" w:cs="Times New Roman"/>
+          <w:color w:val="000000"/>
+          <w:sz w:val="24"/>
+          <w:szCs w:val="24"/>
+          <w:lang w:val="es-AR"/>
+        </w:rPr>
+        <w:t xml:space="preserve">ndonos en los valores centrales de la </w:t>
+      </w:r>
+      <w:r>
+        <w:rPr>
+          <w:rFonts w:ascii="Times New Roman" w:eastAsia="Times New Roman" w:hAnsi="Times New Roman" w:cs="Times New Roman"/>
+          <w:color w:val="000000"/>
+          <w:sz w:val="24"/>
+          <w:szCs w:val="24"/>
+          <w:lang w:val="es-AR"/>
+        </w:rPr>
+        <w:t>distribució</w:t>
+      </w:r>
+      <w:r>
+        <w:rPr>
+          <w:rFonts w:ascii="Times New Roman" w:eastAsia="Times New Roman" w:hAnsi="Times New Roman" w:cs="Times New Roman"/>
+          <w:color w:val="000000"/>
+          <w:sz w:val="24"/>
+          <w:szCs w:val="24"/>
+          <w:lang w:val="es-AR"/>
+        </w:rPr>
+        <w:t>n de la misma, ignorando los valores extremos que esta pudiera tener y en muchos casos desech</w:t>
+      </w:r>
+      <w:r>
+        <w:rPr>
+          <w:rFonts w:ascii="Times New Roman" w:eastAsia="Times New Roman" w:hAnsi="Times New Roman" w:cs="Times New Roman"/>
+          <w:color w:val="000000"/>
+          <w:sz w:val="24"/>
+          <w:szCs w:val="24"/>
+          <w:lang w:val="es-AR"/>
+        </w:rPr>
+        <w:t>á</w:t>
+      </w:r>
+      <w:r>
+        <w:rPr>
+          <w:rFonts w:ascii="Times New Roman" w:eastAsia="Times New Roman" w:hAnsi="Times New Roman" w:cs="Times New Roman"/>
+          <w:color w:val="000000"/>
+          <w:sz w:val="24"/>
+          <w:szCs w:val="24"/>
+          <w:lang w:val="es-AR"/>
+        </w:rPr>
+        <w:t>ndolos. No obstante, en mu</w:t>
+      </w:r>
+      <w:r>
+        <w:rPr>
+          <w:rFonts w:ascii="Times New Roman" w:eastAsia="Times New Roman" w:hAnsi="Times New Roman" w:cs="Times New Roman"/>
+          <w:color w:val="000000"/>
+          <w:sz w:val="24"/>
+          <w:szCs w:val="24"/>
+          <w:lang w:val="es-AR"/>
+        </w:rPr>
+        <w:t>chas disciplinas como la economía, la ingenierí</w:t>
+      </w:r>
+      <w:r>
+        <w:rPr>
+          <w:rFonts w:ascii="Times New Roman" w:eastAsia="Times New Roman" w:hAnsi="Times New Roman" w:cs="Times New Roman"/>
+          <w:color w:val="000000"/>
+          <w:sz w:val="24"/>
+          <w:szCs w:val="24"/>
+          <w:lang w:val="es-AR"/>
+        </w:rPr>
+        <w:t>a o las ciencias</w:t>
+      </w:r>
+      <w:r>
+        <w:rPr>
+          <w:rFonts w:ascii="Times New Roman" w:eastAsia="Times New Roman" w:hAnsi="Times New Roman" w:cs="Times New Roman"/>
+          <w:color w:val="000000"/>
+          <w:sz w:val="24"/>
+          <w:szCs w:val="24"/>
+          <w:lang w:val="es-AR"/>
+        </w:rPr>
+        <w:t xml:space="preserve"> ambientales, resulta importantí</w:t>
+      </w:r>
+      <w:r>
+        <w:rPr>
+          <w:rFonts w:ascii="Times New Roman" w:eastAsia="Times New Roman" w:hAnsi="Times New Roman" w:cs="Times New Roman"/>
+          <w:color w:val="000000"/>
+          <w:sz w:val="24"/>
+          <w:szCs w:val="24"/>
+          <w:lang w:val="es-AR"/>
+        </w:rPr>
+        <w:t>simo analizar estos valores</w:t>
+      </w:r>
+      <w:r>
+        <w:rPr>
+          <w:rFonts w:ascii="Times New Roman" w:eastAsia="Times New Roman" w:hAnsi="Times New Roman" w:cs="Times New Roman"/>
+          <w:color w:val="000000"/>
+          <w:sz w:val="24"/>
+          <w:szCs w:val="24"/>
+          <w:lang w:val="es-AR"/>
+        </w:rPr>
+        <w:t xml:space="preserve"> </w:t>
+      </w:r>
+      <w:r>
+        <w:rPr>
+          <w:rFonts w:ascii="Times New Roman" w:eastAsia="Times New Roman" w:hAnsi="Times New Roman" w:cs="Times New Roman"/>
+          <w:color w:val="000000"/>
+          <w:sz w:val="24"/>
+          <w:szCs w:val="24"/>
+          <w:lang w:val="es-AR"/>
+        </w:rPr>
+        <w:t>extremos y los eventos que ellos producen por s</w:t>
+      </w:r>
+      <w:r>
+        <w:rPr>
+          <w:rFonts w:ascii="Times New Roman" w:eastAsia="Times New Roman" w:hAnsi="Times New Roman" w:cs="Times New Roman"/>
+          <w:color w:val="000000"/>
+          <w:sz w:val="24"/>
+          <w:szCs w:val="24"/>
+          <w:lang w:val="es-AR"/>
+        </w:rPr>
+        <w:t>u alto impacto. Encontrar un aná</w:t>
+      </w:r>
+      <w:r>
+        <w:rPr>
+          <w:rFonts w:ascii="Times New Roman" w:eastAsia="Times New Roman" w:hAnsi="Times New Roman" w:cs="Times New Roman"/>
+          <w:color w:val="000000"/>
+          <w:sz w:val="24"/>
+          <w:szCs w:val="24"/>
+          <w:lang w:val="es-AR"/>
+        </w:rPr>
+        <w:t>lisis que lejos de ignorarlos se centre en describirlos, entonces,</w:t>
+      </w:r>
+      <w:r>
+        <w:rPr>
+          <w:rFonts w:ascii="Times New Roman" w:eastAsia="Times New Roman" w:hAnsi="Times New Roman" w:cs="Times New Roman"/>
+          <w:color w:val="000000"/>
+          <w:sz w:val="24"/>
+          <w:szCs w:val="24"/>
+          <w:lang w:val="es-AR"/>
+        </w:rPr>
+        <w:t xml:space="preserve"> </w:t>
+      </w:r>
+      <w:r>
+        <w:rPr>
+          <w:rFonts w:ascii="Times New Roman" w:eastAsia="Times New Roman" w:hAnsi="Times New Roman" w:cs="Times New Roman"/>
+          <w:color w:val="000000"/>
+          <w:sz w:val="24"/>
+          <w:szCs w:val="24"/>
+          <w:lang w:val="es-AR"/>
+        </w:rPr>
+        <w:t xml:space="preserve">resulta vital. </w:t>
+      </w:r>
+    </w:p>
+    <w:p>
+      <w:pPr>
+        <w:shd w:val="clear" w:color="auto" w:fill="FFFFFF"/>
+        <w:spacing w:after="0" w:line="360" w:lineRule="auto"/>
+        <w:jc w:val="both"/>
+        <w:rPr>
+          <w:rFonts w:ascii="Times New Roman" w:eastAsia="Times New Roman" w:hAnsi="Times New Roman" w:cs="Times New Roman"/>
+          <w:color w:val="000000"/>
+          <w:sz w:val="24"/>
+          <w:szCs w:val="24"/>
+          <w:lang w:val="es-AR"/>
+        </w:rPr>
+      </w:pPr>
+      <w:r>
+        <w:rPr>
+          <w:rFonts w:ascii="Times New Roman" w:eastAsia="Times New Roman" w:hAnsi="Times New Roman" w:cs="Times New Roman"/>
+          <w:color w:val="000000"/>
+          <w:sz w:val="24"/>
+          <w:szCs w:val="24"/>
+          <w:lang w:val="es-AR"/>
+        </w:rPr>
+        <w:t>Nos propusimos presentar la Teorí</w:t>
+      </w:r>
+      <w:r>
+        <w:rPr>
+          <w:rFonts w:ascii="Times New Roman" w:eastAsia="Times New Roman" w:hAnsi="Times New Roman" w:cs="Times New Roman"/>
+          <w:color w:val="000000"/>
+          <w:sz w:val="24"/>
+          <w:szCs w:val="24"/>
+          <w:lang w:val="es-AR"/>
+        </w:rPr>
+        <w:t>a de Valores Extremo</w:t>
+      </w:r>
+      <w:r>
+        <w:rPr>
+          <w:rFonts w:ascii="Times New Roman" w:eastAsia="Times New Roman" w:hAnsi="Times New Roman" w:cs="Times New Roman"/>
+          <w:color w:val="000000"/>
+          <w:sz w:val="24"/>
+          <w:szCs w:val="24"/>
+          <w:lang w:val="es-AR"/>
+        </w:rPr>
+        <w:t>s y trabajar un poco la problemática de su aná</w:t>
+      </w:r>
+      <w:r>
+        <w:rPr>
+          <w:rFonts w:ascii="Times New Roman" w:eastAsia="Times New Roman" w:hAnsi="Times New Roman" w:cs="Times New Roman"/>
+          <w:color w:val="000000"/>
+          <w:sz w:val="24"/>
+          <w:szCs w:val="24"/>
+          <w:lang w:val="es-AR"/>
+        </w:rPr>
+        <w:t>lisis.</w:t>
+      </w:r>
+      <w:r>
+        <w:rPr>
+          <w:rFonts w:ascii="Times New Roman" w:eastAsia="Times New Roman" w:hAnsi="Times New Roman" w:cs="Times New Roman"/>
+          <w:color w:val="000000"/>
+          <w:sz w:val="24"/>
+          <w:szCs w:val="24"/>
+          <w:lang w:val="es-AR"/>
+        </w:rPr>
+        <w:t xml:space="preserve"> </w:t>
+      </w:r>
+      <w:r>
+        <w:rPr>
+          <w:rFonts w:ascii="Times New Roman" w:eastAsia="Times New Roman" w:hAnsi="Times New Roman" w:cs="Times New Roman"/>
+          <w:color w:val="000000"/>
+          <w:sz w:val="24"/>
+          <w:szCs w:val="24"/>
+          <w:lang w:val="es-AR"/>
+        </w:rPr>
+        <w:t>En</w:t>
+      </w:r>
+      <w:r>
+        <w:rPr>
+          <w:rFonts w:ascii="Times New Roman" w:eastAsia="Times New Roman" w:hAnsi="Times New Roman" w:cs="Times New Roman"/>
+          <w:color w:val="000000"/>
+          <w:sz w:val="24"/>
+          <w:szCs w:val="24"/>
+          <w:lang w:val="es-AR"/>
+        </w:rPr>
+        <w:t xml:space="preserve"> particular, como en meteorologí</w:t>
+      </w:r>
+      <w:r>
+        <w:rPr>
+          <w:rFonts w:ascii="Times New Roman" w:eastAsia="Times New Roman" w:hAnsi="Times New Roman" w:cs="Times New Roman"/>
+          <w:color w:val="000000"/>
+          <w:sz w:val="24"/>
+          <w:szCs w:val="24"/>
+          <w:lang w:val="es-AR"/>
+        </w:rPr>
+        <w:t>a unas de las grandes divas para el estudio de eventos extremos son las olas de calor, decidimos visualizar</w:t>
+      </w:r>
+      <w:r>
+        <w:rPr>
+          <w:rFonts w:ascii="Times New Roman" w:eastAsia="Times New Roman" w:hAnsi="Times New Roman" w:cs="Times New Roman"/>
+          <w:color w:val="000000"/>
+          <w:sz w:val="24"/>
+          <w:szCs w:val="24"/>
+          <w:lang w:val="es-AR"/>
+        </w:rPr>
+        <w:t xml:space="preserve"> </w:t>
+      </w:r>
+      <w:r>
+        <w:rPr>
+          <w:rFonts w:ascii="Times New Roman" w:eastAsia="Times New Roman" w:hAnsi="Times New Roman" w:cs="Times New Roman"/>
+          <w:color w:val="000000"/>
+          <w:sz w:val="24"/>
+          <w:szCs w:val="24"/>
+          <w:lang w:val="es-AR"/>
+        </w:rPr>
+        <w:t xml:space="preserve">este tema utilizando datos contenidos en un paquete de R llamado </w:t>
+      </w:r>
+      <w:proofErr w:type="spellStart"/>
+      <w:r>
+        <w:rPr>
+          <w:rFonts w:ascii="Times New Roman" w:eastAsia="Times New Roman" w:hAnsi="Times New Roman" w:cs="Times New Roman"/>
+          <w:color w:val="000000"/>
+          <w:sz w:val="24"/>
+          <w:szCs w:val="24"/>
+          <w:lang w:val="es-AR"/>
+        </w:rPr>
+        <w:t>heatwaveR</w:t>
+      </w:r>
+      <w:proofErr w:type="spellEnd"/>
+      <w:r>
+        <w:rPr>
+          <w:rFonts w:ascii="Times New Roman" w:eastAsia="Times New Roman" w:hAnsi="Times New Roman" w:cs="Times New Roman"/>
+          <w:color w:val="000000"/>
+          <w:sz w:val="24"/>
+          <w:szCs w:val="24"/>
+          <w:lang w:val="es-AR"/>
+        </w:rPr>
+        <w:t xml:space="preserve">. Este </w:t>
+      </w:r>
+      <w:proofErr w:type="spellStart"/>
+      <w:r>
+        <w:rPr>
+          <w:rFonts w:ascii="Times New Roman" w:eastAsia="Times New Roman" w:hAnsi="Times New Roman" w:cs="Times New Roman"/>
+          <w:color w:val="000000"/>
+          <w:sz w:val="24"/>
+          <w:szCs w:val="24"/>
+          <w:lang w:val="es-AR"/>
+        </w:rPr>
+        <w:t>data</w:t>
+      </w:r>
+      <w:r>
+        <w:rPr>
+          <w:rFonts w:ascii="Times New Roman" w:eastAsia="Times New Roman" w:hAnsi="Times New Roman" w:cs="Times New Roman"/>
+          <w:color w:val="000000"/>
+          <w:sz w:val="24"/>
+          <w:szCs w:val="24"/>
+          <w:lang w:val="es-AR"/>
+        </w:rPr>
+        <w:t>set</w:t>
+      </w:r>
+      <w:proofErr w:type="spellEnd"/>
+      <w:r>
+        <w:rPr>
+          <w:rFonts w:ascii="Times New Roman" w:eastAsia="Times New Roman" w:hAnsi="Times New Roman" w:cs="Times New Roman"/>
+          <w:color w:val="000000"/>
+          <w:sz w:val="24"/>
+          <w:szCs w:val="24"/>
+          <w:lang w:val="es-AR"/>
+        </w:rPr>
+        <w:t xml:space="preserve"> contiene las temperaturas mí</w:t>
+      </w:r>
+      <w:r>
+        <w:rPr>
+          <w:rFonts w:ascii="Times New Roman" w:eastAsia="Times New Roman" w:hAnsi="Times New Roman" w:cs="Times New Roman"/>
+          <w:color w:val="000000"/>
+          <w:sz w:val="24"/>
+          <w:szCs w:val="24"/>
+          <w:lang w:val="es-AR"/>
+        </w:rPr>
+        <w:t>nimas y</w:t>
+      </w:r>
+      <w:r>
+        <w:rPr>
+          <w:rFonts w:ascii="Times New Roman" w:eastAsia="Times New Roman" w:hAnsi="Times New Roman" w:cs="Times New Roman"/>
+          <w:color w:val="000000"/>
+          <w:sz w:val="24"/>
+          <w:szCs w:val="24"/>
+          <w:lang w:val="es-AR"/>
+        </w:rPr>
+        <w:t xml:space="preserve"> má</w:t>
+      </w:r>
+      <w:r>
+        <w:rPr>
+          <w:rFonts w:ascii="Times New Roman" w:eastAsia="Times New Roman" w:hAnsi="Times New Roman" w:cs="Times New Roman"/>
+          <w:color w:val="000000"/>
+          <w:sz w:val="24"/>
+          <w:szCs w:val="24"/>
+          <w:lang w:val="es-AR"/>
+        </w:rPr>
+        <w:t>ximas diarias en grados Celsius registradas en Arge</w:t>
+      </w:r>
+      <w:r>
+        <w:rPr>
+          <w:rFonts w:ascii="Times New Roman" w:eastAsia="Times New Roman" w:hAnsi="Times New Roman" w:cs="Times New Roman"/>
+          <w:color w:val="000000"/>
+          <w:sz w:val="24"/>
+          <w:szCs w:val="24"/>
+          <w:lang w:val="es-AR"/>
+        </w:rPr>
+        <w:t>l durante el perí</w:t>
+      </w:r>
+      <w:r>
+        <w:rPr>
+          <w:rFonts w:ascii="Times New Roman" w:eastAsia="Times New Roman" w:hAnsi="Times New Roman" w:cs="Times New Roman"/>
+          <w:color w:val="000000"/>
+          <w:sz w:val="24"/>
+          <w:szCs w:val="24"/>
+          <w:lang w:val="es-AR"/>
+        </w:rPr>
+        <w:t>odo 01/01/1961 - 31/12/2005.</w:t>
+      </w:r>
+    </w:p>
+    <w:p>
+      <w:pPr>
+        <w:shd w:val="clear" w:color="auto" w:fill="FFFFFF"/>
+        <w:spacing w:after="0" w:line="360" w:lineRule="auto"/>
+        <w:jc w:val="both"/>
+        <w:rPr>
+          <w:rFonts w:ascii="Times New Roman" w:eastAsia="Times New Roman" w:hAnsi="Times New Roman" w:cs="Times New Roman"/>
+          <w:color w:val="000000"/>
+          <w:sz w:val="24"/>
+          <w:szCs w:val="24"/>
+          <w:lang w:val="es-AR"/>
+        </w:rPr>
+      </w:pPr>
+      <w:r>
+        <w:rPr>
+          <w:rFonts w:ascii="Times New Roman" w:eastAsia="Times New Roman" w:hAnsi="Times New Roman" w:cs="Times New Roman"/>
+          <w:color w:val="000000"/>
+          <w:sz w:val="24"/>
+          <w:szCs w:val="24"/>
+          <w:lang w:val="es-AR"/>
+        </w:rPr>
+        <w:t xml:space="preserve">La ciudad de Argel es la capital de Argelia y se encuentra situada en el litoral </w:t>
+      </w:r>
+      <w:proofErr w:type="spellStart"/>
+      <w:r>
+        <w:rPr>
+          <w:rFonts w:ascii="Times New Roman" w:eastAsia="Times New Roman" w:hAnsi="Times New Roman" w:cs="Times New Roman"/>
+          <w:color w:val="000000"/>
+          <w:sz w:val="24"/>
+          <w:szCs w:val="24"/>
+          <w:lang w:val="es-AR"/>
+        </w:rPr>
+        <w:t>mediterraneo</w:t>
+      </w:r>
+      <w:proofErr w:type="spellEnd"/>
+      <w:r>
+        <w:rPr>
+          <w:rFonts w:ascii="Times New Roman" w:eastAsia="Times New Roman" w:hAnsi="Times New Roman" w:cs="Times New Roman"/>
+          <w:color w:val="000000"/>
+          <w:sz w:val="24"/>
+          <w:szCs w:val="24"/>
+          <w:lang w:val="es-AR"/>
+        </w:rPr>
+        <w:t xml:space="preserve"> del continente africano, en 36°46′35″N 3°03′31″E. Como esta ciudad se ubica en el hemisferio norte, particularmente en una zona subtropic</w:t>
+      </w:r>
+      <w:r>
+        <w:rPr>
+          <w:rFonts w:ascii="Times New Roman" w:eastAsia="Times New Roman" w:hAnsi="Times New Roman" w:cs="Times New Roman"/>
+          <w:color w:val="000000"/>
+          <w:sz w:val="24"/>
+          <w:szCs w:val="24"/>
+          <w:lang w:val="es-AR"/>
+        </w:rPr>
+        <w:t>al y a orillas del mar Mediterrá</w:t>
+      </w:r>
+      <w:r>
+        <w:rPr>
+          <w:rFonts w:ascii="Times New Roman" w:eastAsia="Times New Roman" w:hAnsi="Times New Roman" w:cs="Times New Roman"/>
+          <w:color w:val="000000"/>
+          <w:sz w:val="24"/>
+          <w:szCs w:val="24"/>
+          <w:lang w:val="es-AR"/>
+        </w:rPr>
+        <w:t xml:space="preserve">neo, su </w:t>
+      </w:r>
+      <w:r>
+        <w:rPr>
+          <w:rFonts w:ascii="Times New Roman" w:eastAsia="Times New Roman" w:hAnsi="Times New Roman" w:cs="Times New Roman"/>
+          <w:color w:val="000000"/>
+          <w:sz w:val="24"/>
+          <w:szCs w:val="24"/>
+          <w:lang w:val="es-AR"/>
+        </w:rPr>
+        <w:t>climatología es mediterránea marí</w:t>
+      </w:r>
+      <w:r>
+        <w:rPr>
+          <w:rFonts w:ascii="Times New Roman" w:eastAsia="Times New Roman" w:hAnsi="Times New Roman" w:cs="Times New Roman"/>
+          <w:color w:val="000000"/>
+          <w:sz w:val="24"/>
+          <w:szCs w:val="24"/>
+          <w:lang w:val="es-AR"/>
+        </w:rPr>
+        <w:t>tima, con lo cual las temperaturas cumplen con un r</w:t>
+      </w:r>
+      <w:r>
+        <w:rPr>
+          <w:rFonts w:ascii="Times New Roman" w:eastAsia="Times New Roman" w:hAnsi="Times New Roman" w:cs="Times New Roman"/>
+          <w:color w:val="000000"/>
+          <w:sz w:val="24"/>
+          <w:szCs w:val="24"/>
+          <w:lang w:val="es-AR"/>
+        </w:rPr>
+        <w:t>égimen normal de temperaturas más frí</w:t>
+      </w:r>
+      <w:r>
+        <w:rPr>
+          <w:rFonts w:ascii="Times New Roman" w:eastAsia="Times New Roman" w:hAnsi="Times New Roman" w:cs="Times New Roman"/>
+          <w:color w:val="000000"/>
+          <w:sz w:val="24"/>
+          <w:szCs w:val="24"/>
+          <w:lang w:val="es-AR"/>
+        </w:rPr>
+        <w:t>as en los meses</w:t>
+      </w:r>
+      <w:r>
+        <w:rPr>
+          <w:rFonts w:ascii="Times New Roman" w:eastAsia="Times New Roman" w:hAnsi="Times New Roman" w:cs="Times New Roman"/>
+          <w:color w:val="000000"/>
+          <w:sz w:val="24"/>
+          <w:szCs w:val="24"/>
+          <w:lang w:val="es-AR"/>
+        </w:rPr>
+        <w:t xml:space="preserve"> </w:t>
+      </w:r>
+      <w:r>
+        <w:rPr>
+          <w:rFonts w:ascii="Times New Roman" w:eastAsia="Times New Roman" w:hAnsi="Times New Roman" w:cs="Times New Roman"/>
+          <w:color w:val="000000"/>
+          <w:sz w:val="24"/>
+          <w:szCs w:val="24"/>
+          <w:lang w:val="es-AR"/>
+        </w:rPr>
+        <w:t xml:space="preserve">invernales de DEF y </w:t>
+      </w:r>
+      <w:proofErr w:type="spellStart"/>
+      <w:r>
+        <w:rPr>
+          <w:rFonts w:ascii="Times New Roman" w:eastAsia="Times New Roman" w:hAnsi="Times New Roman" w:cs="Times New Roman"/>
+          <w:color w:val="000000"/>
+          <w:sz w:val="24"/>
+          <w:szCs w:val="24"/>
+          <w:lang w:val="es-AR"/>
+        </w:rPr>
+        <w:t>mas</w:t>
+      </w:r>
+      <w:proofErr w:type="spellEnd"/>
+      <w:r>
+        <w:rPr>
+          <w:rFonts w:ascii="Times New Roman" w:eastAsia="Times New Roman" w:hAnsi="Times New Roman" w:cs="Times New Roman"/>
+          <w:color w:val="000000"/>
+          <w:sz w:val="24"/>
+          <w:szCs w:val="24"/>
+          <w:lang w:val="es-AR"/>
+        </w:rPr>
+        <w:t xml:space="preserve"> c</w:t>
+      </w:r>
+      <w:r>
+        <w:rPr>
+          <w:rFonts w:ascii="Times New Roman" w:eastAsia="Times New Roman" w:hAnsi="Times New Roman" w:cs="Times New Roman"/>
+          <w:color w:val="000000"/>
+          <w:sz w:val="24"/>
+          <w:szCs w:val="24"/>
+          <w:lang w:val="es-AR"/>
+        </w:rPr>
+        <w:t>á</w:t>
+      </w:r>
+      <w:r>
+        <w:rPr>
+          <w:rFonts w:ascii="Times New Roman" w:eastAsia="Times New Roman" w:hAnsi="Times New Roman" w:cs="Times New Roman"/>
+          <w:color w:val="000000"/>
+          <w:sz w:val="24"/>
+          <w:szCs w:val="24"/>
+          <w:lang w:val="es-AR"/>
+        </w:rPr>
+        <w:t xml:space="preserve">lidas en el verano de JJA, aunque moderadas por la influencia de este gran cuerpo de agua. Es por eso </w:t>
+      </w:r>
+      <w:proofErr w:type="gramStart"/>
+      <w:r>
+        <w:rPr>
+          <w:rFonts w:ascii="Times New Roman" w:eastAsia="Times New Roman" w:hAnsi="Times New Roman" w:cs="Times New Roman"/>
+          <w:color w:val="000000"/>
+          <w:sz w:val="24"/>
+          <w:szCs w:val="24"/>
+          <w:lang w:val="es-AR"/>
+        </w:rPr>
+        <w:t>que</w:t>
+      </w:r>
+      <w:proofErr w:type="gramEnd"/>
+      <w:r>
+        <w:rPr>
+          <w:rFonts w:ascii="Times New Roman" w:eastAsia="Times New Roman" w:hAnsi="Times New Roman" w:cs="Times New Roman"/>
+          <w:color w:val="000000"/>
+          <w:sz w:val="24"/>
+          <w:szCs w:val="24"/>
+          <w:lang w:val="es-AR"/>
+        </w:rPr>
+        <w:t xml:space="preserve"> en verano,</w:t>
+      </w:r>
+      <w:r>
+        <w:rPr>
+          <w:rFonts w:ascii="Times New Roman" w:eastAsia="Times New Roman" w:hAnsi="Times New Roman" w:cs="Times New Roman"/>
+          <w:color w:val="000000"/>
+          <w:sz w:val="24"/>
+          <w:szCs w:val="24"/>
+          <w:lang w:val="es-AR"/>
+        </w:rPr>
+        <w:t xml:space="preserve"> </w:t>
+      </w:r>
+      <w:r>
+        <w:rPr>
+          <w:rFonts w:ascii="Times New Roman" w:eastAsia="Times New Roman" w:hAnsi="Times New Roman" w:cs="Times New Roman"/>
+          <w:color w:val="000000"/>
+          <w:sz w:val="24"/>
+          <w:szCs w:val="24"/>
+          <w:lang w:val="es-AR"/>
+        </w:rPr>
+        <w:t>gracias a las brisas</w:t>
+      </w:r>
+      <w:r>
+        <w:rPr>
+          <w:rFonts w:ascii="Times New Roman" w:eastAsia="Times New Roman" w:hAnsi="Times New Roman" w:cs="Times New Roman"/>
+          <w:color w:val="000000"/>
+          <w:sz w:val="24"/>
+          <w:szCs w:val="24"/>
+          <w:lang w:val="es-AR"/>
+        </w:rPr>
+        <w:t xml:space="preserve"> que vienen desde el mar, las má</w:t>
+      </w:r>
+      <w:r>
+        <w:rPr>
+          <w:rFonts w:ascii="Times New Roman" w:eastAsia="Times New Roman" w:hAnsi="Times New Roman" w:cs="Times New Roman"/>
+          <w:color w:val="000000"/>
+          <w:sz w:val="24"/>
+          <w:szCs w:val="24"/>
+          <w:lang w:val="es-AR"/>
+        </w:rPr>
+        <w:t>ximas no tiende a superar los 30°C; sin embargo, en esta ciudad se dan eventos de olas</w:t>
+      </w:r>
+      <w:r>
+        <w:rPr>
+          <w:rFonts w:ascii="Times New Roman" w:eastAsia="Times New Roman" w:hAnsi="Times New Roman" w:cs="Times New Roman"/>
+          <w:color w:val="000000"/>
+          <w:sz w:val="24"/>
+          <w:szCs w:val="24"/>
+          <w:lang w:val="es-AR"/>
+        </w:rPr>
+        <w:t xml:space="preserve"> </w:t>
+      </w:r>
+      <w:r>
+        <w:rPr>
+          <w:rFonts w:ascii="Times New Roman" w:eastAsia="Times New Roman" w:hAnsi="Times New Roman" w:cs="Times New Roman"/>
+          <w:color w:val="000000"/>
+          <w:sz w:val="24"/>
+          <w:szCs w:val="24"/>
+          <w:lang w:val="es-AR"/>
+        </w:rPr>
+        <w:t>de calor, especialmente cuando soplan los vientos del Sur provenientes del des</w:t>
+      </w:r>
+      <w:r>
+        <w:rPr>
+          <w:rFonts w:ascii="Times New Roman" w:eastAsia="Times New Roman" w:hAnsi="Times New Roman" w:cs="Times New Roman"/>
+          <w:color w:val="000000"/>
+          <w:sz w:val="24"/>
+          <w:szCs w:val="24"/>
+          <w:lang w:val="es-AR"/>
+        </w:rPr>
+        <w:t>ierto del Sahara, que son muy cá</w:t>
+      </w:r>
+      <w:r>
+        <w:rPr>
+          <w:rFonts w:ascii="Times New Roman" w:eastAsia="Times New Roman" w:hAnsi="Times New Roman" w:cs="Times New Roman"/>
+          <w:color w:val="000000"/>
+          <w:sz w:val="24"/>
+          <w:szCs w:val="24"/>
+          <w:lang w:val="es-AR"/>
+        </w:rPr>
+        <w:t>lidos.</w:t>
+      </w:r>
+    </w:p>
+    <w:p>
+      <w:pPr>
+        <w:shd w:val="clear" w:color="auto" w:fill="FFFFFF"/>
+        <w:spacing w:after="0" w:line="360" w:lineRule="auto"/>
+        <w:jc w:val="both"/>
+        <w:rPr>
+          <w:rFonts w:ascii="Times New Roman" w:eastAsia="Times New Roman" w:hAnsi="Times New Roman" w:cs="Times New Roman"/>
+          <w:color w:val="000000"/>
+          <w:sz w:val="24"/>
+          <w:szCs w:val="24"/>
+          <w:lang w:val="es-AR"/>
+        </w:rPr>
+      </w:pPr>
+    </w:p>
+    <w:p>
+      <w:pPr>
+        <w:shd w:val="clear" w:color="auto" w:fill="FFFFFF"/>
+        <w:spacing w:after="0" w:line="360" w:lineRule="auto"/>
+        <w:jc w:val="both"/>
+        <w:rPr>
+          <w:rFonts w:ascii="Times New Roman" w:eastAsia="Times New Roman" w:hAnsi="Times New Roman" w:cs="Times New Roman"/>
+          <w:color w:val="000000"/>
+          <w:sz w:val="24"/>
+          <w:szCs w:val="24"/>
+          <w:lang w:val="es-AR"/>
+        </w:rPr>
+      </w:pPr>
+    </w:p>
+    <w:p>
+      <w:pPr>
+        <w:shd w:val="clear" w:color="auto" w:fill="FFFFFF"/>
+        <w:spacing w:after="0" w:line="360" w:lineRule="auto"/>
+        <w:jc w:val="both"/>
+        <w:rPr>
+          <w:rFonts w:ascii="Times New Roman" w:eastAsia="Times New Roman" w:hAnsi="Times New Roman" w:cs="Times New Roman"/>
+          <w:color w:val="000000"/>
+          <w:sz w:val="24"/>
+          <w:szCs w:val="24"/>
+          <w:lang w:val="es-AR"/>
+        </w:rPr>
+      </w:pPr>
+    </w:p>
     <w:p>
       <w:pPr>
         <w:shd w:val="clear" w:color="auto" w:fill="FFFFFF"/>
@@ -1031,7 +1767,18 @@
           <w:szCs w:val="24"/>
           <w:lang w:val="es-AR"/>
         </w:rPr>
-        <w:t xml:space="preserve">i existe una sucesión de pares de números reales </w:t>
+        <w:t xml:space="preserve">i existe una sucesión de pares de números </w:t>
+      </w:r>
+      <w:r>
+        <w:rPr>
+          <w:rFonts w:ascii="Times New Roman" w:eastAsia="Times New Roman" w:hAnsi="Times New Roman" w:cs="Times New Roman"/>
+          <w:color w:val="000000"/>
+          <w:sz w:val="24"/>
+          <w:szCs w:val="24"/>
+          <w:lang w:val="es-AR"/>
+        </w:rPr>
+        <w:lastRenderedPageBreak/>
+        <w:t xml:space="preserve">reales </w:t>
       </w:r>
       <m:oMath>
         <m:r>
@@ -2976,7 +3723,6 @@
               <w:szCs w:val="24"/>
               <w:lang w:val="es-AR"/>
             </w:rPr>
-            <w:lastRenderedPageBreak/>
             <m:t>F</m:t>
           </m:r>
           <m:d>
@@ -3930,6 +4676,7 @@
           <w:szCs w:val="24"/>
           <w:lang w:val="es-AR"/>
         </w:rPr>
+        <w:lastRenderedPageBreak/>
         <w:t>Teniendo esto en cuenta entonces el Teorema de Fisher-</w:t>
       </w:r>
       <w:proofErr w:type="spellStart"/>
@@ -5900,7 +6647,6 @@
           <w:szCs w:val="24"/>
           <w:lang w:val="es-AR"/>
         </w:rPr>
-        <w:lastRenderedPageBreak/>
         <w:t xml:space="preserve">donde </w:t>
       </w:r>
       <m:oMath>
@@ -6397,17 +7143,7 @@
               <w:szCs w:val="24"/>
               <w:lang w:val="es-AR"/>
             </w:rPr>
-            <m:t>x</m:t>
-          </m:r>
-          <m:r>
-            <w:rPr>
-              <w:rFonts w:ascii="Cambria Math" w:eastAsia="Times New Roman" w:hAnsi="Cambria Math" w:cs="Times New Roman"/>
-              <w:color w:val="000000"/>
-              <w:sz w:val="24"/>
-              <w:szCs w:val="24"/>
-              <w:lang w:val="es-AR"/>
-            </w:rPr>
-            <m:t>=</m:t>
+            <m:t>x=</m:t>
           </m:r>
           <m:d>
             <m:dPr>
@@ -6589,17 +7325,7 @@
                       <w:szCs w:val="24"/>
                       <w:lang w:val="es-AR"/>
                     </w:rPr>
-                    <m:t xml:space="preserve">                  </m:t>
-                  </m:r>
-                  <m:r>
-                    <w:rPr>
-                      <w:rFonts w:ascii="Cambria Math" w:eastAsia="Times New Roman" w:hAnsi="Cambria Math" w:cs="Times New Roman"/>
-                      <w:color w:val="000000"/>
-                      <w:sz w:val="24"/>
-                      <w:szCs w:val="24"/>
-                      <w:lang w:val="es-AR"/>
-                    </w:rPr>
-                    <m:t xml:space="preserve">        ξ≠0</m:t>
+                    <m:t xml:space="preserve">                          ξ≠0</m:t>
                   </m:r>
                 </m:e>
                 <m:e>
@@ -6913,17 +7639,7 @@
             <w:szCs w:val="24"/>
             <w:lang w:val="es-AR"/>
           </w:rPr>
-          <m:t>ξ=0</m:t>
-        </m:r>
-        <m:r>
-          <w:rPr>
-            <w:rFonts w:ascii="Cambria Math" w:eastAsia="Times New Roman" w:hAnsi="Cambria Math" w:cs="Times New Roman"/>
-            <w:color w:val="000000"/>
-            <w:sz w:val="24"/>
-            <w:szCs w:val="24"/>
-            <w:lang w:val="es-AR"/>
-          </w:rPr>
-          <m:t>.</m:t>
+          <m:t>ξ=0.</m:t>
         </m:r>
       </m:oMath>
       <w:r>
@@ -6945,27 +7661,7 @@
             <w:szCs w:val="24"/>
             <w:lang w:val="es-AR"/>
           </w:rPr>
-          <m:t>ξ</m:t>
-        </m:r>
-        <m:r>
-          <w:rPr>
-            <w:rFonts w:ascii="Cambria Math" w:eastAsia="Times New Roman" w:hAnsi="Cambria Math" w:cs="Times New Roman"/>
-            <w:color w:val="000000"/>
-            <w:sz w:val="24"/>
-            <w:szCs w:val="24"/>
-            <w:lang w:val="es-AR"/>
-          </w:rPr>
-          <m:t>&lt;</m:t>
-        </m:r>
-        <m:r>
-          <w:rPr>
-            <w:rFonts w:ascii="Cambria Math" w:eastAsia="Times New Roman" w:hAnsi="Cambria Math" w:cs="Times New Roman"/>
-            <w:color w:val="000000"/>
-            <w:sz w:val="24"/>
-            <w:szCs w:val="24"/>
-            <w:lang w:val="es-AR"/>
-          </w:rPr>
-          <m:t>0</m:t>
+          <m:t>ξ&lt;0</m:t>
         </m:r>
       </m:oMath>
       <w:r>
@@ -7114,17 +7810,7 @@
             <w:szCs w:val="24"/>
             <w:lang w:val="es-AR"/>
           </w:rPr>
-          <m:t>ξ</m:t>
-        </m:r>
-        <m:r>
-          <w:rPr>
-            <w:rFonts w:ascii="Cambria Math" w:eastAsia="Times New Roman" w:hAnsi="Cambria Math" w:cs="Times New Roman"/>
-            <w:color w:val="000000"/>
-            <w:sz w:val="24"/>
-            <w:szCs w:val="24"/>
-            <w:lang w:val="es-AR"/>
-          </w:rPr>
-          <m:t>&gt;0</m:t>
+          <m:t>ξ&gt;0</m:t>
         </m:r>
       </m:oMath>
       <w:r>
@@ -7156,6 +7842,7 @@
           <w:sz w:val="24"/>
           <w:szCs w:val="24"/>
         </w:rPr>
+        <w:lastRenderedPageBreak/>
         <w:drawing>
           <wp:inline distT="0" distB="0" distL="0" distR="0" wp14:anchorId="2A3AE5C9" wp14:editId="308E157B">
             <wp:extent cx="4229100" cy="2827020"/>
@@ -7224,8 +7911,6 @@
         </w:rPr>
         <w:t>Figura</w:t>
       </w:r>
-      <w:bookmarkStart w:id="0" w:name="_GoBack"/>
-      <w:bookmarkEnd w:id="0"/>
       <w:r>
         <w:rPr>
           <w:lang w:val="es-AR"/>
@@ -7271,35 +7956,7 @@
           <w:rFonts w:cstheme="minorHAnsi"/>
           <w:lang w:val="es-AR"/>
         </w:rPr>
-        <w:t xml:space="preserve">ξ=-0.2, </w:t>
-      </w:r>
-      <w:r>
-        <w:rPr>
-          <w:rFonts w:cstheme="minorHAnsi"/>
-          <w:lang w:val="es-AR"/>
-        </w:rPr>
-        <w:t>ξ</w:t>
-      </w:r>
-      <w:r>
-        <w:rPr>
-          <w:rFonts w:cstheme="minorHAnsi"/>
-          <w:lang w:val="es-AR"/>
-        </w:rPr>
-        <w:t xml:space="preserve">=0 y </w:t>
-      </w:r>
-      <w:r>
-        <w:rPr>
-          <w:rFonts w:cstheme="minorHAnsi"/>
-          <w:lang w:val="es-AR"/>
-        </w:rPr>
-        <w:t>ξ</w:t>
-      </w:r>
-      <w:r>
-        <w:rPr>
-          <w:rFonts w:cstheme="minorHAnsi"/>
-          <w:lang w:val="es-AR"/>
-        </w:rPr>
-        <w:t>=0.2 respectivamente</w:t>
+        <w:t>ξ=-0.2, ξ=0 y ξ=0.2 respectivamente</w:t>
       </w:r>
       <w:r>
         <w:rPr>
@@ -8704,7 +9361,7 @@
 </file>
 
 <file path=customXml/itemProps1.xml><?xml version="1.0" encoding="utf-8"?>
-<ds:datastoreItem xmlns:ds="http://schemas.openxmlformats.org/officeDocument/2006/customXml" ds:itemID="{445E9ED3-8053-490C-ABA3-8B67C8E6B422}">
+<ds:datastoreItem xmlns:ds="http://schemas.openxmlformats.org/officeDocument/2006/customXml" ds:itemID="{3C4D2036-511D-4ADB-A1C3-D82A74C143AF}">
   <ds:schemaRefs>
     <ds:schemaRef ds:uri="http://schemas.openxmlformats.org/officeDocument/2006/bibliography"/>
   </ds:schemaRefs>

</xml_diff>

<commit_message>
Ultimo update de diapositivas y word que colgue en subir
</commit_message>
<xml_diff>
--- a/TeoriaDeModelos/Modelos_Analisis_Extremos.docx
+++ b/TeoriaDeModelos/Modelos_Analisis_Extremos.docx
@@ -2725,7 +2725,7 @@
         </w:numPr>
         <w:shd w:val="clear" w:color="auto" w:fill="FFFFFF"/>
         <w:spacing w:after="0" w:line="360" w:lineRule="auto"/>
-        <w:jc w:val="center"/>
+        <w:jc w:val="both"/>
         <w:rPr>
           <w:rFonts w:ascii="Times New Roman" w:eastAsia="Times New Roman" w:hAnsi="Times New Roman" w:cs="Times New Roman"/>
           <w:color w:val="000000"/>
@@ -2967,7 +2967,7 @@
         </w:numPr>
         <w:shd w:val="clear" w:color="auto" w:fill="FFFFFF"/>
         <w:spacing w:after="0" w:line="360" w:lineRule="auto"/>
-        <w:jc w:val="center"/>
+        <w:jc w:val="both"/>
         <w:rPr>
           <w:rFonts w:ascii="Times New Roman" w:eastAsia="Times New Roman" w:hAnsi="Times New Roman" w:cs="Times New Roman"/>
           <w:color w:val="000000"/>
@@ -3220,7 +3220,7 @@
         </w:numPr>
         <w:shd w:val="clear" w:color="auto" w:fill="FFFFFF"/>
         <w:spacing w:after="0" w:line="360" w:lineRule="auto"/>
-        <w:jc w:val="center"/>
+        <w:jc w:val="both"/>
         <w:rPr>
           <w:rFonts w:ascii="Times New Roman" w:eastAsia="Times New Roman" w:hAnsi="Times New Roman" w:cs="Times New Roman"/>
           <w:color w:val="000000"/>
@@ -4155,7 +4155,7 @@
           <w:tab w:val="left" w:pos="10206"/>
         </w:tabs>
         <w:spacing w:after="0" w:line="360" w:lineRule="auto"/>
-        <w:jc w:val="center"/>
+        <w:jc w:val="both"/>
         <w:rPr>
           <w:rFonts w:ascii="Times New Roman" w:eastAsia="Times New Roman" w:hAnsi="Times New Roman" w:cs="Times New Roman"/>
           <w:color w:val="000000"/>
@@ -5768,7 +5768,7 @@
           <w:tab w:val="left" w:pos="10206"/>
         </w:tabs>
         <w:spacing w:after="0" w:line="360" w:lineRule="auto"/>
-        <w:jc w:val="center"/>
+        <w:jc w:val="both"/>
         <w:rPr>
           <w:rFonts w:ascii="Times New Roman" w:eastAsia="Times New Roman" w:hAnsi="Times New Roman" w:cs="Times New Roman"/>
           <w:color w:val="000000"/>
@@ -11254,7 +11254,7 @@
           <w:tab w:val="left" w:pos="10206"/>
         </w:tabs>
         <w:spacing w:after="0" w:line="360" w:lineRule="auto"/>
-        <w:jc w:val="center"/>
+        <w:jc w:val="both"/>
       </w:pPr>
       <w:r>
         <w:rPr>
@@ -11318,7 +11318,7 @@
     <w:p>
       <w:pPr>
         <w:pStyle w:val="Descripcin"/>
-        <w:jc w:val="center"/>
+        <w:jc w:val="both"/>
         <w:rPr>
           <w:rFonts w:ascii="Times New Roman" w:eastAsia="Times New Roman" w:hAnsi="Times New Roman" w:cs="Times New Roman"/>
           <w:color w:val="000000"/>
@@ -12840,7 +12840,7 @@
       <w:pPr>
         <w:shd w:val="clear" w:color="auto" w:fill="FFFFFF"/>
         <w:spacing w:after="0" w:line="360" w:lineRule="auto"/>
-        <w:jc w:val="center"/>
+        <w:jc w:val="both"/>
         <w:rPr>
           <w:rFonts w:ascii="Times New Roman" w:eastAsia="Times New Roman" w:hAnsi="Times New Roman" w:cs="Times New Roman"/>
           <w:color w:val="000000"/>
@@ -13191,165 +13191,828 @@
     </w:p>
     <w:p>
       <w:pPr>
+        <w:pStyle w:val="NormalWeb"/>
         <w:shd w:val="clear" w:color="auto" w:fill="FFFFFF"/>
-        <w:spacing w:after="0" w:line="360" w:lineRule="auto"/>
-        <w:ind w:firstLine="720"/>
+        <w:spacing w:before="0" w:beforeAutospacing="0" w:after="150" w:afterAutospacing="0"/>
         <w:jc w:val="both"/>
         <w:rPr>
-          <w:rFonts w:ascii="Times New Roman" w:eastAsia="Times New Roman" w:hAnsi="Times New Roman" w:cs="Times New Roman"/>
-          <w:color w:val="000000"/>
-          <w:sz w:val="24"/>
-          <w:szCs w:val="24"/>
+          <w:color w:val="000000"/>
           <w:lang w:val="es-AR"/>
         </w:rPr>
       </w:pPr>
       <w:r>
         <w:rPr>
-          <w:rFonts w:ascii="Times New Roman" w:eastAsia="Times New Roman" w:hAnsi="Times New Roman" w:cs="Times New Roman"/>
-          <w:color w:val="000000"/>
-          <w:sz w:val="24"/>
-          <w:szCs w:val="24"/>
-          <w:lang w:val="es-AR"/>
-        </w:rPr>
-        <w:t xml:space="preserve">El error estándar o los intervalos de confianza para </w:t>
-      </w:r>
-      <m:oMath>
-        <m:sSub>
-          <m:sSubPr>
-            <m:ctrlPr>
-              <w:rPr>
-                <w:rFonts w:ascii="Cambria Math" w:eastAsia="Times New Roman" w:hAnsi="Cambria Math" w:cs="Times New Roman"/>
-                <w:i/>
-                <w:color w:val="000000"/>
-                <w:sz w:val="24"/>
-                <w:szCs w:val="24"/>
-                <w:lang w:val="es-AR"/>
-              </w:rPr>
-            </m:ctrlPr>
-          </m:sSubPr>
-          <m:e>
-            <m:r>
-              <w:rPr>
-                <w:rFonts w:ascii="Cambria Math" w:eastAsia="Times New Roman" w:hAnsi="Cambria Math" w:cs="Times New Roman"/>
-                <w:color w:val="000000"/>
-                <w:sz w:val="24"/>
-                <w:szCs w:val="24"/>
-                <w:lang w:val="es-AR"/>
-              </w:rPr>
-              <m:t>x</m:t>
-            </m:r>
-          </m:e>
-          <m:sub>
-            <m:r>
-              <w:rPr>
-                <w:rFonts w:ascii="Cambria Math" w:eastAsia="Times New Roman" w:hAnsi="Cambria Math" w:cs="Times New Roman"/>
-                <w:color w:val="000000"/>
-                <w:sz w:val="24"/>
-                <w:szCs w:val="24"/>
-                <w:lang w:val="es-AR"/>
-              </w:rPr>
-              <m:t>m</m:t>
-            </m:r>
-          </m:sub>
-        </m:sSub>
-      </m:oMath>
-      <w:r>
-        <w:rPr>
-          <w:rFonts w:ascii="Times New Roman" w:eastAsia="Times New Roman" w:hAnsi="Times New Roman" w:cs="Times New Roman"/>
-          <w:color w:val="000000"/>
-          <w:sz w:val="24"/>
-          <w:szCs w:val="24"/>
-          <w:lang w:val="es-AR"/>
-        </w:rPr>
-        <w:t xml:space="preserve"> puede obtenerse aplicando el Delta </w:t>
+          <w:color w:val="000000"/>
+          <w:lang w:val="es-AR"/>
+        </w:rPr>
+        <w:t>Nos enfrentamos entonces al problema de querer estimar un percentil que se encuentre en la cola de la distribución.</w:t>
+      </w:r>
+    </w:p>
+    <w:p>
+      <w:pPr>
+        <w:pStyle w:val="NormalWeb"/>
+        <w:shd w:val="clear" w:color="auto" w:fill="FFFFFF"/>
+        <w:spacing w:before="0" w:beforeAutospacing="0" w:after="150" w:afterAutospacing="0"/>
+        <w:jc w:val="both"/>
+        <w:rPr>
+          <w:color w:val="000000"/>
+          <w:lang w:val="es-AR"/>
+        </w:rPr>
+      </w:pPr>
+      <w:r>
+        <w:rPr>
+          <w:color w:val="000000"/>
+          <w:lang w:val="es-AR"/>
+        </w:rPr>
+        <w:t xml:space="preserve">Entonces tengamos en cuenta por ejemplo la distribución de </w:t>
       </w:r>
       <w:proofErr w:type="spellStart"/>
       <w:r>
         <w:rPr>
-          <w:rFonts w:ascii="Times New Roman" w:eastAsia="Times New Roman" w:hAnsi="Times New Roman" w:cs="Times New Roman"/>
-          <w:color w:val="000000"/>
-          <w:sz w:val="24"/>
-          <w:szCs w:val="24"/>
-          <w:lang w:val="es-AR"/>
-        </w:rPr>
-        <w:t>Method</w:t>
+          <w:color w:val="000000"/>
+          <w:lang w:val="es-AR"/>
+        </w:rPr>
+        <w:t>Gumbel</w:t>
       </w:r>
       <w:proofErr w:type="spellEnd"/>
       <w:r>
         <w:rPr>
-          <w:rFonts w:ascii="Times New Roman" w:eastAsia="Times New Roman" w:hAnsi="Times New Roman" w:cs="Times New Roman"/>
-          <w:color w:val="000000"/>
-          <w:sz w:val="24"/>
-          <w:szCs w:val="24"/>
-          <w:lang w:val="es-AR"/>
-        </w:rPr>
-        <w:t xml:space="preserve"> que vimos en clase</w:t>
-      </w:r>
-      <w:r>
-        <w:rPr>
-          <w:rFonts w:ascii="Times New Roman" w:eastAsia="Times New Roman" w:hAnsi="Times New Roman" w:cs="Times New Roman"/>
-          <w:color w:val="000000"/>
-          <w:sz w:val="24"/>
-          <w:szCs w:val="24"/>
-          <w:lang w:val="es-AR"/>
-        </w:rPr>
-        <w:t xml:space="preserve">, pero para ello es preciso primero calcular el error en la estimación de </w:t>
-      </w:r>
-      <m:oMath>
-        <m:sSub>
-          <m:sSubPr>
-            <m:ctrlPr>
-              <w:rPr>
-                <w:rFonts w:ascii="Cambria Math" w:eastAsia="Times New Roman" w:hAnsi="Cambria Math" w:cs="Times New Roman"/>
-                <w:i/>
-                <w:color w:val="000000"/>
-                <w:sz w:val="24"/>
-                <w:szCs w:val="24"/>
-                <w:lang w:val="es-AR"/>
-              </w:rPr>
-            </m:ctrlPr>
-          </m:sSubPr>
-          <m:e>
-            <m:r>
-              <w:rPr>
-                <w:rFonts w:ascii="Cambria Math" w:eastAsia="Times New Roman" w:hAnsi="Cambria Math" w:cs="Times New Roman"/>
-                <w:color w:val="000000"/>
-                <w:sz w:val="24"/>
-                <w:szCs w:val="24"/>
-                <w:lang w:val="es-AR"/>
-              </w:rPr>
-              <m:t>ζ</m:t>
-            </m:r>
-          </m:e>
-          <m:sub>
-            <m:r>
-              <w:rPr>
-                <w:rFonts w:ascii="Cambria Math" w:eastAsia="Times New Roman" w:hAnsi="Cambria Math" w:cs="Times New Roman"/>
-                <w:color w:val="000000"/>
-                <w:sz w:val="24"/>
-                <w:szCs w:val="24"/>
-                <w:lang w:val="es-AR"/>
-              </w:rPr>
-              <m:t>u</m:t>
-            </m:r>
-          </m:sub>
-        </m:sSub>
-      </m:oMath>
-      <w:r>
-        <w:rPr>
-          <w:rFonts w:ascii="Times New Roman" w:eastAsia="Times New Roman" w:hAnsi="Times New Roman" w:cs="Times New Roman"/>
-          <w:color w:val="000000"/>
-          <w:sz w:val="24"/>
-          <w:szCs w:val="24"/>
-          <w:lang w:val="es-AR"/>
-        </w:rPr>
-        <w:t xml:space="preserve">. Por propiedades de la distribución binomial que no vale la pena profundizar, </w:t>
+          <w:color w:val="000000"/>
+          <w:lang w:val="es-AR"/>
+        </w:rPr>
+        <w:t>. El nivel de retorno es este que está acá.</w:t>
+      </w:r>
+    </w:p>
+    <w:p>
+      <w:pPr>
+        <w:pStyle w:val="NormalWeb"/>
+        <w:shd w:val="clear" w:color="auto" w:fill="FFFFFF"/>
+        <w:spacing w:before="0" w:beforeAutospacing="0" w:after="150" w:afterAutospacing="0"/>
+        <w:jc w:val="both"/>
+        <w:rPr>
+          <w:color w:val="000000"/>
+          <w:lang w:val="es-AR"/>
+        </w:rPr>
+      </w:pPr>
+      <m:oMathPara>
+        <m:oMath>
+          <m:sSub>
+            <m:sSubPr>
+              <m:ctrlPr>
+                <w:rPr>
+                  <w:rFonts w:ascii="Cambria Math" w:hAnsi="Cambria Math"/>
+                  <w:color w:val="000000"/>
+                  <w:lang w:val="es-AR"/>
+                </w:rPr>
+              </m:ctrlPr>
+            </m:sSubPr>
+            <m:e>
+              <m:r>
+                <w:rPr>
+                  <w:rFonts w:ascii="Cambria Math" w:hAnsi="Cambria Math"/>
+                  <w:color w:val="000000"/>
+                  <w:lang w:val="es-AR"/>
+                </w:rPr>
+                <m:t>x</m:t>
+              </m:r>
+            </m:e>
+            <m:sub>
+              <m:r>
+                <w:rPr>
+                  <w:rFonts w:ascii="Cambria Math" w:hAnsi="Cambria Math"/>
+                  <w:color w:val="000000"/>
+                  <w:lang w:val="es-AR"/>
+                </w:rPr>
+                <m:t>p</m:t>
+              </m:r>
+            </m:sub>
+          </m:sSub>
+          <m:r>
+            <m:rPr>
+              <m:sty m:val="p"/>
+            </m:rPr>
+            <w:rPr>
+              <w:rFonts w:ascii="Cambria Math" w:hAnsi="Cambria Math"/>
+              <w:color w:val="000000"/>
+              <w:lang w:val="es-AR"/>
+            </w:rPr>
+            <m:t xml:space="preserve">=μ-σ </m:t>
+          </m:r>
+          <m:func>
+            <m:funcPr>
+              <m:ctrlPr>
+                <w:rPr>
+                  <w:rFonts w:ascii="Cambria Math" w:hAnsi="Cambria Math"/>
+                  <w:color w:val="000000"/>
+                  <w:lang w:val="es-AR"/>
+                </w:rPr>
+              </m:ctrlPr>
+            </m:funcPr>
+            <m:fName>
+              <m:r>
+                <m:rPr>
+                  <m:sty m:val="p"/>
+                </m:rPr>
+                <w:rPr>
+                  <w:rFonts w:ascii="Cambria Math" w:hAnsi="Cambria Math"/>
+                  <w:color w:val="000000"/>
+                  <w:lang w:val="es-AR"/>
+                </w:rPr>
+                <m:t>log</m:t>
+              </m:r>
+            </m:fName>
+            <m:e>
+              <m:d>
+                <m:dPr>
+                  <m:ctrlPr>
+                    <w:rPr>
+                      <w:rFonts w:ascii="Cambria Math" w:hAnsi="Cambria Math"/>
+                      <w:color w:val="000000"/>
+                      <w:lang w:val="es-AR"/>
+                    </w:rPr>
+                  </m:ctrlPr>
+                </m:dPr>
+                <m:e>
+                  <m:r>
+                    <m:rPr>
+                      <m:sty m:val="p"/>
+                    </m:rPr>
+                    <w:rPr>
+                      <w:rFonts w:ascii="Cambria Math" w:hAnsi="Cambria Math"/>
+                      <w:color w:val="000000"/>
+                      <w:lang w:val="es-AR"/>
+                    </w:rPr>
+                    <m:t>-</m:t>
+                  </m:r>
+                  <m:func>
+                    <m:funcPr>
+                      <m:ctrlPr>
+                        <w:rPr>
+                          <w:rFonts w:ascii="Cambria Math" w:hAnsi="Cambria Math"/>
+                          <w:color w:val="000000"/>
+                          <w:lang w:val="es-AR"/>
+                        </w:rPr>
+                      </m:ctrlPr>
+                    </m:funcPr>
+                    <m:fName>
+                      <m:r>
+                        <m:rPr>
+                          <m:sty m:val="p"/>
+                        </m:rPr>
+                        <w:rPr>
+                          <w:rFonts w:ascii="Cambria Math" w:hAnsi="Cambria Math"/>
+                          <w:color w:val="000000"/>
+                          <w:lang w:val="es-AR"/>
+                        </w:rPr>
+                        <m:t>log</m:t>
+                      </m:r>
+                    </m:fName>
+                    <m:e>
+                      <m:d>
+                        <m:dPr>
+                          <m:ctrlPr>
+                            <w:rPr>
+                              <w:rFonts w:ascii="Cambria Math" w:hAnsi="Cambria Math"/>
+                              <w:color w:val="000000"/>
+                              <w:lang w:val="es-AR"/>
+                            </w:rPr>
+                          </m:ctrlPr>
+                        </m:dPr>
+                        <m:e>
+                          <m:r>
+                            <m:rPr>
+                              <m:sty m:val="p"/>
+                            </m:rPr>
+                            <w:rPr>
+                              <w:rFonts w:ascii="Cambria Math" w:hAnsi="Cambria Math"/>
+                              <w:color w:val="000000"/>
+                              <w:lang w:val="es-AR"/>
+                            </w:rPr>
+                            <m:t>1-</m:t>
+                          </m:r>
+                          <m:r>
+                            <w:rPr>
+                              <w:rFonts w:ascii="Cambria Math" w:hAnsi="Cambria Math"/>
+                              <w:color w:val="000000"/>
+                              <w:lang w:val="es-AR"/>
+                            </w:rPr>
+                            <m:t>p</m:t>
+                          </m:r>
+                        </m:e>
+                      </m:d>
+                    </m:e>
+                  </m:func>
+                </m:e>
+              </m:d>
+            </m:e>
+          </m:func>
+        </m:oMath>
+      </m:oMathPara>
+    </w:p>
+    <w:p>
+      <w:pPr>
+        <w:pStyle w:val="NormalWeb"/>
+        <w:shd w:val="clear" w:color="auto" w:fill="FFFFFF"/>
+        <w:spacing w:before="0" w:beforeAutospacing="0" w:after="150" w:afterAutospacing="0"/>
+        <w:jc w:val="both"/>
+        <w:rPr>
+          <w:color w:val="000000"/>
+          <w:lang w:val="es-AR"/>
+        </w:rPr>
+      </w:pPr>
+      <w:r>
+        <w:rPr>
+          <w:color w:val="000000"/>
+          <w:lang w:val="es-AR"/>
+        </w:rPr>
+        <w:t>Entonces t</w:t>
+      </w:r>
+      <w:r>
+        <w:rPr>
+          <w:color w:val="000000"/>
+          <w:lang w:val="es-AR"/>
+        </w:rPr>
+        <w:t xml:space="preserve">enemos el estimador de </w:t>
+      </w:r>
+      <w:proofErr w:type="spellStart"/>
+      <w:r>
+        <w:rPr>
+          <w:color w:val="000000"/>
+          <w:lang w:val="es-AR"/>
+        </w:rPr>
+        <w:t>xp</w:t>
+      </w:r>
+      <w:proofErr w:type="spellEnd"/>
+      <w:r>
+        <w:rPr>
+          <w:color w:val="000000"/>
+          <w:lang w:val="es-AR"/>
+        </w:rPr>
+        <w:t xml:space="preserve"> a partir de estimar los parámetros de la distribución: mu y sigma, porque </w:t>
+      </w:r>
+      <w:proofErr w:type="spellStart"/>
+      <w:r>
+        <w:rPr>
+          <w:color w:val="000000"/>
+          <w:lang w:val="es-AR"/>
+        </w:rPr>
+        <w:t>xp</w:t>
+      </w:r>
+      <w:proofErr w:type="spellEnd"/>
+      <w:r>
+        <w:rPr>
+          <w:color w:val="000000"/>
+          <w:lang w:val="es-AR"/>
+        </w:rPr>
+        <w:t xml:space="preserve"> seguía una fórmula como la que vimos anteriormente. Es decir, </w:t>
+      </w:r>
+      <w:proofErr w:type="gramStart"/>
+      <w:r>
+        <w:rPr>
+          <w:color w:val="000000"/>
+          <w:lang w:val="es-AR"/>
+        </w:rPr>
+        <w:t>que</w:t>
+      </w:r>
+      <w:proofErr w:type="gramEnd"/>
+      <w:r>
+        <w:rPr>
+          <w:color w:val="000000"/>
+          <w:lang w:val="es-AR"/>
+        </w:rPr>
+        <w:t xml:space="preserve"> si conocemos a mu y sigma, también conocemos a </w:t>
+      </w:r>
+      <w:proofErr w:type="spellStart"/>
+      <w:r>
+        <w:rPr>
+          <w:color w:val="000000"/>
+          <w:lang w:val="es-AR"/>
+        </w:rPr>
+        <w:t>xp</w:t>
+      </w:r>
+      <w:proofErr w:type="spellEnd"/>
+      <w:r>
+        <w:rPr>
+          <w:color w:val="000000"/>
+          <w:lang w:val="es-AR"/>
+        </w:rPr>
+        <w:t xml:space="preserve">. Pero conocer a </w:t>
+      </w:r>
+      <w:proofErr w:type="spellStart"/>
+      <w:r>
+        <w:rPr>
+          <w:color w:val="000000"/>
+          <w:lang w:val="es-AR"/>
+        </w:rPr>
+        <w:t>xp</w:t>
+      </w:r>
+      <w:proofErr w:type="spellEnd"/>
+      <w:r>
+        <w:rPr>
+          <w:color w:val="000000"/>
+          <w:lang w:val="es-AR"/>
+        </w:rPr>
+        <w:t xml:space="preserve"> de este modo tiene un costo. Entonces tenemos que hablar de errores de estimación y de intervalos de confianza.</w:t>
+      </w:r>
+      <w:r>
+        <w:rPr>
+          <w:color w:val="000000"/>
+          <w:lang w:val="es-AR"/>
+        </w:rPr>
+        <w:t xml:space="preserve"> </w:t>
+      </w:r>
+    </w:p>
+    <w:p>
+      <w:pPr>
+        <w:pStyle w:val="NormalWeb"/>
+        <w:shd w:val="clear" w:color="auto" w:fill="FFFFFF"/>
+        <w:spacing w:before="0" w:beforeAutospacing="0" w:after="150" w:afterAutospacing="0"/>
+        <w:jc w:val="both"/>
+        <w:rPr>
+          <w:color w:val="000000"/>
+          <w:lang w:val="es-AR"/>
+        </w:rPr>
+      </w:pPr>
+      <w:r>
+        <w:rPr>
+          <w:color w:val="000000"/>
+          <w:lang w:val="es-AR"/>
+        </w:rPr>
+        <w:t xml:space="preserve">Como la estimación de </w:t>
+      </w:r>
+      <w:proofErr w:type="spellStart"/>
+      <w:r>
+        <w:rPr>
+          <w:color w:val="000000"/>
+          <w:lang w:val="es-AR"/>
+        </w:rPr>
+        <w:t>xp</w:t>
+      </w:r>
+      <w:proofErr w:type="spellEnd"/>
+      <w:r>
+        <w:rPr>
+          <w:color w:val="000000"/>
+          <w:lang w:val="es-AR"/>
+        </w:rPr>
+        <w:t xml:space="preserve"> depende de las estimaciones de mu y sigma, tenemos una expresió</w:t>
+      </w:r>
+      <w:r>
+        <w:rPr>
+          <w:color w:val="000000"/>
+          <w:lang w:val="es-AR"/>
+        </w:rPr>
+        <w:t>n que relac</w:t>
+      </w:r>
+      <w:r>
+        <w:rPr>
+          <w:color w:val="000000"/>
+          <w:lang w:val="es-AR"/>
+        </w:rPr>
+        <w:t xml:space="preserve">iona la varianza del estimador </w:t>
+      </w:r>
+      <w:proofErr w:type="spellStart"/>
+      <w:r>
+        <w:rPr>
+          <w:color w:val="000000"/>
+          <w:lang w:val="es-AR"/>
+        </w:rPr>
+        <w:t>xp</w:t>
+      </w:r>
+      <w:proofErr w:type="spellEnd"/>
+      <w:r>
+        <w:rPr>
+          <w:color w:val="000000"/>
+          <w:lang w:val="es-AR"/>
+        </w:rPr>
+        <w:t xml:space="preserve"> con la matriz de varianzas-covarianzas de las estimaciones</w:t>
+      </w:r>
+      <w:r>
+        <w:rPr>
+          <w:color w:val="000000"/>
+          <w:lang w:val="es-AR"/>
+        </w:rPr>
+        <w:t xml:space="preserve"> de </w:t>
+      </w:r>
+      <w:r>
+        <w:rPr>
+          <w:color w:val="000000"/>
+          <w:lang w:val="es-AR"/>
+        </w:rPr>
+        <w:t>los parámetros mu y sigma, la cual es</w:t>
+      </w:r>
+      <w:r>
+        <w:rPr>
+          <w:color w:val="000000"/>
+          <w:lang w:val="es-AR"/>
+        </w:rPr>
+        <w:t xml:space="preserve"> esta que tenemos acá. </w:t>
+      </w:r>
+    </w:p>
+    <w:p>
+      <w:pPr>
+        <w:pStyle w:val="NormalWeb"/>
+        <w:shd w:val="clear" w:color="auto" w:fill="FFFFFF"/>
+        <w:spacing w:before="0" w:beforeAutospacing="0" w:after="150" w:afterAutospacing="0"/>
+        <w:jc w:val="both"/>
+        <w:rPr>
+          <w:color w:val="000000"/>
+          <w:lang w:val="es-AR"/>
+        </w:rPr>
+      </w:pPr>
+      <m:oMathPara>
+        <m:oMath>
+          <m:r>
+            <w:rPr>
+              <w:rFonts w:ascii="Cambria Math" w:hAnsi="Cambria Math"/>
+              <w:color w:val="000000"/>
+              <w:lang w:val="es-AR"/>
+            </w:rPr>
+            <m:t>Var</m:t>
+          </m:r>
+          <m:d>
+            <m:dPr>
+              <m:ctrlPr>
+                <w:rPr>
+                  <w:rFonts w:ascii="Cambria Math" w:hAnsi="Cambria Math"/>
+                  <w:color w:val="000000"/>
+                  <w:lang w:val="es-AR"/>
+                </w:rPr>
+              </m:ctrlPr>
+            </m:dPr>
+            <m:e>
+              <m:acc>
+                <m:accPr>
+                  <m:ctrlPr>
+                    <w:rPr>
+                      <w:rFonts w:ascii="Cambria Math" w:hAnsi="Cambria Math"/>
+                      <w:color w:val="000000"/>
+                      <w:lang w:val="es-AR"/>
+                    </w:rPr>
+                  </m:ctrlPr>
+                </m:accPr>
+                <m:e>
+                  <m:sSub>
+                    <m:sSubPr>
+                      <m:ctrlPr>
+                        <w:rPr>
+                          <w:rFonts w:ascii="Cambria Math" w:hAnsi="Cambria Math"/>
+                          <w:color w:val="000000"/>
+                          <w:lang w:val="es-AR"/>
+                        </w:rPr>
+                      </m:ctrlPr>
+                    </m:sSubPr>
+                    <m:e>
+                      <m:r>
+                        <w:rPr>
+                          <w:rFonts w:ascii="Cambria Math" w:hAnsi="Cambria Math"/>
+                          <w:color w:val="000000"/>
+                          <w:lang w:val="es-AR"/>
+                        </w:rPr>
+                        <m:t>x</m:t>
+                      </m:r>
+                    </m:e>
+                    <m:sub>
+                      <m:r>
+                        <w:rPr>
+                          <w:rFonts w:ascii="Cambria Math" w:hAnsi="Cambria Math"/>
+                          <w:color w:val="000000"/>
+                          <w:lang w:val="es-AR"/>
+                        </w:rPr>
+                        <m:t>p</m:t>
+                      </m:r>
+                    </m:sub>
+                  </m:sSub>
+                </m:e>
+              </m:acc>
+            </m:e>
+          </m:d>
+          <m:r>
+            <m:rPr>
+              <m:sty m:val="p"/>
+            </m:rPr>
+            <w:rPr>
+              <w:rFonts w:ascii="Cambria Math" w:hAnsi="Cambria Math"/>
+              <w:color w:val="000000"/>
+              <w:lang w:val="es-AR"/>
+            </w:rPr>
+            <m:t>≈</m:t>
+          </m:r>
+          <m:r>
+            <w:rPr>
+              <w:rFonts w:ascii="Cambria Math" w:hAnsi="Cambria Math"/>
+              <w:color w:val="000000"/>
+              <w:lang w:val="es-AR"/>
+            </w:rPr>
+            <m:t>∇</m:t>
+          </m:r>
+          <m:sSubSup>
+            <m:sSubSupPr>
+              <m:ctrlPr>
+                <w:rPr>
+                  <w:rFonts w:ascii="Cambria Math" w:hAnsi="Cambria Math"/>
+                  <w:color w:val="000000"/>
+                  <w:lang w:val="es-AR"/>
+                </w:rPr>
+              </m:ctrlPr>
+            </m:sSubSupPr>
+            <m:e>
+              <m:r>
+                <w:rPr>
+                  <w:rFonts w:ascii="Cambria Math" w:hAnsi="Cambria Math"/>
+                  <w:color w:val="000000"/>
+                  <w:lang w:val="es-AR"/>
+                </w:rPr>
+                <m:t>x</m:t>
+              </m:r>
+            </m:e>
+            <m:sub>
+              <m:r>
+                <w:rPr>
+                  <w:rFonts w:ascii="Cambria Math" w:hAnsi="Cambria Math"/>
+                  <w:color w:val="000000"/>
+                  <w:lang w:val="es-AR"/>
+                </w:rPr>
+                <m:t>p</m:t>
+              </m:r>
+            </m:sub>
+            <m:sup>
+              <m:r>
+                <w:rPr>
+                  <w:rFonts w:ascii="Cambria Math" w:hAnsi="Cambria Math"/>
+                  <w:color w:val="000000"/>
+                  <w:lang w:val="es-AR"/>
+                </w:rPr>
+                <m:t>T</m:t>
+              </m:r>
+            </m:sup>
+          </m:sSubSup>
+          <m:r>
+            <m:rPr>
+              <m:sty m:val="p"/>
+            </m:rPr>
+            <w:rPr>
+              <w:rFonts w:ascii="Cambria Math" w:hAnsi="Cambria Math"/>
+              <w:color w:val="000000"/>
+              <w:lang w:val="es-AR"/>
+            </w:rPr>
+            <m:t> </m:t>
+          </m:r>
+          <m:r>
+            <w:rPr>
+              <w:rFonts w:ascii="Cambria Math" w:hAnsi="Cambria Math"/>
+              <w:color w:val="000000"/>
+              <w:lang w:val="es-AR"/>
+            </w:rPr>
+            <m:t>V</m:t>
+          </m:r>
+          <m:r>
+            <m:rPr>
+              <m:sty m:val="p"/>
+            </m:rPr>
+            <w:rPr>
+              <w:rFonts w:ascii="Cambria Math" w:hAnsi="Cambria Math"/>
+              <w:color w:val="000000"/>
+              <w:lang w:val="es-AR"/>
+            </w:rPr>
+            <m:t> </m:t>
+          </m:r>
+          <m:r>
+            <w:rPr>
+              <w:rFonts w:ascii="Cambria Math" w:hAnsi="Cambria Math"/>
+              <w:color w:val="000000"/>
+              <w:lang w:val="es-AR"/>
+            </w:rPr>
+            <m:t>∇</m:t>
+          </m:r>
+          <m:sSub>
+            <m:sSubPr>
+              <m:ctrlPr>
+                <w:rPr>
+                  <w:rFonts w:ascii="Cambria Math" w:hAnsi="Cambria Math"/>
+                  <w:color w:val="000000"/>
+                  <w:lang w:val="es-AR"/>
+                </w:rPr>
+              </m:ctrlPr>
+            </m:sSubPr>
+            <m:e>
+              <m:r>
+                <w:rPr>
+                  <w:rFonts w:ascii="Cambria Math" w:hAnsi="Cambria Math"/>
+                  <w:color w:val="000000"/>
+                  <w:lang w:val="es-AR"/>
+                </w:rPr>
+                <m:t>x</m:t>
+              </m:r>
+            </m:e>
+            <m:sub>
+              <m:r>
+                <w:rPr>
+                  <w:rFonts w:ascii="Cambria Math" w:hAnsi="Cambria Math"/>
+                  <w:color w:val="000000"/>
+                  <w:lang w:val="es-AR"/>
+                </w:rPr>
+                <m:t>p</m:t>
+              </m:r>
+            </m:sub>
+          </m:sSub>
+        </m:oMath>
+      </m:oMathPara>
+    </w:p>
+    <w:p>
+      <w:pPr>
+        <w:pStyle w:val="NormalWeb"/>
+        <w:shd w:val="clear" w:color="auto" w:fill="FFFFFF"/>
+        <w:spacing w:before="0" w:beforeAutospacing="0" w:after="150" w:afterAutospacing="0"/>
+        <w:jc w:val="both"/>
+        <w:rPr>
+          <w:color w:val="000000"/>
+          <w:lang w:val="es-AR"/>
+        </w:rPr>
+      </w:pPr>
+      <w:r>
+        <w:rPr>
+          <w:color w:val="000000"/>
+          <w:lang w:val="es-AR"/>
+        </w:rPr>
+        <w:t>Donde el tercer multiplicando es el vector de derivadas parciales de los estimadores para mu y sigma con respecto a cada una</w:t>
+      </w:r>
+    </w:p>
+    <w:p>
+      <w:pPr>
+        <w:pStyle w:val="NormalWeb"/>
+        <w:shd w:val="clear" w:color="auto" w:fill="FFFFFF"/>
+        <w:spacing w:before="0" w:beforeAutospacing="0" w:after="150" w:afterAutospacing="0"/>
+        <w:jc w:val="both"/>
+        <w:rPr>
+          <w:color w:val="000000"/>
+          <w:lang w:val="es-AR"/>
+        </w:rPr>
+      </w:pPr>
+      <w:r>
+        <w:rPr>
+          <w:color w:val="000000"/>
+          <w:lang w:val="es-AR"/>
+        </w:rPr>
+        <w:t>Y V es la matriz de 2x2 de varianza covarianza de los estimadores de mu y sigma</w:t>
+      </w:r>
+      <w:r>
+        <w:rPr>
+          <w:color w:val="000000"/>
+          <w:lang w:val="es-AR"/>
+        </w:rPr>
+        <w:t>.</w:t>
+      </w:r>
+    </w:p>
+    <w:p>
+      <w:pPr>
+        <w:pStyle w:val="NormalWeb"/>
+        <w:shd w:val="clear" w:color="auto" w:fill="FFFFFF"/>
+        <w:spacing w:before="0" w:beforeAutospacing="0" w:after="150" w:afterAutospacing="0"/>
+        <w:jc w:val="both"/>
+        <w:rPr>
+          <w:color w:val="000000"/>
+          <w:lang w:val="es-AR"/>
+        </w:rPr>
+      </w:pPr>
+      <w:r>
+        <w:rPr>
+          <w:color w:val="000000"/>
+          <w:lang w:val="es-AR"/>
+        </w:rPr>
+        <w:t>Ahora bien, e</w:t>
+      </w:r>
+      <w:r>
+        <w:rPr>
+          <w:color w:val="000000"/>
+          <w:lang w:val="es-AR"/>
+        </w:rPr>
+        <w:t>n </w:t>
+      </w:r>
+      <w:hyperlink r:id="rId9" w:tooltip="Estadística" w:history="1">
+        <w:r>
+          <w:rPr>
+            <w:color w:val="000000"/>
+            <w:lang w:val="es-AR"/>
+          </w:rPr>
+          <w:t>estadística</w:t>
+        </w:r>
+      </w:hyperlink>
+      <w:r>
+        <w:rPr>
+          <w:color w:val="000000"/>
+          <w:lang w:val="es-AR"/>
+        </w:rPr>
+        <w:t>, se llama intervalo de confianza a un par o varios pares de números entre los cuales se estima que estará cierto valor desconocido con un determinado nivel de confianza.</w:t>
+      </w:r>
+      <w:r>
+        <w:rPr>
+          <w:color w:val="000000"/>
+          <w:lang w:val="es-AR"/>
+        </w:rPr>
+        <w:t xml:space="preserve"> Esto es algo que ya vimos a lo largo de la </w:t>
+      </w:r>
+      <w:proofErr w:type="gramStart"/>
+      <w:r>
+        <w:rPr>
+          <w:color w:val="000000"/>
+          <w:lang w:val="es-AR"/>
+        </w:rPr>
+        <w:t>materia</w:t>
+      </w:r>
+      <w:proofErr w:type="gramEnd"/>
+      <w:r>
+        <w:rPr>
+          <w:color w:val="000000"/>
+          <w:lang w:val="es-AR"/>
+        </w:rPr>
+        <w:t xml:space="preserve"> pero es algo no muy explorado para niveles de retorno.</w:t>
+      </w:r>
+    </w:p>
+    <w:p>
+      <w:pPr>
+        <w:pStyle w:val="NormalWeb"/>
+        <w:shd w:val="clear" w:color="auto" w:fill="FFFFFF"/>
+        <w:spacing w:before="0" w:beforeAutospacing="0" w:after="150" w:afterAutospacing="0"/>
+        <w:jc w:val="both"/>
+        <w:rPr>
+          <w:color w:val="000000"/>
+          <w:lang w:val="es-AR"/>
+        </w:rPr>
+      </w:pPr>
+      <w:r>
+        <w:rPr>
+          <w:color w:val="000000"/>
+          <w:lang w:val="es-AR"/>
+        </w:rPr>
+        <w:t xml:space="preserve">Tenemos un valor estimado, y tenemos un error en la estimación. Ya </w:t>
+      </w:r>
+      <w:r>
+        <w:rPr>
+          <w:color w:val="000000"/>
+          <w:lang w:val="es-AR"/>
+        </w:rPr>
+        <w:t>tenemos todo para construir el intervalo de confianza que nos permita no solo ten</w:t>
+      </w:r>
+      <w:r>
+        <w:rPr>
+          <w:color w:val="000000"/>
+          <w:lang w:val="es-AR"/>
+        </w:rPr>
+        <w:t xml:space="preserve">er una estimación del percentil, sino, </w:t>
+      </w:r>
+      <w:r>
+        <w:rPr>
+          <w:color w:val="000000"/>
+          <w:lang w:val="es-AR"/>
+        </w:rPr>
+        <w:t>además, una medida de cuánto puede variar (para alguna probabilidad)</w:t>
+      </w:r>
+      <w:r>
+        <w:rPr>
+          <w:color w:val="000000"/>
+          <w:lang w:val="es-AR"/>
+        </w:rPr>
+        <w:t>.</w:t>
       </w:r>
     </w:p>
     <w:p>
       <w:pPr>
         <w:shd w:val="clear" w:color="auto" w:fill="FFFFFF"/>
-        <w:spacing w:after="0" w:line="360" w:lineRule="auto"/>
+        <w:spacing w:after="150" w:line="240" w:lineRule="auto"/>
+        <w:jc w:val="both"/>
+        <w:rPr>
+          <w:rFonts w:ascii="Times New Roman" w:eastAsia="Times New Roman" w:hAnsi="Times New Roman" w:cs="Times New Roman"/>
+          <w:color w:val="000000"/>
+          <w:sz w:val="24"/>
+          <w:szCs w:val="24"/>
+          <w:lang w:val="es-AR"/>
+        </w:rPr>
+      </w:pPr>
+      <w:r>
+        <w:rPr>
+          <w:rFonts w:ascii="Times New Roman" w:eastAsia="Times New Roman" w:hAnsi="Times New Roman" w:cs="Times New Roman"/>
+          <w:color w:val="000000"/>
+          <w:sz w:val="24"/>
+          <w:szCs w:val="24"/>
+          <w:lang w:val="es-AR"/>
+        </w:rPr>
+        <w:t>Un intervalo de confianza está</w:t>
+      </w:r>
+      <w:r>
+        <w:rPr>
+          <w:rFonts w:ascii="Times New Roman" w:eastAsia="Times New Roman" w:hAnsi="Times New Roman" w:cs="Times New Roman"/>
+          <w:color w:val="000000"/>
+          <w:sz w:val="24"/>
+          <w:szCs w:val="24"/>
+          <w:lang w:val="es-AR"/>
+        </w:rPr>
+        <w:t xml:space="preserve"> dado de manera general, como vimos en la materia, por:</w:t>
+      </w:r>
+    </w:p>
+    <w:p>
+      <w:pPr>
+        <w:shd w:val="clear" w:color="auto" w:fill="FFFFFF"/>
+        <w:spacing w:after="150" w:line="240" w:lineRule="auto"/>
         <w:jc w:val="both"/>
         <w:rPr>
           <w:rFonts w:ascii="Times New Roman" w:eastAsia="Times New Roman" w:hAnsi="Times New Roman" w:cs="Times New Roman"/>
@@ -13369,353 +14032,7 @@
               <w:szCs w:val="24"/>
               <w:lang w:val="es-AR"/>
             </w:rPr>
-            <m:t>Var(</m:t>
-          </m:r>
-          <m:acc>
-            <m:accPr>
-              <m:ctrlPr>
-                <w:rPr>
-                  <w:rFonts w:ascii="Cambria Math" w:eastAsia="Times New Roman" w:hAnsi="Cambria Math" w:cs="Times New Roman"/>
-                  <w:i/>
-                  <w:color w:val="000000"/>
-                  <w:sz w:val="24"/>
-                  <w:szCs w:val="24"/>
-                  <w:lang w:val="es-AR"/>
-                </w:rPr>
-              </m:ctrlPr>
-            </m:accPr>
-            <m:e>
-              <m:sSub>
-                <m:sSubPr>
-                  <m:ctrlPr>
-                    <w:rPr>
-                      <w:rFonts w:ascii="Cambria Math" w:eastAsia="Times New Roman" w:hAnsi="Cambria Math" w:cs="Times New Roman"/>
-                      <w:i/>
-                      <w:color w:val="000000"/>
-                      <w:sz w:val="24"/>
-                      <w:szCs w:val="24"/>
-                      <w:lang w:val="es-AR"/>
-                    </w:rPr>
-                  </m:ctrlPr>
-                </m:sSubPr>
-                <m:e>
-                  <m:r>
-                    <w:rPr>
-                      <w:rFonts w:ascii="Cambria Math" w:eastAsia="Times New Roman" w:hAnsi="Cambria Math" w:cs="Times New Roman"/>
-                      <w:color w:val="000000"/>
-                      <w:sz w:val="24"/>
-                      <w:szCs w:val="24"/>
-                      <w:lang w:val="es-AR"/>
-                    </w:rPr>
-                    <m:t>ζ</m:t>
-                  </m:r>
-                </m:e>
-                <m:sub>
-                  <m:r>
-                    <w:rPr>
-                      <w:rFonts w:ascii="Cambria Math" w:eastAsia="Times New Roman" w:hAnsi="Cambria Math" w:cs="Times New Roman"/>
-                      <w:color w:val="000000"/>
-                      <w:sz w:val="24"/>
-                      <w:szCs w:val="24"/>
-                      <w:lang w:val="es-AR"/>
-                    </w:rPr>
-                    <m:t>u</m:t>
-                  </m:r>
-                </m:sub>
-              </m:sSub>
-            </m:e>
-          </m:acc>
-          <m:r>
-            <w:rPr>
-              <w:rFonts w:ascii="Cambria Math" w:eastAsia="Times New Roman" w:hAnsi="Cambria Math" w:cs="Times New Roman"/>
-              <w:color w:val="000000"/>
-              <w:sz w:val="24"/>
-              <w:szCs w:val="24"/>
-              <w:lang w:val="es-AR"/>
-            </w:rPr>
-            <m:t>)≈</m:t>
-          </m:r>
-          <m:acc>
-            <m:accPr>
-              <m:ctrlPr>
-                <w:rPr>
-                  <w:rFonts w:ascii="Cambria Math" w:eastAsia="Times New Roman" w:hAnsi="Cambria Math" w:cs="Times New Roman"/>
-                  <w:i/>
-                  <w:color w:val="000000"/>
-                  <w:sz w:val="24"/>
-                  <w:szCs w:val="24"/>
-                  <w:lang w:val="es-AR"/>
-                </w:rPr>
-              </m:ctrlPr>
-            </m:accPr>
-            <m:e>
-              <m:sSub>
-                <m:sSubPr>
-                  <m:ctrlPr>
-                    <w:rPr>
-                      <w:rFonts w:ascii="Cambria Math" w:eastAsia="Times New Roman" w:hAnsi="Cambria Math" w:cs="Times New Roman"/>
-                      <w:i/>
-                      <w:color w:val="000000"/>
-                      <w:sz w:val="24"/>
-                      <w:szCs w:val="24"/>
-                      <w:lang w:val="es-AR"/>
-                    </w:rPr>
-                  </m:ctrlPr>
-                </m:sSubPr>
-                <m:e>
-                  <m:r>
-                    <w:rPr>
-                      <w:rFonts w:ascii="Cambria Math" w:eastAsia="Times New Roman" w:hAnsi="Cambria Math" w:cs="Times New Roman"/>
-                      <w:color w:val="000000"/>
-                      <w:sz w:val="24"/>
-                      <w:szCs w:val="24"/>
-                      <w:lang w:val="es-AR"/>
-                    </w:rPr>
-                    <m:t>ζ</m:t>
-                  </m:r>
-                </m:e>
-                <m:sub>
-                  <m:r>
-                    <w:rPr>
-                      <w:rFonts w:ascii="Cambria Math" w:eastAsia="Times New Roman" w:hAnsi="Cambria Math" w:cs="Times New Roman"/>
-                      <w:color w:val="000000"/>
-                      <w:sz w:val="24"/>
-                      <w:szCs w:val="24"/>
-                      <w:lang w:val="es-AR"/>
-                    </w:rPr>
-                    <m:t>u</m:t>
-                  </m:r>
-                </m:sub>
-              </m:sSub>
-            </m:e>
-          </m:acc>
-          <m:r>
-            <w:rPr>
-              <w:rFonts w:ascii="Cambria Math" w:eastAsia="Times New Roman" w:hAnsi="Cambria Math" w:cs="Times New Roman"/>
-              <w:color w:val="000000"/>
-              <w:sz w:val="24"/>
-              <w:szCs w:val="24"/>
-              <w:lang w:val="es-AR"/>
-            </w:rPr>
-            <m:t>(1-</m:t>
-          </m:r>
-          <m:acc>
-            <m:accPr>
-              <m:ctrlPr>
-                <w:rPr>
-                  <w:rFonts w:ascii="Cambria Math" w:eastAsia="Times New Roman" w:hAnsi="Cambria Math" w:cs="Times New Roman"/>
-                  <w:i/>
-                  <w:color w:val="000000"/>
-                  <w:sz w:val="24"/>
-                  <w:szCs w:val="24"/>
-                  <w:lang w:val="es-AR"/>
-                </w:rPr>
-              </m:ctrlPr>
-            </m:accPr>
-            <m:e>
-              <m:sSub>
-                <m:sSubPr>
-                  <m:ctrlPr>
-                    <w:rPr>
-                      <w:rFonts w:ascii="Cambria Math" w:eastAsia="Times New Roman" w:hAnsi="Cambria Math" w:cs="Times New Roman"/>
-                      <w:i/>
-                      <w:color w:val="000000"/>
-                      <w:sz w:val="24"/>
-                      <w:szCs w:val="24"/>
-                      <w:lang w:val="es-AR"/>
-                    </w:rPr>
-                  </m:ctrlPr>
-                </m:sSubPr>
-                <m:e>
-                  <m:r>
-                    <w:rPr>
-                      <w:rFonts w:ascii="Cambria Math" w:eastAsia="Times New Roman" w:hAnsi="Cambria Math" w:cs="Times New Roman"/>
-                      <w:color w:val="000000"/>
-                      <w:sz w:val="24"/>
-                      <w:szCs w:val="24"/>
-                      <w:lang w:val="es-AR"/>
-                    </w:rPr>
-                    <m:t>ζ</m:t>
-                  </m:r>
-                </m:e>
-                <m:sub>
-                  <m:r>
-                    <w:rPr>
-                      <w:rFonts w:ascii="Cambria Math" w:eastAsia="Times New Roman" w:hAnsi="Cambria Math" w:cs="Times New Roman"/>
-                      <w:color w:val="000000"/>
-                      <w:sz w:val="24"/>
-                      <w:szCs w:val="24"/>
-                      <w:lang w:val="es-AR"/>
-                    </w:rPr>
-                    <m:t>u</m:t>
-                  </m:r>
-                </m:sub>
-              </m:sSub>
-            </m:e>
-          </m:acc>
-          <m:r>
-            <w:rPr>
-              <w:rFonts w:ascii="Cambria Math" w:eastAsia="Times New Roman" w:hAnsi="Cambria Math" w:cs="Times New Roman"/>
-              <w:color w:val="000000"/>
-              <w:sz w:val="24"/>
-              <w:szCs w:val="24"/>
-              <w:lang w:val="es-AR"/>
-            </w:rPr>
-            <m:t>)/n</m:t>
-          </m:r>
-        </m:oMath>
-      </m:oMathPara>
-    </w:p>
-    <w:p>
-      <w:pPr>
-        <w:shd w:val="clear" w:color="auto" w:fill="FFFFFF"/>
-        <w:spacing w:after="0" w:line="360" w:lineRule="auto"/>
-        <w:jc w:val="both"/>
-        <w:rPr>
-          <w:rFonts w:ascii="Times New Roman" w:eastAsia="Times New Roman" w:hAnsi="Times New Roman" w:cs="Times New Roman"/>
-          <w:color w:val="000000"/>
-          <w:sz w:val="24"/>
-          <w:szCs w:val="24"/>
-          <w:lang w:val="es-AR"/>
-        </w:rPr>
-      </w:pPr>
-      <w:r>
-        <w:rPr>
-          <w:rFonts w:ascii="Times New Roman" w:eastAsia="Times New Roman" w:hAnsi="Times New Roman" w:cs="Times New Roman"/>
-          <w:color w:val="000000"/>
-          <w:sz w:val="24"/>
-          <w:szCs w:val="24"/>
-          <w:lang w:val="es-AR"/>
-        </w:rPr>
-        <w:t xml:space="preserve">Por el delta </w:t>
-      </w:r>
-      <w:proofErr w:type="spellStart"/>
-      <w:r>
-        <w:rPr>
-          <w:rFonts w:ascii="Times New Roman" w:eastAsia="Times New Roman" w:hAnsi="Times New Roman" w:cs="Times New Roman"/>
-          <w:color w:val="000000"/>
-          <w:sz w:val="24"/>
-          <w:szCs w:val="24"/>
-          <w:lang w:val="es-AR"/>
-        </w:rPr>
-        <w:t>method</w:t>
-      </w:r>
-      <w:proofErr w:type="spellEnd"/>
-      <w:r>
-        <w:rPr>
-          <w:rFonts w:ascii="Times New Roman" w:eastAsia="Times New Roman" w:hAnsi="Times New Roman" w:cs="Times New Roman"/>
-          <w:color w:val="000000"/>
-          <w:sz w:val="24"/>
-          <w:szCs w:val="24"/>
-          <w:lang w:val="es-AR"/>
-        </w:rPr>
-        <w:t xml:space="preserve">, se concluye que </w:t>
-      </w:r>
-    </w:p>
-    <w:p>
-      <w:pPr>
-        <w:shd w:val="clear" w:color="auto" w:fill="FFFFFF"/>
-        <w:spacing w:after="0" w:line="360" w:lineRule="auto"/>
-        <w:jc w:val="both"/>
-        <w:rPr>
-          <w:rFonts w:ascii="Times New Roman" w:eastAsia="Times New Roman" w:hAnsi="Times New Roman" w:cs="Times New Roman"/>
-          <w:color w:val="000000"/>
-          <w:sz w:val="24"/>
-          <w:szCs w:val="24"/>
-          <w:lang w:val="es-AR"/>
-        </w:rPr>
-      </w:pPr>
-      <m:oMathPara>
-        <m:oMath>
-          <m:r>
-            <w:rPr>
-              <w:rFonts w:ascii="Cambria Math" w:eastAsia="Times New Roman" w:hAnsi="Cambria Math" w:cs="Times New Roman"/>
-              <w:color w:val="000000"/>
-              <w:sz w:val="24"/>
-              <w:szCs w:val="24"/>
-              <w:lang w:val="es-AR"/>
-            </w:rPr>
-            <m:t>Var</m:t>
-          </m:r>
-          <m:d>
-            <m:dPr>
-              <m:ctrlPr>
-                <w:rPr>
-                  <w:rFonts w:ascii="Cambria Math" w:eastAsia="Times New Roman" w:hAnsi="Cambria Math" w:cs="Times New Roman"/>
-                  <w:i/>
-                  <w:color w:val="000000"/>
-                  <w:sz w:val="24"/>
-                  <w:szCs w:val="24"/>
-                  <w:lang w:val="es-AR"/>
-                </w:rPr>
-              </m:ctrlPr>
-            </m:dPr>
-            <m:e>
-              <m:acc>
-                <m:accPr>
-                  <m:ctrlPr>
-                    <w:rPr>
-                      <w:rFonts w:ascii="Cambria Math" w:eastAsia="Times New Roman" w:hAnsi="Cambria Math" w:cs="Times New Roman"/>
-                      <w:i/>
-                      <w:color w:val="000000"/>
-                      <w:sz w:val="24"/>
-                      <w:szCs w:val="24"/>
-                      <w:lang w:val="es-AR"/>
-                    </w:rPr>
-                  </m:ctrlPr>
-                </m:accPr>
-                <m:e>
-                  <m:sSub>
-                    <m:sSubPr>
-                      <m:ctrlPr>
-                        <w:rPr>
-                          <w:rFonts w:ascii="Cambria Math" w:eastAsia="Times New Roman" w:hAnsi="Cambria Math" w:cs="Times New Roman"/>
-                          <w:i/>
-                          <w:color w:val="000000"/>
-                          <w:sz w:val="24"/>
-                          <w:szCs w:val="24"/>
-                          <w:lang w:val="es-AR"/>
-                        </w:rPr>
-                      </m:ctrlPr>
-                    </m:sSubPr>
-                    <m:e>
-                      <m:r>
-                        <w:rPr>
-                          <w:rFonts w:ascii="Cambria Math" w:eastAsia="Times New Roman" w:hAnsi="Cambria Math" w:cs="Times New Roman"/>
-                          <w:color w:val="000000"/>
-                          <w:sz w:val="24"/>
-                          <w:szCs w:val="24"/>
-                          <w:lang w:val="es-AR"/>
-                        </w:rPr>
-                        <m:t>x</m:t>
-                      </m:r>
-                    </m:e>
-                    <m:sub>
-                      <m:r>
-                        <w:rPr>
-                          <w:rFonts w:ascii="Cambria Math" w:eastAsia="Times New Roman" w:hAnsi="Cambria Math" w:cs="Times New Roman"/>
-                          <w:color w:val="000000"/>
-                          <w:sz w:val="24"/>
-                          <w:szCs w:val="24"/>
-                          <w:lang w:val="es-AR"/>
-                        </w:rPr>
-                        <m:t>m</m:t>
-                      </m:r>
-                    </m:sub>
-                  </m:sSub>
-                </m:e>
-              </m:acc>
-            </m:e>
-          </m:d>
-          <m:r>
-            <w:rPr>
-              <w:rFonts w:ascii="Cambria Math" w:eastAsia="Times New Roman" w:hAnsi="Cambria Math" w:cs="Times New Roman"/>
-              <w:color w:val="000000"/>
-              <w:sz w:val="24"/>
-              <w:szCs w:val="24"/>
-              <w:lang w:val="es-AR"/>
-            </w:rPr>
-            <m:t>≈</m:t>
+            <m:t>IC</m:t>
           </m:r>
           <m:r>
             <m:rPr>
@@ -13728,58 +14045,8 @@
               <w:szCs w:val="24"/>
               <w:lang w:val="es-AR"/>
             </w:rPr>
-            <m:t>∇</m:t>
+            <m:t>:[</m:t>
           </m:r>
-          <m:sSubSup>
-            <m:sSubSupPr>
-              <m:ctrlPr>
-                <w:rPr>
-                  <w:rFonts w:ascii="Cambria Math" w:eastAsia="Times New Roman" w:hAnsi="Cambria Math" w:cs="Times New Roman"/>
-                  <w:i/>
-                  <w:color w:val="000000"/>
-                  <w:sz w:val="24"/>
-                  <w:szCs w:val="24"/>
-                  <w:lang w:val="es-AR"/>
-                </w:rPr>
-              </m:ctrlPr>
-            </m:sSubSupPr>
-            <m:e>
-              <m:r>
-                <w:rPr>
-                  <w:rFonts w:ascii="Cambria Math" w:eastAsia="Times New Roman" w:hAnsi="Cambria Math" w:cs="Times New Roman"/>
-                  <w:color w:val="000000"/>
-                  <w:sz w:val="24"/>
-                  <w:szCs w:val="24"/>
-                  <w:lang w:val="es-AR"/>
-                </w:rPr>
-                <m:t>x</m:t>
-              </m:r>
-            </m:e>
-            <m:sub>
-              <m:r>
-                <w:rPr>
-                  <w:rFonts w:ascii="Cambria Math" w:eastAsia="Times New Roman" w:hAnsi="Cambria Math" w:cs="Times New Roman"/>
-                  <w:color w:val="000000"/>
-                  <w:sz w:val="24"/>
-                  <w:szCs w:val="24"/>
-                  <w:lang w:val="es-AR"/>
-                </w:rPr>
-                <m:t>m</m:t>
-              </m:r>
-            </m:sub>
-            <m:sup>
-              <m:r>
-                <w:rPr>
-                  <w:rFonts w:ascii="Cambria Math" w:eastAsia="Times New Roman" w:hAnsi="Cambria Math" w:cs="Times New Roman"/>
-                  <w:color w:val="000000"/>
-                  <w:sz w:val="24"/>
-                  <w:szCs w:val="24"/>
-                  <w:lang w:val="es-AR"/>
-                </w:rPr>
-                <m:t>T</m:t>
-              </m:r>
-            </m:sup>
-          </m:sSubSup>
           <m:r>
             <w:rPr>
               <w:rFonts w:ascii="Cambria Math" w:eastAsia="Times New Roman" w:hAnsi="Cambria Math" w:cs="Times New Roman"/>
@@ -13788,7 +14055,7 @@
               <w:szCs w:val="24"/>
               <w:lang w:val="es-AR"/>
             </w:rPr>
-            <m:t xml:space="preserve"> V </m:t>
+            <m:t>valor</m:t>
           </m:r>
           <m:r>
             <m:rPr>
@@ -13801,14 +14068,235 @@
               <w:szCs w:val="24"/>
               <w:lang w:val="es-AR"/>
             </w:rPr>
-            <m:t>∇</m:t>
+            <m:t xml:space="preserve"> </m:t>
+          </m:r>
+          <m:r>
+            <w:rPr>
+              <w:rFonts w:ascii="Cambria Math" w:eastAsia="Times New Roman" w:hAnsi="Cambria Math" w:cs="Times New Roman"/>
+              <w:color w:val="000000"/>
+              <w:sz w:val="24"/>
+              <w:szCs w:val="24"/>
+              <w:lang w:val="es-AR"/>
+            </w:rPr>
+            <m:t>puntual</m:t>
+          </m:r>
+          <m:r>
+            <m:rPr>
+              <m:sty m:val="p"/>
+            </m:rPr>
+            <w:rPr>
+              <w:rFonts w:ascii="Cambria Math" w:eastAsia="Times New Roman" w:hAnsi="Cambria Math" w:cs="Times New Roman"/>
+              <w:color w:val="000000"/>
+              <w:sz w:val="24"/>
+              <w:szCs w:val="24"/>
+              <w:lang w:val="es-AR"/>
+            </w:rPr>
+            <m:t xml:space="preserve"> </m:t>
+          </m:r>
+          <m:r>
+            <w:rPr>
+              <w:rFonts w:ascii="Cambria Math" w:eastAsia="Times New Roman" w:hAnsi="Cambria Math" w:cs="Times New Roman"/>
+              <w:color w:val="000000"/>
+              <w:sz w:val="24"/>
+              <w:szCs w:val="24"/>
+              <w:lang w:val="es-AR"/>
+            </w:rPr>
+            <m:t>estimado</m:t>
+          </m:r>
+          <m:r>
+            <m:rPr>
+              <m:sty m:val="p"/>
+            </m:rPr>
+            <w:rPr>
+              <w:rFonts w:ascii="Cambria Math" w:eastAsia="Times New Roman" w:hAnsi="Cambria Math" w:cs="Times New Roman"/>
+              <w:color w:val="000000"/>
+              <w:sz w:val="24"/>
+              <w:szCs w:val="24"/>
+              <w:lang w:val="es-AR"/>
+            </w:rPr>
+            <m:t>-</m:t>
+          </m:r>
+          <m:r>
+            <m:rPr>
+              <m:sty m:val="p"/>
+            </m:rPr>
+            <w:rPr>
+              <w:rFonts w:ascii="Cambria Math" w:eastAsia="Times New Roman" w:hAnsi="Cambria Math" w:cs="Times New Roman"/>
+              <w:color w:val="000000"/>
+              <w:sz w:val="24"/>
+              <w:szCs w:val="24"/>
+              <w:lang w:val="es-AR"/>
+            </w:rPr>
+            <m:t>∆</m:t>
+          </m:r>
+          <m:r>
+            <m:rPr>
+              <m:sty m:val="p"/>
+            </m:rPr>
+            <w:rPr>
+              <w:rFonts w:ascii="Cambria Math" w:eastAsia="Times New Roman" w:hAnsi="Cambria Math" w:cs="Times New Roman"/>
+              <w:color w:val="000000"/>
+              <w:sz w:val="24"/>
+              <w:szCs w:val="24"/>
+              <w:lang w:val="es-AR"/>
+            </w:rPr>
+            <m:t xml:space="preserve">, </m:t>
+          </m:r>
+          <m:r>
+            <w:rPr>
+              <w:rFonts w:ascii="Cambria Math" w:eastAsia="Times New Roman" w:hAnsi="Cambria Math" w:cs="Times New Roman"/>
+              <w:color w:val="000000"/>
+              <w:sz w:val="24"/>
+              <w:szCs w:val="24"/>
+              <w:lang w:val="es-AR"/>
+            </w:rPr>
+            <m:t>valor</m:t>
+          </m:r>
+          <m:r>
+            <m:rPr>
+              <m:sty m:val="p"/>
+            </m:rPr>
+            <w:rPr>
+              <w:rFonts w:ascii="Cambria Math" w:eastAsia="Times New Roman" w:hAnsi="Cambria Math" w:cs="Times New Roman"/>
+              <w:color w:val="000000"/>
+              <w:sz w:val="24"/>
+              <w:szCs w:val="24"/>
+              <w:lang w:val="es-AR"/>
+            </w:rPr>
+            <m:t xml:space="preserve"> </m:t>
+          </m:r>
+          <m:r>
+            <w:rPr>
+              <w:rFonts w:ascii="Cambria Math" w:eastAsia="Times New Roman" w:hAnsi="Cambria Math" w:cs="Times New Roman"/>
+              <w:color w:val="000000"/>
+              <w:sz w:val="24"/>
+              <w:szCs w:val="24"/>
+              <w:lang w:val="es-AR"/>
+            </w:rPr>
+            <m:t>puntual</m:t>
+          </m:r>
+          <m:r>
+            <m:rPr>
+              <m:sty m:val="p"/>
+            </m:rPr>
+            <w:rPr>
+              <w:rFonts w:ascii="Cambria Math" w:eastAsia="Times New Roman" w:hAnsi="Cambria Math" w:cs="Times New Roman"/>
+              <w:color w:val="000000"/>
+              <w:sz w:val="24"/>
+              <w:szCs w:val="24"/>
+              <w:lang w:val="es-AR"/>
+            </w:rPr>
+            <m:t xml:space="preserve"> </m:t>
+          </m:r>
+          <m:r>
+            <w:rPr>
+              <w:rFonts w:ascii="Cambria Math" w:eastAsia="Times New Roman" w:hAnsi="Cambria Math" w:cs="Times New Roman"/>
+              <w:color w:val="000000"/>
+              <w:sz w:val="24"/>
+              <w:szCs w:val="24"/>
+              <w:lang w:val="es-AR"/>
+            </w:rPr>
+            <m:t>estimado</m:t>
+          </m:r>
+          <m:r>
+            <m:rPr>
+              <m:sty m:val="p"/>
+            </m:rPr>
+            <w:rPr>
+              <w:rFonts w:ascii="Cambria Math" w:eastAsia="Times New Roman" w:hAnsi="Cambria Math" w:cs="Times New Roman"/>
+              <w:color w:val="000000"/>
+              <w:sz w:val="24"/>
+              <w:szCs w:val="24"/>
+              <w:lang w:val="es-AR"/>
+            </w:rPr>
+            <m:t xml:space="preserve">+ </m:t>
+          </m:r>
+          <m:r>
+            <m:rPr>
+              <m:sty m:val="p"/>
+            </m:rPr>
+            <w:rPr>
+              <w:rFonts w:ascii="Cambria Math" w:eastAsia="Times New Roman" w:hAnsi="Cambria Math" w:cs="Times New Roman"/>
+              <w:color w:val="000000"/>
+              <w:sz w:val="24"/>
+              <w:szCs w:val="24"/>
+              <w:lang w:val="es-AR"/>
+            </w:rPr>
+            <m:t>∆</m:t>
+          </m:r>
+          <m:r>
+            <m:rPr>
+              <m:sty m:val="p"/>
+            </m:rPr>
+            <w:rPr>
+              <w:rFonts w:ascii="Cambria Math" w:eastAsia="Times New Roman" w:hAnsi="Cambria Math" w:cs="Times New Roman"/>
+              <w:color w:val="000000"/>
+              <w:sz w:val="24"/>
+              <w:szCs w:val="24"/>
+              <w:lang w:val="es-AR"/>
+            </w:rPr>
+            <m:t>]</m:t>
+          </m:r>
+        </m:oMath>
+      </m:oMathPara>
+    </w:p>
+    <w:p>
+      <w:pPr>
+        <w:shd w:val="clear" w:color="auto" w:fill="FFFFFF"/>
+        <w:spacing w:after="150" w:line="240" w:lineRule="auto"/>
+        <w:jc w:val="both"/>
+        <w:rPr>
+          <w:rFonts w:ascii="Times New Roman" w:eastAsia="Times New Roman" w:hAnsi="Times New Roman" w:cs="Times New Roman"/>
+          <w:color w:val="000000"/>
+          <w:sz w:val="24"/>
+          <w:szCs w:val="24"/>
+          <w:lang w:val="es-AR"/>
+        </w:rPr>
+      </w:pPr>
+      <w:r>
+        <w:rPr>
+          <w:rFonts w:ascii="Times New Roman" w:eastAsia="Times New Roman" w:hAnsi="Times New Roman" w:cs="Times New Roman"/>
+          <w:color w:val="000000"/>
+          <w:sz w:val="24"/>
+          <w:szCs w:val="24"/>
+          <w:lang w:val="es-AR"/>
+        </w:rPr>
+        <w:t>En particular, el error de un intervalo de confianza asintótico se puede escribir como</w:t>
+      </w:r>
+    </w:p>
+    <w:p>
+      <w:pPr>
+        <w:shd w:val="clear" w:color="auto" w:fill="FFFFFF"/>
+        <w:spacing w:after="150" w:line="240" w:lineRule="auto"/>
+        <w:jc w:val="both"/>
+        <w:rPr>
+          <w:rFonts w:ascii="Times New Roman" w:eastAsia="Times New Roman" w:hAnsi="Times New Roman" w:cs="Times New Roman"/>
+          <w:color w:val="000000"/>
+          <w:sz w:val="24"/>
+          <w:szCs w:val="24"/>
+          <w:lang w:val="es-AR"/>
+        </w:rPr>
+      </w:pPr>
+      <m:oMathPara>
+        <m:oMath>
+          <m:r>
+            <m:rPr>
+              <m:sty m:val="p"/>
+            </m:rPr>
+            <w:rPr>
+              <w:rFonts w:ascii="Cambria Math" w:eastAsia="Times New Roman" w:hAnsi="Cambria Math" w:cs="Times New Roman"/>
+              <w:color w:val="000000"/>
+              <w:sz w:val="24"/>
+              <w:szCs w:val="24"/>
+              <w:lang w:val="es-AR"/>
+            </w:rPr>
+            <m:t xml:space="preserve">∆ = </m:t>
           </m:r>
           <m:sSub>
             <m:sSubPr>
               <m:ctrlPr>
                 <w:rPr>
                   <w:rFonts w:ascii="Cambria Math" w:eastAsia="Times New Roman" w:hAnsi="Cambria Math" w:cs="Times New Roman"/>
-                  <w:i/>
                   <w:color w:val="000000"/>
                   <w:sz w:val="24"/>
                   <w:szCs w:val="24"/>
@@ -13825,7 +14313,7 @@
                   <w:szCs w:val="24"/>
                   <w:lang w:val="es-AR"/>
                 </w:rPr>
-                <m:t>x</m:t>
+                <m:t>s</m:t>
               </m:r>
             </m:e>
             <m:sub>
@@ -13837,17 +14325,76 @@
                   <w:szCs w:val="24"/>
                   <w:lang w:val="es-AR"/>
                 </w:rPr>
-                <m:t>m</m:t>
+                <m:t>p</m:t>
               </m:r>
             </m:sub>
           </m:sSub>
+          <m:r>
+            <m:rPr>
+              <m:sty m:val="p"/>
+            </m:rPr>
+            <w:rPr>
+              <w:rFonts w:ascii="Cambria Math" w:eastAsia="Times New Roman" w:hAnsi="Cambria Math" w:cs="Times New Roman"/>
+              <w:color w:val="000000"/>
+              <w:sz w:val="24"/>
+              <w:szCs w:val="24"/>
+              <w:lang w:val="es-AR"/>
+            </w:rPr>
+            <m:t xml:space="preserve">  </m:t>
+          </m:r>
+          <m:r>
+            <w:rPr>
+              <w:rFonts w:ascii="Cambria Math" w:eastAsia="Times New Roman" w:hAnsi="Cambria Math" w:cs="Times New Roman"/>
+              <w:color w:val="000000"/>
+              <w:sz w:val="24"/>
+              <w:szCs w:val="24"/>
+              <w:lang w:val="es-AR"/>
+            </w:rPr>
+            <m:t>stdv</m:t>
+          </m:r>
+          <m:r>
+            <m:rPr>
+              <m:sty m:val="p"/>
+            </m:rPr>
+            <w:rPr>
+              <w:rFonts w:ascii="Cambria Math" w:eastAsia="Times New Roman" w:hAnsi="Cambria Math" w:cs="Times New Roman"/>
+              <w:color w:val="000000"/>
+              <w:sz w:val="24"/>
+              <w:szCs w:val="24"/>
+              <w:lang w:val="es-AR"/>
+            </w:rPr>
+            <m:t>(</m:t>
+          </m:r>
+          <m:r>
+            <w:rPr>
+              <w:rFonts w:ascii="Cambria Math" w:eastAsia="Times New Roman" w:hAnsi="Cambria Math" w:cs="Times New Roman"/>
+              <w:color w:val="000000"/>
+              <w:sz w:val="24"/>
+              <w:szCs w:val="24"/>
+              <w:lang w:val="es-AR"/>
+            </w:rPr>
+            <m:t>estimador</m:t>
+          </m:r>
+          <m:r>
+            <m:rPr>
+              <m:sty m:val="p"/>
+            </m:rPr>
+            <w:rPr>
+              <w:rFonts w:ascii="Cambria Math" w:eastAsia="Times New Roman" w:hAnsi="Cambria Math" w:cs="Times New Roman"/>
+              <w:color w:val="000000"/>
+              <w:sz w:val="24"/>
+              <w:szCs w:val="24"/>
+              <w:lang w:val="es-AR"/>
+            </w:rPr>
+            <m:t>)</m:t>
+          </m:r>
         </m:oMath>
       </m:oMathPara>
     </w:p>
     <w:p>
       <w:pPr>
         <w:shd w:val="clear" w:color="auto" w:fill="FFFFFF"/>
-        <w:spacing w:after="0" w:line="360" w:lineRule="auto"/>
+        <w:spacing w:line="240" w:lineRule="auto"/>
         <w:jc w:val="both"/>
         <w:rPr>
           <w:rFonts w:ascii="Times New Roman" w:eastAsia="Times New Roman" w:hAnsi="Times New Roman" w:cs="Times New Roman"/>
@@ -13865,13 +14412,23 @@
           <w:szCs w:val="24"/>
           <w:lang w:val="es-AR"/>
         </w:rPr>
-        <w:t>Promesa de campaña 1.</w:t>
+        <w:t>donde</w:t>
+      </w:r>
+      <w:r>
+        <w:rPr>
+          <w:rFonts w:ascii="Times New Roman" w:eastAsia="Times New Roman" w:hAnsi="Times New Roman" w:cs="Times New Roman"/>
+          <w:color w:val="000000"/>
+          <w:sz w:val="24"/>
+          <w:szCs w:val="24"/>
+          <w:lang w:val="es-AR"/>
+        </w:rPr>
+        <w:t xml:space="preserve"> el primero es el percentil de una normal 0,1 y el segundo la desviación estándar del estimador, que es la raíz de la varianza del estimador, lo que obtuvimos arriba al relacional el gradiente con la matriz de varianza covarianza </w:t>
       </w:r>
     </w:p>
     <w:p>
       <w:pPr>
         <w:shd w:val="clear" w:color="auto" w:fill="FFFFFF"/>
-        <w:spacing w:after="0" w:line="360" w:lineRule="auto"/>
+        <w:spacing w:after="150" w:line="240" w:lineRule="auto"/>
         <w:jc w:val="both"/>
         <w:rPr>
           <w:rFonts w:ascii="Times New Roman" w:eastAsia="Times New Roman" w:hAnsi="Times New Roman" w:cs="Times New Roman"/>
@@ -13889,90 +14446,172 @@
           <w:szCs w:val="24"/>
           <w:lang w:val="es-AR"/>
         </w:rPr>
-        <w:tab/>
-        <w:t>Ahora bien, e</w:t>
-      </w:r>
-      <w:r>
-        <w:rPr>
-          <w:rFonts w:ascii="Times New Roman" w:eastAsia="Times New Roman" w:hAnsi="Times New Roman" w:cs="Times New Roman"/>
-          <w:color w:val="000000"/>
-          <w:sz w:val="24"/>
-          <w:szCs w:val="24"/>
-          <w:lang w:val="es-AR"/>
-        </w:rPr>
-        <w:t>n </w:t>
-      </w:r>
-      <w:hyperlink r:id="rId9" w:tooltip="Estadística" w:history="1">
-        <w:r>
+        <w:t xml:space="preserve">para este percentil </w:t>
+      </w:r>
+      <w:proofErr w:type="spellStart"/>
+      <w:r>
+        <w:rPr>
+          <w:rFonts w:ascii="Times New Roman" w:eastAsia="Times New Roman" w:hAnsi="Times New Roman" w:cs="Times New Roman"/>
+          <w:color w:val="000000"/>
+          <w:sz w:val="24"/>
+          <w:szCs w:val="24"/>
+          <w:lang w:val="es-AR"/>
+        </w:rPr>
+        <w:t>sp</w:t>
+      </w:r>
+      <w:proofErr w:type="spellEnd"/>
+      <w:r>
+        <w:rPr>
+          <w:rFonts w:ascii="Times New Roman" w:eastAsia="Times New Roman" w:hAnsi="Times New Roman" w:cs="Times New Roman"/>
+          <w:color w:val="000000"/>
+          <w:sz w:val="24"/>
+          <w:szCs w:val="24"/>
+          <w:lang w:val="es-AR"/>
+        </w:rPr>
+        <w:t xml:space="preserve"> elegimos el </w:t>
+      </w:r>
+      <w:proofErr w:type="spellStart"/>
+      <w:r>
+        <w:rPr>
+          <w:rFonts w:ascii="Times New Roman" w:eastAsia="Times New Roman" w:hAnsi="Times New Roman" w:cs="Times New Roman"/>
+          <w:color w:val="000000"/>
+          <w:sz w:val="24"/>
+          <w:szCs w:val="24"/>
+          <w:lang w:val="es-AR"/>
+        </w:rPr>
+        <w:t>alpha</w:t>
+      </w:r>
+      <w:proofErr w:type="spellEnd"/>
+      <w:r>
+        <w:rPr>
+          <w:rFonts w:ascii="Times New Roman" w:eastAsia="Times New Roman" w:hAnsi="Times New Roman" w:cs="Times New Roman"/>
+          <w:color w:val="000000"/>
+          <w:sz w:val="24"/>
+          <w:szCs w:val="24"/>
+          <w:lang w:val="es-AR"/>
+        </w:rPr>
+        <w:t xml:space="preserve"> del nivel del intervalo:</w:t>
+      </w:r>
+    </w:p>
+    <w:p>
+      <w:pPr>
+        <w:shd w:val="clear" w:color="auto" w:fill="FFFFFF"/>
+        <w:spacing w:after="150" w:line="240" w:lineRule="auto"/>
+        <w:jc w:val="both"/>
+        <w:rPr>
+          <w:rFonts w:ascii="Times New Roman" w:eastAsia="Times New Roman" w:hAnsi="Times New Roman" w:cs="Times New Roman"/>
+          <w:color w:val="000000"/>
+          <w:sz w:val="24"/>
+          <w:szCs w:val="24"/>
+          <w:lang w:val="es-AR"/>
+        </w:rPr>
+      </w:pPr>
+      <w:r>
+        <w:rPr>
+          <w:rFonts w:ascii="Times New Roman" w:eastAsia="Times New Roman" w:hAnsi="Times New Roman" w:cs="Times New Roman"/>
+          <w:color w:val="000000"/>
+          <w:sz w:val="24"/>
+          <w:szCs w:val="24"/>
+          <w:lang w:val="es-AR"/>
+        </w:rPr>
+        <w:t xml:space="preserve">Para un intervalo de 95% de confianza </w:t>
+      </w:r>
+      <m:oMath>
+        <m:r>
+          <m:rPr>
+            <m:sty m:val="p"/>
+          </m:rPr>
           <w:rPr>
-            <w:rFonts w:ascii="Times New Roman" w:eastAsia="Times New Roman" w:hAnsi="Times New Roman" w:cs="Times New Roman"/>
+            <w:rFonts w:ascii="Cambria Math" w:eastAsia="Times New Roman" w:hAnsi="Cambria Math" w:cs="Times New Roman"/>
             <w:color w:val="000000"/>
             <w:sz w:val="24"/>
             <w:szCs w:val="24"/>
             <w:lang w:val="es-AR"/>
           </w:rPr>
-          <w:t>estadística</w:t>
-        </w:r>
-      </w:hyperlink>
-      <w:r>
-        <w:rPr>
-          <w:rFonts w:ascii="Times New Roman" w:eastAsia="Times New Roman" w:hAnsi="Times New Roman" w:cs="Times New Roman"/>
-          <w:color w:val="000000"/>
-          <w:sz w:val="24"/>
-          <w:szCs w:val="24"/>
-          <w:lang w:val="es-AR"/>
-        </w:rPr>
-        <w:t>, se llama intervalo de confianza a un par o varios pares de números entre los cuales se estima que estará cierto valor desconocido con</w:t>
-      </w:r>
-      <w:bookmarkStart w:id="0" w:name="_GoBack"/>
-      <w:bookmarkEnd w:id="0"/>
-      <w:r>
-        <w:rPr>
-          <w:rFonts w:ascii="Times New Roman" w:eastAsia="Times New Roman" w:hAnsi="Times New Roman" w:cs="Times New Roman"/>
-          <w:color w:val="000000"/>
-          <w:sz w:val="24"/>
-          <w:szCs w:val="24"/>
-          <w:lang w:val="es-AR"/>
-        </w:rPr>
-        <w:t xml:space="preserve"> un determinado nivel de confianza.</w:t>
-      </w:r>
-      <w:r>
-        <w:rPr>
-          <w:rFonts w:ascii="Times New Roman" w:eastAsia="Times New Roman" w:hAnsi="Times New Roman" w:cs="Times New Roman"/>
-          <w:color w:val="000000"/>
-          <w:sz w:val="24"/>
-          <w:szCs w:val="24"/>
-          <w:lang w:val="es-AR"/>
-        </w:rPr>
-        <w:t xml:space="preserve"> Esto es algo que ya vimos a lo largo de la </w:t>
-      </w:r>
-      <w:proofErr w:type="gramStart"/>
-      <w:r>
-        <w:rPr>
-          <w:rFonts w:ascii="Times New Roman" w:eastAsia="Times New Roman" w:hAnsi="Times New Roman" w:cs="Times New Roman"/>
-          <w:color w:val="000000"/>
-          <w:sz w:val="24"/>
-          <w:szCs w:val="24"/>
-          <w:lang w:val="es-AR"/>
-        </w:rPr>
-        <w:t>materia</w:t>
-      </w:r>
-      <w:proofErr w:type="gramEnd"/>
-      <w:r>
-        <w:rPr>
-          <w:rFonts w:ascii="Times New Roman" w:eastAsia="Times New Roman" w:hAnsi="Times New Roman" w:cs="Times New Roman"/>
-          <w:color w:val="000000"/>
-          <w:sz w:val="24"/>
-          <w:szCs w:val="24"/>
-          <w:lang w:val="es-AR"/>
-        </w:rPr>
-        <w:t xml:space="preserve"> pero es algo no muy explorado para niveles de retorno.</w:t>
-      </w:r>
+          <m:t>0.95=1-</m:t>
+        </m:r>
+        <m:f>
+          <m:fPr>
+            <m:ctrlPr>
+              <w:rPr>
+                <w:rFonts w:ascii="Cambria Math" w:eastAsia="Times New Roman" w:hAnsi="Cambria Math" w:cs="Times New Roman"/>
+                <w:color w:val="000000"/>
+                <w:sz w:val="24"/>
+                <w:szCs w:val="24"/>
+                <w:lang w:val="es-AR"/>
+              </w:rPr>
+            </m:ctrlPr>
+          </m:fPr>
+          <m:num>
+            <m:r>
+              <w:rPr>
+                <w:rFonts w:ascii="Cambria Math" w:eastAsia="Times New Roman" w:hAnsi="Cambria Math" w:cs="Times New Roman"/>
+                <w:color w:val="000000"/>
+                <w:sz w:val="24"/>
+                <w:szCs w:val="24"/>
+                <w:lang w:val="es-AR"/>
+              </w:rPr>
+              <m:t>α</m:t>
+            </m:r>
+          </m:num>
+          <m:den>
+            <m:r>
+              <m:rPr>
+                <m:sty m:val="p"/>
+              </m:rPr>
+              <w:rPr>
+                <w:rFonts w:ascii="Cambria Math" w:eastAsia="Times New Roman" w:hAnsi="Cambria Math" w:cs="Times New Roman"/>
+                <w:color w:val="000000"/>
+                <w:sz w:val="24"/>
+                <w:szCs w:val="24"/>
+                <w:lang w:val="es-AR"/>
+              </w:rPr>
+              <m:t>2</m:t>
+            </m:r>
+          </m:den>
+        </m:f>
+        <m:r>
+          <m:rPr>
+            <m:sty m:val="p"/>
+          </m:rPr>
+          <w:rPr>
+            <w:rFonts w:ascii="Cambria Math" w:eastAsia="Times New Roman" w:hAnsi="Cambria Math" w:cs="Times New Roman"/>
+            <w:color w:val="000000"/>
+            <w:sz w:val="24"/>
+            <w:szCs w:val="24"/>
+            <w:lang w:val="es-AR"/>
+          </w:rPr>
+          <m:t>→</m:t>
+        </m:r>
+        <m:r>
+          <w:rPr>
+            <w:rFonts w:ascii="Cambria Math" w:eastAsia="Times New Roman" w:hAnsi="Cambria Math" w:cs="Times New Roman"/>
+            <w:color w:val="000000"/>
+            <w:sz w:val="24"/>
+            <w:szCs w:val="24"/>
+            <w:lang w:val="es-AR"/>
+          </w:rPr>
+          <m:t>α</m:t>
+        </m:r>
+        <m:r>
+          <m:rPr>
+            <m:sty m:val="p"/>
+          </m:rPr>
+          <w:rPr>
+            <w:rFonts w:ascii="Cambria Math" w:eastAsia="Times New Roman" w:hAnsi="Cambria Math" w:cs="Times New Roman"/>
+            <w:color w:val="000000"/>
+            <w:sz w:val="24"/>
+            <w:szCs w:val="24"/>
+            <w:lang w:val="es-AR"/>
+          </w:rPr>
+          <m:t>=0.025</m:t>
+        </m:r>
+      </m:oMath>
     </w:p>
     <w:p>
       <w:pPr>
         <w:shd w:val="clear" w:color="auto" w:fill="FFFFFF"/>
-        <w:spacing w:after="0" w:line="360" w:lineRule="auto"/>
+        <w:spacing w:line="240" w:lineRule="auto"/>
         <w:jc w:val="both"/>
         <w:rPr>
           <w:rFonts w:ascii="Times New Roman" w:eastAsia="Times New Roman" w:hAnsi="Times New Roman" w:cs="Times New Roman"/>
@@ -13990,7 +14629,173 @@
           <w:szCs w:val="24"/>
           <w:lang w:val="es-AR"/>
         </w:rPr>
-        <w:t>Promesa de campaña 2.</w:t>
+        <w:t>Queremos el valor del eje x de una Normal 0</w:t>
+      </w:r>
+      <w:r>
+        <w:rPr>
+          <w:rFonts w:ascii="Times New Roman" w:eastAsia="Times New Roman" w:hAnsi="Times New Roman" w:cs="Times New Roman"/>
+          <w:color w:val="000000"/>
+          <w:sz w:val="24"/>
+          <w:szCs w:val="24"/>
+          <w:lang w:val="es-AR"/>
+        </w:rPr>
+        <w:t>,1 para el cual queda 0.025 de á</w:t>
+      </w:r>
+      <w:r>
+        <w:rPr>
+          <w:rFonts w:ascii="Times New Roman" w:eastAsia="Times New Roman" w:hAnsi="Times New Roman" w:cs="Times New Roman"/>
+          <w:color w:val="000000"/>
+          <w:sz w:val="24"/>
+          <w:szCs w:val="24"/>
+          <w:lang w:val="es-AR"/>
+        </w:rPr>
+        <w:t>rea a su derecha</w:t>
+      </w:r>
+      <w:r>
+        <w:rPr>
+          <w:rFonts w:ascii="Times New Roman" w:eastAsia="Times New Roman" w:hAnsi="Times New Roman" w:cs="Times New Roman"/>
+          <w:color w:val="000000"/>
+          <w:sz w:val="24"/>
+          <w:szCs w:val="24"/>
+          <w:lang w:val="es-AR"/>
+        </w:rPr>
+        <w:t>.</w:t>
+      </w:r>
+    </w:p>
+    <w:p>
+      <w:pPr>
+        <w:shd w:val="clear" w:color="auto" w:fill="FFFFFF"/>
+        <w:spacing w:after="150" w:line="240" w:lineRule="auto"/>
+        <w:jc w:val="both"/>
+        <w:rPr>
+          <w:rFonts w:ascii="Times New Roman" w:eastAsia="Times New Roman" w:hAnsi="Times New Roman" w:cs="Times New Roman"/>
+          <w:color w:val="000000"/>
+          <w:sz w:val="24"/>
+          <w:szCs w:val="24"/>
+          <w:lang w:val="es-AR"/>
+        </w:rPr>
+      </w:pPr>
+      <w:r>
+        <w:rPr>
+          <w:rFonts w:ascii="Times New Roman" w:eastAsia="Times New Roman" w:hAnsi="Times New Roman" w:cs="Times New Roman"/>
+          <w:color w:val="000000"/>
+          <w:sz w:val="24"/>
+          <w:szCs w:val="24"/>
+          <w:lang w:val="es-AR"/>
+        </w:rPr>
+        <w:t xml:space="preserve">De forma que ya podemos armar un intervalo de confianza de nivel </w:t>
+      </w:r>
+      <w:proofErr w:type="gramStart"/>
+      <w:r>
+        <w:rPr>
+          <w:rFonts w:ascii="Times New Roman" w:eastAsia="Times New Roman" w:hAnsi="Times New Roman" w:cs="Times New Roman"/>
+          <w:color w:val="000000"/>
+          <w:sz w:val="24"/>
+          <w:szCs w:val="24"/>
+          <w:lang w:val="es-AR"/>
+        </w:rPr>
+        <w:t>0.95 ,</w:t>
+      </w:r>
+      <w:proofErr w:type="gramEnd"/>
+      <w:r>
+        <w:rPr>
+          <w:rFonts w:ascii="Times New Roman" w:eastAsia="Times New Roman" w:hAnsi="Times New Roman" w:cs="Times New Roman"/>
+          <w:color w:val="000000"/>
+          <w:sz w:val="24"/>
+          <w:szCs w:val="24"/>
+          <w:lang w:val="es-AR"/>
+        </w:rPr>
+        <w:t xml:space="preserve"> que no solo nos dice un valor puntual de la estimación del percentil </w:t>
+      </w:r>
+      <w:proofErr w:type="spellStart"/>
+      <w:r>
+        <w:rPr>
+          <w:rFonts w:ascii="Times New Roman" w:eastAsia="Times New Roman" w:hAnsi="Times New Roman" w:cs="Times New Roman"/>
+          <w:color w:val="000000"/>
+          <w:sz w:val="24"/>
+          <w:szCs w:val="24"/>
+          <w:lang w:val="es-AR"/>
+        </w:rPr>
+        <w:t>z_p</w:t>
+      </w:r>
+      <w:proofErr w:type="spellEnd"/>
+      <w:r>
+        <w:rPr>
+          <w:rFonts w:ascii="Times New Roman" w:eastAsia="Times New Roman" w:hAnsi="Times New Roman" w:cs="Times New Roman"/>
+          <w:color w:val="000000"/>
+          <w:sz w:val="24"/>
+          <w:szCs w:val="24"/>
+          <w:lang w:val="es-AR"/>
+        </w:rPr>
+        <w:t xml:space="preserve"> de la </w:t>
+      </w:r>
+      <w:proofErr w:type="spellStart"/>
+      <w:r>
+        <w:rPr>
+          <w:rFonts w:ascii="Times New Roman" w:eastAsia="Times New Roman" w:hAnsi="Times New Roman" w:cs="Times New Roman"/>
+          <w:color w:val="000000"/>
+          <w:sz w:val="24"/>
+          <w:szCs w:val="24"/>
+          <w:lang w:val="es-AR"/>
+        </w:rPr>
+        <w:t>Gumbell</w:t>
+      </w:r>
+      <w:proofErr w:type="spellEnd"/>
+      <w:r>
+        <w:rPr>
+          <w:rFonts w:ascii="Times New Roman" w:eastAsia="Times New Roman" w:hAnsi="Times New Roman" w:cs="Times New Roman"/>
+          <w:color w:val="000000"/>
+          <w:sz w:val="24"/>
+          <w:szCs w:val="24"/>
+          <w:lang w:val="es-AR"/>
+        </w:rPr>
+        <w:t>, sino que también nos dice qué tanto puede alejarse de este valor, si exijo una confianza en el resultado de 95%.</w:t>
+      </w:r>
+    </w:p>
+    <w:p>
+      <w:pPr>
+        <w:shd w:val="clear" w:color="auto" w:fill="FFFFFF"/>
+        <w:spacing w:after="150" w:line="240" w:lineRule="auto"/>
+        <w:jc w:val="both"/>
+        <w:rPr>
+          <w:rFonts w:ascii="Times New Roman" w:eastAsia="Times New Roman" w:hAnsi="Times New Roman" w:cs="Times New Roman"/>
+          <w:color w:val="000000"/>
+          <w:sz w:val="24"/>
+          <w:szCs w:val="24"/>
+          <w:lang w:val="es-AR"/>
+        </w:rPr>
+      </w:pPr>
+      <w:r>
+        <w:rPr>
+          <w:rFonts w:ascii="Times New Roman" w:eastAsia="Times New Roman" w:hAnsi="Times New Roman" w:cs="Times New Roman"/>
+          <w:color w:val="000000"/>
+          <w:sz w:val="24"/>
+          <w:szCs w:val="24"/>
+          <w:lang w:val="es-AR"/>
+        </w:rPr>
+        <w:t xml:space="preserve">Con </w:t>
+      </w:r>
+      <w:proofErr w:type="spellStart"/>
+      <w:r>
+        <w:rPr>
+          <w:rFonts w:ascii="Times New Roman" w:eastAsia="Times New Roman" w:hAnsi="Times New Roman" w:cs="Times New Roman"/>
+          <w:color w:val="000000"/>
+          <w:sz w:val="24"/>
+          <w:szCs w:val="24"/>
+          <w:lang w:val="es-AR"/>
+        </w:rPr>
+        <w:t>ésto</w:t>
+      </w:r>
+      <w:proofErr w:type="spellEnd"/>
+      <w:r>
+        <w:rPr>
+          <w:rFonts w:ascii="Times New Roman" w:eastAsia="Times New Roman" w:hAnsi="Times New Roman" w:cs="Times New Roman"/>
+          <w:color w:val="000000"/>
+          <w:sz w:val="24"/>
+          <w:szCs w:val="24"/>
+          <w:lang w:val="es-AR"/>
+        </w:rPr>
+        <w:t xml:space="preserve"> logramos una interpretación más informativa del resultado, que nos da un rango de valores que podrían suceder si exigimos tal confianza.</w:t>
       </w:r>
     </w:p>
     <w:p>
@@ -14028,6 +14833,7 @@
           <w:szCs w:val="24"/>
           <w:lang w:val="es-AR"/>
         </w:rPr>
+        <w:lastRenderedPageBreak/>
         <w:t>Y ahora sí, llegamos al final del video. Esperamos que haya sido claro y nos vemos en el próximo, en que veremos cómo resolver la guía de ejercicios que preparamos para mojar un poco los pies con valores extremos.</w:t>
       </w:r>
     </w:p>
@@ -14044,6 +14850,8 @@
           <w:lang w:val="es-AR"/>
         </w:rPr>
       </w:pPr>
+      <w:bookmarkStart w:id="0" w:name="_GoBack"/>
+      <w:bookmarkEnd w:id="0"/>
     </w:p>
     <w:sectPr>
       <w:pgSz w:w="12240" w:h="15840"/>
@@ -15004,7 +15812,6 @@
   <w:style w:type="character" w:default="1" w:styleId="Fuentedeprrafopredeter">
     <w:name w:val="Default Paragraph Font"/>
     <w:uiPriority w:val="1"/>
-    <w:semiHidden/>
     <w:unhideWhenUsed/>
   </w:style>
   <w:style w:type="table" w:default="1" w:styleId="Tablanormal">
@@ -15073,7 +15880,6 @@
     <w:name w:val="Normal (Web)"/>
     <w:basedOn w:val="Normal"/>
     <w:uiPriority w:val="99"/>
-    <w:semiHidden/>
     <w:unhideWhenUsed/>
     <w:rsid w:val="00F03A23"/>
     <w:pPr>
@@ -15162,6 +15968,17 @@
       <w:color w:val="44546A" w:themeColor="text2"/>
       <w:sz w:val="18"/>
       <w:szCs w:val="18"/>
+    </w:rPr>
+  </w:style>
+  <w:style w:type="character" w:styleId="Textoennegrita">
+    <w:name w:val="Strong"/>
+    <w:basedOn w:val="Fuentedeprrafopredeter"/>
+    <w:uiPriority w:val="22"/>
+    <w:qFormat/>
+    <w:rsid w:val="00214466"/>
+    <w:rPr>
+      <w:b/>
+      <w:bCs/>
     </w:rPr>
   </w:style>
 </w:styles>
@@ -15433,7 +16250,7 @@
 </file>
 
 <file path=customXml/itemProps1.xml><?xml version="1.0" encoding="utf-8"?>
-<ds:datastoreItem xmlns:ds="http://schemas.openxmlformats.org/officeDocument/2006/customXml" ds:itemID="{D7801105-EE87-4C1C-B6C8-0C6C4C652453}">
+<ds:datastoreItem xmlns:ds="http://schemas.openxmlformats.org/officeDocument/2006/customXml" ds:itemID="{60876C94-9D29-4BB0-B1FF-58991DC35BA5}">
   <ds:schemaRefs>
     <ds:schemaRef ds:uri="http://schemas.openxmlformats.org/officeDocument/2006/bibliography"/>
   </ds:schemaRefs>

</xml_diff>